<commit_message>
Just updated the PNMS bruv steps
</commit_message>
<xml_diff>
--- a/PNMS BRUV steps.docx
+++ b/PNMS BRUV steps.docx
@@ -675,6 +675,151 @@
           <w:rStyle w:val="CommentReference"/>
         </w:rPr>
         <w:commentReference w:id="0"/>
+      </w:r>
+    </w:p>
+    <w:p>
+      <w:pPr>
+        <w:rPr>
+          <w:rFonts w:ascii="Arial" w:hAnsi="Arial" w:cs="Arial"/>
+          <w:sz w:val="22"/>
+          <w:szCs w:val="22"/>
+          <w:lang w:val="en-US"/>
+        </w:rPr>
+      </w:pPr>
+    </w:p>
+    <w:p>
+      <w:pPr>
+        <w:rPr>
+          <w:rFonts w:ascii="Arial" w:hAnsi="Arial" w:cs="Arial"/>
+          <w:b/>
+          <w:bCs/>
+          <w:sz w:val="22"/>
+          <w:szCs w:val="22"/>
+          <w:lang w:val="en-US"/>
+        </w:rPr>
+      </w:pPr>
+      <w:r>
+        <w:rPr>
+          <w:rFonts w:ascii="Arial" w:hAnsi="Arial" w:cs="Arial"/>
+          <w:b/>
+          <w:bCs/>
+          <w:sz w:val="22"/>
+          <w:szCs w:val="22"/>
+          <w:lang w:val="en-US"/>
+        </w:rPr>
+        <w:t>Biomass</w:t>
+      </w:r>
+      <w:r>
+        <w:rPr>
+          <w:rFonts w:ascii="Arial" w:hAnsi="Arial" w:cs="Arial"/>
+          <w:b/>
+          <w:bCs/>
+          <w:sz w:val="22"/>
+          <w:szCs w:val="22"/>
+          <w:lang w:val="en-US"/>
+        </w:rPr>
+        <w:t>:</w:t>
+      </w:r>
+    </w:p>
+    <w:p>
+      <w:pPr>
+        <w:rPr>
+          <w:rFonts w:ascii="Arial" w:hAnsi="Arial" w:cs="Arial"/>
+          <w:sz w:val="22"/>
+          <w:szCs w:val="22"/>
+          <w:lang w:val="en-US"/>
+        </w:rPr>
+      </w:pPr>
+      <w:r>
+        <w:rPr>
+          <w:rFonts w:ascii="Arial" w:hAnsi="Arial" w:cs="Arial"/>
+          <w:sz w:val="22"/>
+          <w:szCs w:val="22"/>
+          <w:lang w:val="en-US"/>
+        </w:rPr>
+        <w:t xml:space="preserve">Here we will follow a similar approach as with </w:t>
+      </w:r>
+      <w:proofErr w:type="spellStart"/>
+      <w:r>
+        <w:rPr>
+          <w:rFonts w:ascii="Arial" w:hAnsi="Arial" w:cs="Arial"/>
+          <w:sz w:val="22"/>
+          <w:szCs w:val="22"/>
+          <w:lang w:val="en-US"/>
+        </w:rPr>
+        <w:t>MaxN</w:t>
+      </w:r>
+      <w:proofErr w:type="spellEnd"/>
+      <w:r>
+        <w:rPr>
+          <w:rFonts w:ascii="Arial" w:hAnsi="Arial" w:cs="Arial"/>
+          <w:sz w:val="22"/>
+          <w:szCs w:val="22"/>
+          <w:lang w:val="en-US"/>
+        </w:rPr>
+        <w:t xml:space="preserve"> – considering the issue of double counting fish across samples from the same string.</w:t>
+      </w:r>
+    </w:p>
+    <w:p>
+      <w:pPr>
+        <w:rPr>
+          <w:rFonts w:ascii="Arial" w:hAnsi="Arial" w:cs="Arial"/>
+          <w:sz w:val="22"/>
+          <w:szCs w:val="22"/>
+          <w:lang w:val="en-US"/>
+        </w:rPr>
+      </w:pPr>
+      <w:r>
+        <w:rPr>
+          <w:rFonts w:ascii="Arial" w:hAnsi="Arial" w:cs="Arial"/>
+          <w:sz w:val="22"/>
+          <w:szCs w:val="22"/>
+          <w:lang w:val="en-US"/>
+        </w:rPr>
+        <w:lastRenderedPageBreak/>
+        <w:t xml:space="preserve">So, we will use the maximum biomass for a species/group found across the 5 samples – and use as the biomass estimate for that species/group in that string. We then again have 2-3 biomass estimates per species/group for each site. </w:t>
+      </w:r>
+    </w:p>
+    <w:p>
+      <w:pPr>
+        <w:rPr>
+          <w:rFonts w:ascii="Arial" w:hAnsi="Arial" w:cs="Arial"/>
+          <w:b/>
+          <w:bCs/>
+          <w:sz w:val="22"/>
+          <w:szCs w:val="22"/>
+          <w:lang w:val="en-US"/>
+        </w:rPr>
+      </w:pPr>
+      <w:r>
+        <w:rPr>
+          <w:rFonts w:ascii="Arial" w:hAnsi="Arial" w:cs="Arial"/>
+          <w:b/>
+          <w:bCs/>
+          <w:sz w:val="22"/>
+          <w:szCs w:val="22"/>
+          <w:lang w:val="en-US"/>
+        </w:rPr>
+        <w:t>Diversity</w:t>
+      </w:r>
+    </w:p>
+    <w:p>
+      <w:pPr>
+        <w:rPr>
+          <w:rFonts w:ascii="Arial" w:hAnsi="Arial" w:cs="Arial"/>
+          <w:sz w:val="22"/>
+          <w:szCs w:val="22"/>
+          <w:lang w:val="en-US"/>
+        </w:rPr>
+      </w:pPr>
+      <w:r>
+        <w:rPr>
+          <w:rFonts w:ascii="Arial" w:hAnsi="Arial" w:cs="Arial"/>
+          <w:sz w:val="22"/>
+          <w:szCs w:val="22"/>
+          <w:lang w:val="en-US"/>
+        </w:rPr>
+        <w:t xml:space="preserve">This is straightforward enough – and will be the maximum number of different species/group across all samples in a string. We will then get diversity per string and can average it across 2-3 strings in each site. </w:t>
       </w:r>
     </w:p>
     <w:sectPr>

</xml_diff>

<commit_message>
Added some additional steps for the plankton data - was a bit confused about the data to use. Need to double check.
</commit_message>
<xml_diff>
--- a/PNMS BRUV steps.docx
+++ b/PNMS BRUV steps.docx
@@ -107,16 +107,7 @@
           <w:sz w:val="22"/>
           <w:szCs w:val="22"/>
         </w:rPr>
-        <w:t>PAL22_059</w:t>
-      </w:r>
-      <w:r>
-        <w:rPr>
-          <w:rFonts w:ascii="Arial" w:hAnsi="Arial" w:cs="Arial"/>
-          <w:color w:val="000000"/>
-          <w:sz w:val="22"/>
-          <w:szCs w:val="22"/>
-        </w:rPr>
-        <w:t xml:space="preserve"> – W2</w:t>
+        <w:t>PAL22_059 – W2</w:t>
       </w:r>
     </w:p>
     <w:p>
@@ -150,17 +141,7 @@
           <w:szCs w:val="22"/>
           <w:shd w:val="clear" w:color="auto" w:fill="FFFFFF"/>
         </w:rPr>
-        <w:t>PAL22_137</w:t>
-      </w:r>
-      <w:r>
-        <w:rPr>
-          <w:rFonts w:ascii="Arial" w:hAnsi="Arial" w:cs="Arial"/>
-          <w:color w:val="000000"/>
-          <w:sz w:val="22"/>
-          <w:szCs w:val="22"/>
-          <w:shd w:val="clear" w:color="auto" w:fill="FFFFFF"/>
-        </w:rPr>
-        <w:t xml:space="preserve"> – S1</w:t>
+        <w:t>PAL22_137 – S1</w:t>
       </w:r>
     </w:p>
     <w:p>
@@ -402,62 +383,26 @@
           <w:szCs w:val="22"/>
           <w:lang w:val="en-US"/>
         </w:rPr>
-        <w:t xml:space="preserve">Using this approach there are </w:t>
-      </w:r>
-      <w:r>
-        <w:rPr>
-          <w:rFonts w:ascii="Arial" w:hAnsi="Arial" w:cs="Arial"/>
-          <w:sz w:val="22"/>
-          <w:szCs w:val="22"/>
-          <w:lang w:val="en-US"/>
-        </w:rPr>
-        <w:t>28</w:t>
-      </w:r>
-      <w:r>
-        <w:rPr>
-          <w:rFonts w:ascii="Arial" w:hAnsi="Arial" w:cs="Arial"/>
-          <w:sz w:val="22"/>
-          <w:szCs w:val="22"/>
-          <w:lang w:val="en-US"/>
-        </w:rPr>
-        <w:t xml:space="preserve"> outliers.</w:t>
-      </w:r>
-    </w:p>
-    <w:p>
-      <w:pPr>
-        <w:rPr>
-          <w:rFonts w:ascii="Arial" w:hAnsi="Arial" w:cs="Arial"/>
-          <w:sz w:val="22"/>
-          <w:szCs w:val="22"/>
-          <w:lang w:val="en-US"/>
-        </w:rPr>
-      </w:pPr>
-      <w:r>
-        <w:rPr>
-          <w:rFonts w:ascii="Arial" w:hAnsi="Arial" w:cs="Arial"/>
-          <w:sz w:val="22"/>
-          <w:szCs w:val="22"/>
-          <w:lang w:val="en-US"/>
-        </w:rPr>
-        <w:t xml:space="preserve">Focusing on extreme outliers using multiplying with 3, there are </w:t>
-      </w:r>
-      <w:r>
-        <w:rPr>
-          <w:rFonts w:ascii="Arial" w:hAnsi="Arial" w:cs="Arial"/>
-          <w:sz w:val="22"/>
-          <w:szCs w:val="22"/>
-          <w:lang w:val="en-US"/>
-        </w:rPr>
-        <w:t xml:space="preserve">23 </w:t>
-      </w:r>
-      <w:r>
-        <w:rPr>
-          <w:rFonts w:ascii="Arial" w:hAnsi="Arial" w:cs="Arial"/>
-          <w:sz w:val="22"/>
-          <w:szCs w:val="22"/>
-          <w:lang w:val="en-US"/>
-        </w:rPr>
-        <w:t>outliers.</w:t>
+        <w:t>Using this approach there are 28 outliers.</w:t>
+      </w:r>
+    </w:p>
+    <w:p>
+      <w:pPr>
+        <w:rPr>
+          <w:rFonts w:ascii="Arial" w:hAnsi="Arial" w:cs="Arial"/>
+          <w:sz w:val="22"/>
+          <w:szCs w:val="22"/>
+          <w:lang w:val="en-US"/>
+        </w:rPr>
+      </w:pPr>
+      <w:r>
+        <w:rPr>
+          <w:rFonts w:ascii="Arial" w:hAnsi="Arial" w:cs="Arial"/>
+          <w:sz w:val="22"/>
+          <w:szCs w:val="22"/>
+          <w:lang w:val="en-US"/>
+        </w:rPr>
+        <w:t>Focusing on extreme outliers using multiplying with 3, there are 23 outliers.</w:t>
       </w:r>
     </w:p>
     <w:p>
@@ -496,73 +441,6 @@
           <w:lang w:val="en-US"/>
         </w:rPr>
         <w:t xml:space="preserve">**So – will probably not be using this approach to determine outliers. </w:t>
-      </w:r>
-    </w:p>
-    <w:p>
-      <w:pPr>
-        <w:rPr>
-          <w:rFonts w:ascii="Arial" w:hAnsi="Arial" w:cs="Arial"/>
-          <w:sz w:val="22"/>
-          <w:szCs w:val="22"/>
-          <w:lang w:val="en-US"/>
-        </w:rPr>
-      </w:pPr>
-    </w:p>
-    <w:p>
-      <w:pPr>
-        <w:rPr>
-          <w:rFonts w:ascii="Arial" w:hAnsi="Arial" w:cs="Arial"/>
-          <w:sz w:val="22"/>
-          <w:szCs w:val="22"/>
-          <w:lang w:val="en-US"/>
-        </w:rPr>
-      </w:pPr>
-      <w:r>
-        <w:rPr>
-          <w:rFonts w:ascii="Arial" w:hAnsi="Arial" w:cs="Arial"/>
-          <w:sz w:val="22"/>
-          <w:szCs w:val="22"/>
-          <w:lang w:val="en-US"/>
-        </w:rPr>
-        <w:t>Sample aggregations:</w:t>
-      </w:r>
-    </w:p>
-    <w:p>
-      <w:pPr>
-        <w:rPr>
-          <w:rFonts w:ascii="Arial" w:hAnsi="Arial" w:cs="Arial"/>
-          <w:sz w:val="22"/>
-          <w:szCs w:val="22"/>
-          <w:lang w:val="en-US"/>
-        </w:rPr>
-      </w:pPr>
-      <w:r>
-        <w:rPr>
-          <w:rFonts w:ascii="Arial" w:hAnsi="Arial" w:cs="Arial"/>
-          <w:sz w:val="22"/>
-          <w:szCs w:val="22"/>
-          <w:lang w:val="en-US"/>
-        </w:rPr>
-        <w:t xml:space="preserve">We have 28 strings with 5 non-independent samples on each string. </w:t>
-      </w:r>
-    </w:p>
-    <w:p>
-      <w:pPr>
-        <w:rPr>
-          <w:rFonts w:ascii="Arial" w:hAnsi="Arial" w:cs="Arial"/>
-          <w:sz w:val="22"/>
-          <w:szCs w:val="22"/>
-          <w:lang w:val="en-US"/>
-        </w:rPr>
-      </w:pPr>
-      <w:r>
-        <w:rPr>
-          <w:rFonts w:ascii="Arial" w:hAnsi="Arial" w:cs="Arial"/>
-          <w:sz w:val="22"/>
-          <w:szCs w:val="22"/>
-          <w:lang w:val="en-US"/>
-        </w:rPr>
-        <w:t>So – we will focus on the following metrics:</w:t>
       </w:r>
     </w:p>
     <w:p>
@@ -585,10 +463,167 @@
           <w:szCs w:val="22"/>
           <w:lang w:val="en-US"/>
         </w:rPr>
-        <w:t xml:space="preserve">Abundance as </w:t>
+        <w:t>Final decision with regards to outliers:</w:t>
+      </w:r>
+    </w:p>
+    <w:p>
+      <w:pPr>
+        <w:rPr>
+          <w:rFonts w:ascii="Arial" w:hAnsi="Arial" w:cs="Arial"/>
+          <w:sz w:val="22"/>
+          <w:szCs w:val="22"/>
+          <w:lang w:val="en-US"/>
+        </w:rPr>
+      </w:pPr>
+      <w:r>
+        <w:rPr>
+          <w:rFonts w:ascii="Arial" w:hAnsi="Arial" w:cs="Arial"/>
+          <w:sz w:val="22"/>
+          <w:szCs w:val="22"/>
+          <w:lang w:val="en-US"/>
+        </w:rPr>
+        <w:t xml:space="preserve">Considering that large schools of </w:t>
       </w:r>
       <w:proofErr w:type="spellStart"/>
       <w:r>
+        <w:rPr>
+          <w:rFonts w:ascii="Arial" w:hAnsi="Arial" w:cs="Arial"/>
+          <w:sz w:val="22"/>
+          <w:szCs w:val="22"/>
+          <w:lang w:val="en-US"/>
+        </w:rPr>
+        <w:t>decapterus</w:t>
+      </w:r>
+      <w:proofErr w:type="spellEnd"/>
+      <w:r>
+        <w:rPr>
+          <w:rFonts w:ascii="Arial" w:hAnsi="Arial" w:cs="Arial"/>
+          <w:sz w:val="22"/>
+          <w:szCs w:val="22"/>
+          <w:lang w:val="en-US"/>
+        </w:rPr>
+        <w:t xml:space="preserve"> and mahi </w:t>
+      </w:r>
+      <w:proofErr w:type="spellStart"/>
+      <w:r>
+        <w:rPr>
+          <w:rFonts w:ascii="Arial" w:hAnsi="Arial" w:cs="Arial"/>
+          <w:sz w:val="22"/>
+          <w:szCs w:val="22"/>
+          <w:lang w:val="en-US"/>
+        </w:rPr>
+        <w:t>mahi</w:t>
+      </w:r>
+      <w:proofErr w:type="spellEnd"/>
+      <w:r>
+        <w:rPr>
+          <w:rFonts w:ascii="Arial" w:hAnsi="Arial" w:cs="Arial"/>
+          <w:sz w:val="22"/>
+          <w:szCs w:val="22"/>
+          <w:lang w:val="en-US"/>
+        </w:rPr>
+        <w:t xml:space="preserve"> were observed across multiple strings and are characteristic of the pelagic environment, as well as a few observations of large billfish – it was decided to keep </w:t>
+      </w:r>
+      <w:proofErr w:type="gramStart"/>
+      <w:r>
+        <w:rPr>
+          <w:rFonts w:ascii="Arial" w:hAnsi="Arial" w:cs="Arial"/>
+          <w:sz w:val="22"/>
+          <w:szCs w:val="22"/>
+          <w:lang w:val="en-US"/>
+        </w:rPr>
+        <w:t>all of</w:t>
+      </w:r>
+      <w:proofErr w:type="gramEnd"/>
+      <w:r>
+        <w:rPr>
+          <w:rFonts w:ascii="Arial" w:hAnsi="Arial" w:cs="Arial"/>
+          <w:sz w:val="22"/>
+          <w:szCs w:val="22"/>
+          <w:lang w:val="en-US"/>
+        </w:rPr>
+        <w:t xml:space="preserve"> these observations.</w:t>
+      </w:r>
+    </w:p>
+    <w:p>
+      <w:pPr>
+        <w:rPr>
+          <w:rFonts w:ascii="Arial" w:hAnsi="Arial" w:cs="Arial"/>
+          <w:sz w:val="22"/>
+          <w:szCs w:val="22"/>
+          <w:lang w:val="en-US"/>
+        </w:rPr>
+      </w:pPr>
+      <w:r>
+        <w:rPr>
+          <w:rFonts w:ascii="Arial" w:hAnsi="Arial" w:cs="Arial"/>
+          <w:sz w:val="22"/>
+          <w:szCs w:val="22"/>
+          <w:lang w:val="en-US"/>
+        </w:rPr>
+        <w:t>Only two outliers were removed:</w:t>
+      </w:r>
+    </w:p>
+    <w:p>
+      <w:pPr>
+        <w:rPr>
+          <w:rFonts w:ascii="Arial" w:hAnsi="Arial" w:cs="Arial"/>
+          <w:sz w:val="22"/>
+          <w:szCs w:val="22"/>
+          <w:lang w:val="en-US"/>
+        </w:rPr>
+      </w:pPr>
+      <w:r>
+        <w:rPr>
+          <w:rFonts w:ascii="Arial" w:hAnsi="Arial" w:cs="Arial"/>
+          <w:sz w:val="22"/>
+          <w:szCs w:val="22"/>
+          <w:lang w:val="en-US"/>
+        </w:rPr>
+        <w:t xml:space="preserve">The single observation of a tiger shark and mola </w:t>
+      </w:r>
+      <w:proofErr w:type="spellStart"/>
+      <w:r>
+        <w:rPr>
+          <w:rFonts w:ascii="Arial" w:hAnsi="Arial" w:cs="Arial"/>
+          <w:sz w:val="22"/>
+          <w:szCs w:val="22"/>
+          <w:lang w:val="en-US"/>
+        </w:rPr>
+        <w:t>mola</w:t>
+      </w:r>
+      <w:proofErr w:type="spellEnd"/>
+      <w:r>
+        <w:rPr>
+          <w:rFonts w:ascii="Arial" w:hAnsi="Arial" w:cs="Arial"/>
+          <w:sz w:val="22"/>
+          <w:szCs w:val="22"/>
+          <w:lang w:val="en-US"/>
+        </w:rPr>
+        <w:t>.</w:t>
+      </w:r>
+    </w:p>
+    <w:p>
+      <w:pPr>
+        <w:rPr>
+          <w:rFonts w:ascii="Arial" w:hAnsi="Arial" w:cs="Arial"/>
+          <w:sz w:val="22"/>
+          <w:szCs w:val="22"/>
+          <w:lang w:val="en-US"/>
+        </w:rPr>
+      </w:pPr>
+      <w:r>
+        <w:rPr>
+          <w:rFonts w:ascii="Arial" w:hAnsi="Arial" w:cs="Arial"/>
+          <w:sz w:val="22"/>
+          <w:szCs w:val="22"/>
+          <w:lang w:val="en-US"/>
+        </w:rPr>
+        <w:t xml:space="preserve">All further analyses etc. were done with these two outliers removed. </w:t>
+      </w:r>
+    </w:p>
+    <w:p>
+      <w:pPr>
         <w:rPr>
           <w:rFonts w:ascii="Arial" w:hAnsi="Arial" w:cs="Arial"/>
           <w:b/>
@@ -597,9 +632,7 @@
           <w:szCs w:val="22"/>
           <w:lang w:val="en-US"/>
         </w:rPr>
-        <w:t>MaxN</w:t>
-      </w:r>
-      <w:proofErr w:type="spellEnd"/>
+      </w:pPr>
       <w:r>
         <w:rPr>
           <w:rFonts w:ascii="Arial" w:hAnsi="Arial" w:cs="Arial"/>
@@ -609,83 +642,46 @@
           <w:szCs w:val="22"/>
           <w:lang w:val="en-US"/>
         </w:rPr>
-        <w:t>:</w:t>
-      </w:r>
-    </w:p>
-    <w:p>
-      <w:pPr>
-        <w:rPr>
-          <w:rFonts w:ascii="Arial" w:hAnsi="Arial" w:cs="Arial"/>
-          <w:sz w:val="22"/>
-          <w:szCs w:val="22"/>
-          <w:lang w:val="en-US"/>
-        </w:rPr>
-      </w:pPr>
-      <w:commentRangeStart w:id="0"/>
-      <w:r>
-        <w:rPr>
-          <w:rFonts w:ascii="Arial" w:hAnsi="Arial" w:cs="Arial"/>
-          <w:sz w:val="22"/>
-          <w:szCs w:val="22"/>
-          <w:lang w:val="en-US"/>
-        </w:rPr>
-        <w:t>Species/group specific Max N per string (</w:t>
-      </w:r>
-      <w:r>
-        <w:rPr>
-          <w:rFonts w:ascii="Arial" w:hAnsi="Arial" w:cs="Arial"/>
-          <w:sz w:val="22"/>
-          <w:szCs w:val="22"/>
-          <w:lang w:val="en-US"/>
-        </w:rPr>
-        <w:t>This uses the maximum count of each species across the samples within a string, recognizing that the 5 samples on a string are not independent observations</w:t>
-      </w:r>
-      <w:r>
-        <w:rPr>
-          <w:rFonts w:ascii="Arial" w:hAnsi="Arial" w:cs="Arial"/>
-          <w:sz w:val="22"/>
-          <w:szCs w:val="22"/>
-          <w:lang w:val="en-US"/>
-        </w:rPr>
-        <w:t xml:space="preserve">). We have 2-3 strings per site – so we can get an average </w:t>
-      </w:r>
-      <w:proofErr w:type="spellStart"/>
-      <w:r>
-        <w:rPr>
-          <w:rFonts w:ascii="Arial" w:hAnsi="Arial" w:cs="Arial"/>
-          <w:sz w:val="22"/>
-          <w:szCs w:val="22"/>
-          <w:lang w:val="en-US"/>
-        </w:rPr>
-        <w:t>MaxN</w:t>
-      </w:r>
-      <w:proofErr w:type="spellEnd"/>
-      <w:r>
-        <w:rPr>
-          <w:rFonts w:ascii="Arial" w:hAnsi="Arial" w:cs="Arial"/>
-          <w:sz w:val="22"/>
-          <w:szCs w:val="22"/>
-          <w:lang w:val="en-US"/>
-        </w:rPr>
-        <w:t xml:space="preserve"> for a species/group in each site based on 2-3 data points. </w:t>
-      </w:r>
-      <w:commentRangeEnd w:id="0"/>
-      <w:r>
-        <w:rPr>
-          <w:rStyle w:val="CommentReference"/>
-        </w:rPr>
-        <w:commentReference w:id="0"/>
-      </w:r>
-    </w:p>
-    <w:p>
-      <w:pPr>
-        <w:rPr>
-          <w:rFonts w:ascii="Arial" w:hAnsi="Arial" w:cs="Arial"/>
-          <w:sz w:val="22"/>
-          <w:szCs w:val="22"/>
-          <w:lang w:val="en-US"/>
-        </w:rPr>
-      </w:pPr>
+        <w:t>Sample aggregations</w:t>
+      </w:r>
+    </w:p>
+    <w:p>
+      <w:pPr>
+        <w:rPr>
+          <w:rFonts w:ascii="Arial" w:hAnsi="Arial" w:cs="Arial"/>
+          <w:sz w:val="22"/>
+          <w:szCs w:val="22"/>
+          <w:lang w:val="en-US"/>
+        </w:rPr>
+      </w:pPr>
+      <w:r>
+        <w:rPr>
+          <w:rFonts w:ascii="Arial" w:hAnsi="Arial" w:cs="Arial"/>
+          <w:sz w:val="22"/>
+          <w:szCs w:val="22"/>
+          <w:lang w:val="en-US"/>
+        </w:rPr>
+        <w:t xml:space="preserve">We have 28 strings with 5 non-independent samples on each string. </w:t>
+      </w:r>
+    </w:p>
+    <w:p>
+      <w:pPr>
+        <w:rPr>
+          <w:rFonts w:ascii="Arial" w:hAnsi="Arial" w:cs="Arial"/>
+          <w:sz w:val="22"/>
+          <w:szCs w:val="22"/>
+          <w:lang w:val="en-US"/>
+        </w:rPr>
+      </w:pPr>
+      <w:r>
+        <w:rPr>
+          <w:rFonts w:ascii="Arial" w:hAnsi="Arial" w:cs="Arial"/>
+          <w:sz w:val="22"/>
+          <w:szCs w:val="22"/>
+          <w:lang w:val="en-US"/>
+        </w:rPr>
+        <w:t>So – we will focus on the following metrics:</w:t>
+      </w:r>
     </w:p>
     <w:p>
       <w:pPr>
@@ -707,8 +703,9 @@
           <w:szCs w:val="22"/>
           <w:lang w:val="en-US"/>
         </w:rPr>
-        <w:t>Biomass</w:t>
-      </w:r>
+        <w:t xml:space="preserve">Abundance as </w:t>
+      </w:r>
+      <w:proofErr w:type="spellStart"/>
       <w:r>
         <w:rPr>
           <w:rFonts w:ascii="Arial" w:hAnsi="Arial" w:cs="Arial"/>
@@ -718,70 +715,10 @@
           <w:szCs w:val="22"/>
           <w:lang w:val="en-US"/>
         </w:rPr>
-        <w:t>:</w:t>
-      </w:r>
-    </w:p>
-    <w:p>
-      <w:pPr>
-        <w:rPr>
-          <w:rFonts w:ascii="Arial" w:hAnsi="Arial" w:cs="Arial"/>
-          <w:sz w:val="22"/>
-          <w:szCs w:val="22"/>
-          <w:lang w:val="en-US"/>
-        </w:rPr>
-      </w:pPr>
-      <w:r>
-        <w:rPr>
-          <w:rFonts w:ascii="Arial" w:hAnsi="Arial" w:cs="Arial"/>
-          <w:sz w:val="22"/>
-          <w:szCs w:val="22"/>
-          <w:lang w:val="en-US"/>
-        </w:rPr>
-        <w:t xml:space="preserve">Here we will follow a similar approach as with </w:t>
-      </w:r>
-      <w:proofErr w:type="spellStart"/>
-      <w:r>
-        <w:rPr>
-          <w:rFonts w:ascii="Arial" w:hAnsi="Arial" w:cs="Arial"/>
-          <w:sz w:val="22"/>
-          <w:szCs w:val="22"/>
-          <w:lang w:val="en-US"/>
-        </w:rPr>
         <w:t>MaxN</w:t>
       </w:r>
       <w:proofErr w:type="spellEnd"/>
       <w:r>
-        <w:rPr>
-          <w:rFonts w:ascii="Arial" w:hAnsi="Arial" w:cs="Arial"/>
-          <w:sz w:val="22"/>
-          <w:szCs w:val="22"/>
-          <w:lang w:val="en-US"/>
-        </w:rPr>
-        <w:t xml:space="preserve"> – considering the issue of double counting fish across samples from the same string.</w:t>
-      </w:r>
-    </w:p>
-    <w:p>
-      <w:pPr>
-        <w:rPr>
-          <w:rFonts w:ascii="Arial" w:hAnsi="Arial" w:cs="Arial"/>
-          <w:sz w:val="22"/>
-          <w:szCs w:val="22"/>
-          <w:lang w:val="en-US"/>
-        </w:rPr>
-      </w:pPr>
-      <w:r>
-        <w:rPr>
-          <w:rFonts w:ascii="Arial" w:hAnsi="Arial" w:cs="Arial"/>
-          <w:sz w:val="22"/>
-          <w:szCs w:val="22"/>
-          <w:lang w:val="en-US"/>
-        </w:rPr>
-        <w:lastRenderedPageBreak/>
-        <w:t xml:space="preserve">So, we will use the maximum biomass for a species/group found across the 5 samples – and use as the biomass estimate for that species/group in that string. We then again have 2-3 biomass estimates per species/group for each site. </w:t>
-      </w:r>
-    </w:p>
-    <w:p>
-      <w:pPr>
         <w:rPr>
           <w:rFonts w:ascii="Arial" w:hAnsi="Arial" w:cs="Arial"/>
           <w:b/>
@@ -790,8 +727,96 @@
           <w:szCs w:val="22"/>
           <w:lang w:val="en-US"/>
         </w:rPr>
-      </w:pPr>
-      <w:r>
+        <w:t>:</w:t>
+      </w:r>
+    </w:p>
+    <w:p>
+      <w:pPr>
+        <w:rPr>
+          <w:rFonts w:ascii="Arial" w:hAnsi="Arial" w:cs="Arial"/>
+          <w:sz w:val="22"/>
+          <w:szCs w:val="22"/>
+          <w:lang w:val="en-US"/>
+        </w:rPr>
+      </w:pPr>
+      <w:commentRangeStart w:id="0"/>
+      <w:r>
+        <w:rPr>
+          <w:rFonts w:ascii="Arial" w:hAnsi="Arial" w:cs="Arial"/>
+          <w:sz w:val="22"/>
+          <w:szCs w:val="22"/>
+          <w:lang w:val="en-US"/>
+        </w:rPr>
+        <w:t>Species/group specific Max N per string (</w:t>
+      </w:r>
+      <w:r>
+        <w:rPr>
+          <w:rFonts w:ascii="Arial" w:hAnsi="Arial" w:cs="Arial"/>
+          <w:sz w:val="22"/>
+          <w:szCs w:val="22"/>
+          <w:lang w:val="en-US"/>
+        </w:rPr>
+        <w:t xml:space="preserve">This uses the maximum count of each species across the samples within a string, recognizing that the 5 samples on a string are not independent </w:t>
+      </w:r>
+      <w:r>
+        <w:rPr>
+          <w:rFonts w:ascii="Arial" w:hAnsi="Arial" w:cs="Arial"/>
+          <w:sz w:val="22"/>
+          <w:szCs w:val="22"/>
+          <w:lang w:val="en-US"/>
+        </w:rPr>
+        <w:lastRenderedPageBreak/>
+        <w:t>observations</w:t>
+      </w:r>
+      <w:r>
+        <w:rPr>
+          <w:rFonts w:ascii="Arial" w:hAnsi="Arial" w:cs="Arial"/>
+          <w:sz w:val="22"/>
+          <w:szCs w:val="22"/>
+          <w:lang w:val="en-US"/>
+        </w:rPr>
+        <w:t xml:space="preserve">). We have 2-3 strings per site – so we can get an average </w:t>
+      </w:r>
+      <w:proofErr w:type="spellStart"/>
+      <w:r>
+        <w:rPr>
+          <w:rFonts w:ascii="Arial" w:hAnsi="Arial" w:cs="Arial"/>
+          <w:sz w:val="22"/>
+          <w:szCs w:val="22"/>
+          <w:lang w:val="en-US"/>
+        </w:rPr>
+        <w:t>MaxN</w:t>
+      </w:r>
+      <w:proofErr w:type="spellEnd"/>
+      <w:r>
+        <w:rPr>
+          <w:rFonts w:ascii="Arial" w:hAnsi="Arial" w:cs="Arial"/>
+          <w:sz w:val="22"/>
+          <w:szCs w:val="22"/>
+          <w:lang w:val="en-US"/>
+        </w:rPr>
+        <w:t xml:space="preserve"> for a species/group in each site based on 2-3 data points. </w:t>
+      </w:r>
+      <w:commentRangeEnd w:id="0"/>
+      <w:r>
+        <w:rPr>
+          <w:rStyle w:val="CommentReference"/>
+        </w:rPr>
+        <w:commentReference w:id="0"/>
+      </w:r>
+    </w:p>
+    <w:p>
+      <w:pPr>
+        <w:rPr>
+          <w:rFonts w:ascii="Arial" w:hAnsi="Arial" w:cs="Arial"/>
+          <w:sz w:val="22"/>
+          <w:szCs w:val="22"/>
+          <w:lang w:val="en-US"/>
+        </w:rPr>
+      </w:pPr>
+    </w:p>
+    <w:p>
+      <w:pPr>
         <w:rPr>
           <w:rFonts w:ascii="Arial" w:hAnsi="Arial" w:cs="Arial"/>
           <w:b/>
@@ -800,6 +825,108 @@
           <w:szCs w:val="22"/>
           <w:lang w:val="en-US"/>
         </w:rPr>
+      </w:pPr>
+      <w:r>
+        <w:rPr>
+          <w:rFonts w:ascii="Arial" w:hAnsi="Arial" w:cs="Arial"/>
+          <w:b/>
+          <w:bCs/>
+          <w:sz w:val="22"/>
+          <w:szCs w:val="22"/>
+          <w:lang w:val="en-US"/>
+        </w:rPr>
+        <w:t>Biomass</w:t>
+      </w:r>
+      <w:r>
+        <w:rPr>
+          <w:rFonts w:ascii="Arial" w:hAnsi="Arial" w:cs="Arial"/>
+          <w:b/>
+          <w:bCs/>
+          <w:sz w:val="22"/>
+          <w:szCs w:val="22"/>
+          <w:lang w:val="en-US"/>
+        </w:rPr>
+        <w:t>:</w:t>
+      </w:r>
+    </w:p>
+    <w:p>
+      <w:pPr>
+        <w:rPr>
+          <w:rFonts w:ascii="Arial" w:hAnsi="Arial" w:cs="Arial"/>
+          <w:sz w:val="22"/>
+          <w:szCs w:val="22"/>
+          <w:lang w:val="en-US"/>
+        </w:rPr>
+      </w:pPr>
+      <w:r>
+        <w:rPr>
+          <w:rFonts w:ascii="Arial" w:hAnsi="Arial" w:cs="Arial"/>
+          <w:sz w:val="22"/>
+          <w:szCs w:val="22"/>
+          <w:lang w:val="en-US"/>
+        </w:rPr>
+        <w:t xml:space="preserve">Here we will follow a similar approach as with </w:t>
+      </w:r>
+      <w:proofErr w:type="spellStart"/>
+      <w:r>
+        <w:rPr>
+          <w:rFonts w:ascii="Arial" w:hAnsi="Arial" w:cs="Arial"/>
+          <w:sz w:val="22"/>
+          <w:szCs w:val="22"/>
+          <w:lang w:val="en-US"/>
+        </w:rPr>
+        <w:t>MaxN</w:t>
+      </w:r>
+      <w:proofErr w:type="spellEnd"/>
+      <w:r>
+        <w:rPr>
+          <w:rFonts w:ascii="Arial" w:hAnsi="Arial" w:cs="Arial"/>
+          <w:sz w:val="22"/>
+          <w:szCs w:val="22"/>
+          <w:lang w:val="en-US"/>
+        </w:rPr>
+        <w:t xml:space="preserve"> – considering the issue of double counting fish across samples from the same string.</w:t>
+      </w:r>
+    </w:p>
+    <w:p>
+      <w:pPr>
+        <w:rPr>
+          <w:rFonts w:ascii="Arial" w:hAnsi="Arial" w:cs="Arial"/>
+          <w:sz w:val="22"/>
+          <w:szCs w:val="22"/>
+          <w:lang w:val="en-US"/>
+        </w:rPr>
+      </w:pPr>
+      <w:r>
+        <w:rPr>
+          <w:rFonts w:ascii="Arial" w:hAnsi="Arial" w:cs="Arial"/>
+          <w:sz w:val="22"/>
+          <w:szCs w:val="22"/>
+          <w:lang w:val="en-US"/>
+        </w:rPr>
+        <w:t xml:space="preserve">So, we will use the maximum biomass for a species/group found across the 5 samples – and use as the biomass estimate for that species/group in that string. We then again have 2-3 biomass estimates per species/group for each site. </w:t>
+      </w:r>
+    </w:p>
+    <w:p>
+      <w:pPr>
+        <w:rPr>
+          <w:rFonts w:ascii="Arial" w:hAnsi="Arial" w:cs="Arial"/>
+          <w:b/>
+          <w:bCs/>
+          <w:sz w:val="22"/>
+          <w:szCs w:val="22"/>
+          <w:lang w:val="en-US"/>
+        </w:rPr>
+      </w:pPr>
+      <w:r>
+        <w:rPr>
+          <w:rFonts w:ascii="Arial" w:hAnsi="Arial" w:cs="Arial"/>
+          <w:b/>
+          <w:bCs/>
+          <w:sz w:val="22"/>
+          <w:szCs w:val="22"/>
+          <w:lang w:val="en-US"/>
+        </w:rPr>
         <w:t>Diversity</w:t>
       </w:r>
     </w:p>
@@ -820,6 +947,742 @@
           <w:lang w:val="en-US"/>
         </w:rPr>
         <w:t xml:space="preserve">This is straightforward enough – and will be the maximum number of different species/group across all samples in a string. We will then get diversity per string and can average it across 2-3 strings in each site. </w:t>
+      </w:r>
+    </w:p>
+    <w:p>
+      <w:pPr>
+        <w:rPr>
+          <w:rFonts w:ascii="Arial" w:hAnsi="Arial" w:cs="Arial"/>
+          <w:b/>
+          <w:bCs/>
+          <w:sz w:val="22"/>
+          <w:szCs w:val="22"/>
+          <w:lang w:val="en-US"/>
+        </w:rPr>
+      </w:pPr>
+      <w:r>
+        <w:rPr>
+          <w:rFonts w:ascii="Arial" w:hAnsi="Arial" w:cs="Arial"/>
+          <w:b/>
+          <w:bCs/>
+          <w:sz w:val="22"/>
+          <w:szCs w:val="22"/>
+          <w:lang w:val="en-US"/>
+        </w:rPr>
+        <w:t>Observation summary</w:t>
+      </w:r>
+    </w:p>
+    <w:p>
+      <w:pPr>
+        <w:rPr>
+          <w:rFonts w:ascii="Arial" w:hAnsi="Arial" w:cs="Arial"/>
+          <w:sz w:val="22"/>
+          <w:szCs w:val="22"/>
+          <w:lang w:val="en-US"/>
+        </w:rPr>
+      </w:pPr>
+      <w:r>
+        <w:rPr>
+          <w:rFonts w:ascii="Arial" w:hAnsi="Arial" w:cs="Arial"/>
+          <w:sz w:val="22"/>
+          <w:szCs w:val="22"/>
+          <w:lang w:val="en-US"/>
+        </w:rPr>
+        <w:t>Of the 28 strings deployed, fish were not observed in 3 strings:</w:t>
+      </w:r>
+    </w:p>
+    <w:p>
+      <w:pPr>
+        <w:pStyle w:val="ListParagraph"/>
+        <w:numPr>
+          <w:ilvl w:val="0"/>
+          <w:numId w:val="3"/>
+        </w:numPr>
+        <w:rPr>
+          <w:rFonts w:ascii="Arial" w:hAnsi="Arial" w:cs="Arial"/>
+          <w:sz w:val="22"/>
+          <w:szCs w:val="22"/>
+          <w:lang w:val="en-US"/>
+        </w:rPr>
+      </w:pPr>
+      <w:r>
+        <w:rPr>
+          <w:rFonts w:ascii="Arial" w:hAnsi="Arial" w:cs="Arial"/>
+          <w:sz w:val="22"/>
+          <w:szCs w:val="22"/>
+          <w:lang w:val="en-US"/>
+        </w:rPr>
+        <w:t>PAL22_3 N1 PNMS North</w:t>
+      </w:r>
+    </w:p>
+    <w:p>
+      <w:pPr>
+        <w:pStyle w:val="ListParagraph"/>
+        <w:numPr>
+          <w:ilvl w:val="0"/>
+          <w:numId w:val="3"/>
+        </w:numPr>
+        <w:rPr>
+          <w:rFonts w:ascii="Arial" w:hAnsi="Arial" w:cs="Arial"/>
+          <w:sz w:val="22"/>
+          <w:szCs w:val="22"/>
+          <w:lang w:val="en-US"/>
+        </w:rPr>
+      </w:pPr>
+      <w:r>
+        <w:rPr>
+          <w:rFonts w:ascii="Arial" w:hAnsi="Arial" w:cs="Arial"/>
+          <w:sz w:val="22"/>
+          <w:szCs w:val="22"/>
+          <w:lang w:val="en-US"/>
+        </w:rPr>
+        <w:t>PAL22_8 N4 PNMS North</w:t>
+      </w:r>
+    </w:p>
+    <w:p>
+      <w:pPr>
+        <w:pStyle w:val="ListParagraph"/>
+        <w:numPr>
+          <w:ilvl w:val="0"/>
+          <w:numId w:val="3"/>
+        </w:numPr>
+        <w:rPr>
+          <w:rFonts w:ascii="Arial" w:hAnsi="Arial" w:cs="Arial"/>
+          <w:sz w:val="22"/>
+          <w:szCs w:val="22"/>
+          <w:lang w:val="en-US"/>
+        </w:rPr>
+      </w:pPr>
+      <w:r>
+        <w:rPr>
+          <w:rFonts w:ascii="Arial" w:hAnsi="Arial" w:cs="Arial"/>
+          <w:sz w:val="22"/>
+          <w:szCs w:val="22"/>
+          <w:lang w:val="en-US"/>
+        </w:rPr>
+        <w:t>PAL22_21 S3 PNMS south</w:t>
+      </w:r>
+    </w:p>
+    <w:p>
+      <w:pPr>
+        <w:rPr>
+          <w:rFonts w:ascii="Arial" w:hAnsi="Arial" w:cs="Arial"/>
+          <w:sz w:val="22"/>
+          <w:szCs w:val="22"/>
+          <w:lang w:val="en-US"/>
+        </w:rPr>
+      </w:pPr>
+      <w:r>
+        <w:rPr>
+          <w:rFonts w:ascii="Arial" w:hAnsi="Arial" w:cs="Arial"/>
+          <w:sz w:val="22"/>
+          <w:szCs w:val="22"/>
+          <w:lang w:val="en-US"/>
+        </w:rPr>
+        <w:t>Successful observations on 89% of deployments</w:t>
+      </w:r>
+    </w:p>
+    <w:p>
+      <w:pPr>
+        <w:rPr>
+          <w:rFonts w:ascii="Arial" w:hAnsi="Arial" w:cs="Arial"/>
+          <w:sz w:val="22"/>
+          <w:szCs w:val="22"/>
+          <w:lang w:val="en-US"/>
+        </w:rPr>
+      </w:pPr>
+    </w:p>
+    <w:p>
+      <w:pPr>
+        <w:rPr>
+          <w:rFonts w:ascii="Arial" w:hAnsi="Arial" w:cs="Arial"/>
+          <w:b/>
+          <w:bCs/>
+          <w:sz w:val="22"/>
+          <w:szCs w:val="22"/>
+          <w:lang w:val="en-US"/>
+        </w:rPr>
+      </w:pPr>
+      <w:r>
+        <w:rPr>
+          <w:rFonts w:ascii="Arial" w:hAnsi="Arial" w:cs="Arial"/>
+          <w:b/>
+          <w:bCs/>
+          <w:sz w:val="22"/>
+          <w:szCs w:val="22"/>
+          <w:lang w:val="en-US"/>
+        </w:rPr>
+        <w:t>Plankton data</w:t>
+      </w:r>
+    </w:p>
+    <w:p>
+      <w:pPr>
+        <w:rPr>
+          <w:rFonts w:ascii="Arial" w:hAnsi="Arial" w:cs="Arial"/>
+          <w:sz w:val="22"/>
+          <w:szCs w:val="22"/>
+          <w:lang w:val="en-US"/>
+        </w:rPr>
+      </w:pPr>
+      <w:r>
+        <w:rPr>
+          <w:rFonts w:ascii="Arial" w:hAnsi="Arial" w:cs="Arial"/>
+          <w:sz w:val="22"/>
+          <w:szCs w:val="22"/>
+          <w:lang w:val="en-US"/>
+        </w:rPr>
+        <w:t>Went back to the Plankton data – and it seems the following samples are missing:</w:t>
+      </w:r>
+    </w:p>
+    <w:p>
+      <w:pPr>
+        <w:rPr>
+          <w:rFonts w:ascii="Arial" w:hAnsi="Arial" w:cs="Arial"/>
+          <w:sz w:val="22"/>
+          <w:szCs w:val="22"/>
+          <w:lang w:val="en-US"/>
+        </w:rPr>
+      </w:pPr>
+      <w:r>
+        <w:rPr>
+          <w:rFonts w:ascii="Arial" w:hAnsi="Arial" w:cs="Arial"/>
+          <w:sz w:val="22"/>
+          <w:szCs w:val="22"/>
+          <w:lang w:val="en-US"/>
+        </w:rPr>
+        <w:t>String 19, 22, 25, 28</w:t>
+      </w:r>
+    </w:p>
+    <w:p>
+      <w:pPr>
+        <w:rPr>
+          <w:rFonts w:ascii="Arial" w:hAnsi="Arial" w:cs="Arial"/>
+          <w:sz w:val="22"/>
+          <w:szCs w:val="22"/>
+          <w:lang w:val="en-US"/>
+        </w:rPr>
+      </w:pPr>
+      <w:r>
+        <w:rPr>
+          <w:rFonts w:ascii="Arial" w:hAnsi="Arial" w:cs="Arial"/>
+          <w:sz w:val="22"/>
+          <w:szCs w:val="22"/>
+          <w:lang w:val="en-US"/>
+        </w:rPr>
+        <w:t>Used the Plankton RAW data to start again.</w:t>
+      </w:r>
+    </w:p>
+    <w:p>
+      <w:pPr>
+        <w:rPr>
+          <w:rFonts w:ascii="Arial" w:hAnsi="Arial" w:cs="Arial"/>
+          <w:sz w:val="22"/>
+          <w:szCs w:val="22"/>
+          <w:lang w:val="en-US"/>
+        </w:rPr>
+      </w:pPr>
+      <w:r>
+        <w:rPr>
+          <w:rFonts w:ascii="Arial" w:hAnsi="Arial" w:cs="Arial"/>
+          <w:sz w:val="22"/>
+          <w:szCs w:val="22"/>
+          <w:lang w:val="en-US"/>
+        </w:rPr>
+        <w:t xml:space="preserve">First – linked the plankton data with a BRUV string (common variable of String). Here each sample (which is Zone, Site and then rep combined) relates to a single string. In each site we deployed 3 strings and did 3 tows. </w:t>
+      </w:r>
+    </w:p>
+    <w:p>
+      <w:pPr>
+        <w:rPr>
+          <w:rFonts w:ascii="Arial" w:hAnsi="Arial" w:cs="Arial"/>
+          <w:sz w:val="22"/>
+          <w:szCs w:val="22"/>
+          <w:lang w:val="en-US"/>
+        </w:rPr>
+      </w:pPr>
+      <w:r>
+        <w:rPr>
+          <w:rFonts w:ascii="Arial" w:hAnsi="Arial" w:cs="Arial"/>
+          <w:sz w:val="22"/>
+          <w:szCs w:val="22"/>
+          <w:lang w:val="en-US"/>
+        </w:rPr>
+        <w:t xml:space="preserve">Saved as: </w:t>
+      </w:r>
+    </w:p>
+    <w:p>
+      <w:pPr>
+        <w:rPr>
+          <w:rFonts w:ascii="Arial" w:hAnsi="Arial" w:cs="Arial"/>
+          <w:sz w:val="22"/>
+          <w:szCs w:val="22"/>
+          <w:lang w:val="en-US"/>
+        </w:rPr>
+      </w:pPr>
+      <w:r>
+        <w:rPr>
+          <w:rFonts w:ascii="Arial" w:hAnsi="Arial" w:cs="Arial"/>
+          <w:sz w:val="22"/>
+          <w:szCs w:val="22"/>
+          <w:lang w:val="en-US"/>
+        </w:rPr>
+        <w:t>Then – checked the data and removed:</w:t>
+      </w:r>
+    </w:p>
+    <w:p>
+      <w:pPr>
+        <w:pStyle w:val="ListParagraph"/>
+        <w:numPr>
+          <w:ilvl w:val="0"/>
+          <w:numId w:val="4"/>
+        </w:numPr>
+        <w:rPr>
+          <w:rFonts w:ascii="Arial" w:hAnsi="Arial" w:cs="Arial"/>
+          <w:sz w:val="22"/>
+          <w:szCs w:val="22"/>
+          <w:lang w:val="en-US"/>
+        </w:rPr>
+      </w:pPr>
+      <w:r>
+        <w:rPr>
+          <w:rFonts w:ascii="Arial" w:hAnsi="Arial" w:cs="Arial"/>
+          <w:sz w:val="22"/>
+          <w:szCs w:val="22"/>
+          <w:lang w:val="en-US"/>
+        </w:rPr>
+        <w:t>Encrusting algae</w:t>
+      </w:r>
+    </w:p>
+    <w:p>
+      <w:pPr>
+        <w:pStyle w:val="ListParagraph"/>
+        <w:numPr>
+          <w:ilvl w:val="0"/>
+          <w:numId w:val="4"/>
+        </w:numPr>
+        <w:rPr>
+          <w:rFonts w:ascii="Arial" w:hAnsi="Arial" w:cs="Arial"/>
+          <w:sz w:val="22"/>
+          <w:szCs w:val="22"/>
+          <w:lang w:val="en-US"/>
+        </w:rPr>
+      </w:pPr>
+      <w:r>
+        <w:rPr>
+          <w:rFonts w:ascii="Arial" w:hAnsi="Arial" w:cs="Arial"/>
+          <w:sz w:val="22"/>
+          <w:szCs w:val="22"/>
+          <w:lang w:val="en-US"/>
+        </w:rPr>
+        <w:t>Insects</w:t>
+      </w:r>
+    </w:p>
+    <w:p>
+      <w:pPr>
+        <w:pStyle w:val="ListParagraph"/>
+        <w:numPr>
+          <w:ilvl w:val="0"/>
+          <w:numId w:val="4"/>
+        </w:numPr>
+        <w:rPr>
+          <w:rFonts w:ascii="Arial" w:hAnsi="Arial" w:cs="Arial"/>
+          <w:sz w:val="22"/>
+          <w:szCs w:val="22"/>
+          <w:lang w:val="en-US"/>
+        </w:rPr>
+      </w:pPr>
+      <w:r>
+        <w:rPr>
+          <w:rFonts w:ascii="Arial" w:hAnsi="Arial" w:cs="Arial"/>
+          <w:sz w:val="22"/>
+          <w:szCs w:val="22"/>
+          <w:lang w:val="en-US"/>
+        </w:rPr>
+        <w:t>Rubber</w:t>
+      </w:r>
+    </w:p>
+    <w:p>
+      <w:pPr>
+        <w:pStyle w:val="ListParagraph"/>
+        <w:numPr>
+          <w:ilvl w:val="0"/>
+          <w:numId w:val="4"/>
+        </w:numPr>
+        <w:rPr>
+          <w:rFonts w:ascii="Arial" w:hAnsi="Arial" w:cs="Arial"/>
+          <w:sz w:val="22"/>
+          <w:szCs w:val="22"/>
+          <w:lang w:val="en-US"/>
+        </w:rPr>
+      </w:pPr>
+      <w:r>
+        <w:rPr>
+          <w:rFonts w:ascii="Arial" w:hAnsi="Arial" w:cs="Arial"/>
+          <w:sz w:val="22"/>
+          <w:szCs w:val="22"/>
+          <w:lang w:val="en-US"/>
+        </w:rPr>
+        <w:t>Spirorbid shells</w:t>
+      </w:r>
+    </w:p>
+    <w:p>
+      <w:pPr>
+        <w:pStyle w:val="ListParagraph"/>
+        <w:numPr>
+          <w:ilvl w:val="0"/>
+          <w:numId w:val="4"/>
+        </w:numPr>
+        <w:rPr>
+          <w:rFonts w:ascii="Arial" w:hAnsi="Arial" w:cs="Arial"/>
+          <w:sz w:val="22"/>
+          <w:szCs w:val="22"/>
+          <w:lang w:val="en-US"/>
+        </w:rPr>
+      </w:pPr>
+      <w:r>
+        <w:rPr>
+          <w:rFonts w:ascii="Arial" w:hAnsi="Arial" w:cs="Arial"/>
+          <w:sz w:val="22"/>
+          <w:szCs w:val="22"/>
+          <w:lang w:val="en-US"/>
+        </w:rPr>
+        <w:lastRenderedPageBreak/>
+        <w:t>Sponge chunks</w:t>
+      </w:r>
+    </w:p>
+    <w:p>
+      <w:pPr>
+        <w:pStyle w:val="ListParagraph"/>
+        <w:numPr>
+          <w:ilvl w:val="0"/>
+          <w:numId w:val="4"/>
+        </w:numPr>
+        <w:rPr>
+          <w:rFonts w:ascii="Arial" w:hAnsi="Arial" w:cs="Arial"/>
+          <w:sz w:val="22"/>
+          <w:szCs w:val="22"/>
+          <w:lang w:val="en-US"/>
+        </w:rPr>
+      </w:pPr>
+      <w:r>
+        <w:rPr>
+          <w:rFonts w:ascii="Arial" w:hAnsi="Arial" w:cs="Arial"/>
+          <w:sz w:val="22"/>
+          <w:szCs w:val="22"/>
+          <w:lang w:val="en-US"/>
+        </w:rPr>
+        <w:t>Sponge spicules</w:t>
+      </w:r>
+    </w:p>
+    <w:p>
+      <w:pPr>
+        <w:pStyle w:val="ListParagraph"/>
+        <w:numPr>
+          <w:ilvl w:val="0"/>
+          <w:numId w:val="4"/>
+        </w:numPr>
+        <w:rPr>
+          <w:rFonts w:ascii="Arial" w:hAnsi="Arial" w:cs="Arial"/>
+          <w:sz w:val="22"/>
+          <w:szCs w:val="22"/>
+          <w:lang w:val="en-US"/>
+        </w:rPr>
+      </w:pPr>
+      <w:r>
+        <w:rPr>
+          <w:rFonts w:ascii="Arial" w:hAnsi="Arial" w:cs="Arial"/>
+          <w:sz w:val="22"/>
+          <w:szCs w:val="22"/>
+          <w:lang w:val="en-US"/>
+        </w:rPr>
+        <w:t>Terrestrial flotsam</w:t>
+      </w:r>
+    </w:p>
+    <w:p>
+      <w:pPr>
+        <w:pStyle w:val="ListParagraph"/>
+        <w:numPr>
+          <w:ilvl w:val="0"/>
+          <w:numId w:val="4"/>
+        </w:numPr>
+        <w:rPr>
+          <w:rFonts w:ascii="Arial" w:hAnsi="Arial" w:cs="Arial"/>
+          <w:sz w:val="22"/>
+          <w:szCs w:val="22"/>
+          <w:lang w:val="en-US"/>
+        </w:rPr>
+      </w:pPr>
+      <w:r>
+        <w:rPr>
+          <w:rFonts w:ascii="Arial" w:hAnsi="Arial" w:cs="Arial"/>
+          <w:sz w:val="22"/>
+          <w:szCs w:val="22"/>
+          <w:lang w:val="en-US"/>
+        </w:rPr>
+        <w:t>Trash</w:t>
+      </w:r>
+    </w:p>
+    <w:p>
+      <w:pPr>
+        <w:rPr>
+          <w:rFonts w:ascii="Arial" w:hAnsi="Arial" w:cs="Arial"/>
+          <w:sz w:val="22"/>
+          <w:szCs w:val="22"/>
+          <w:lang w:val="en-US"/>
+        </w:rPr>
+      </w:pPr>
+      <w:r>
+        <w:rPr>
+          <w:rFonts w:ascii="Arial" w:hAnsi="Arial" w:cs="Arial"/>
+          <w:sz w:val="22"/>
+          <w:szCs w:val="22"/>
+          <w:lang w:val="en-US"/>
+        </w:rPr>
+        <w:t>Then also removed:</w:t>
+      </w:r>
+    </w:p>
+    <w:p>
+      <w:pPr>
+        <w:pStyle w:val="ListParagraph"/>
+        <w:numPr>
+          <w:ilvl w:val="0"/>
+          <w:numId w:val="5"/>
+        </w:numPr>
+        <w:rPr>
+          <w:rFonts w:ascii="Arial" w:hAnsi="Arial" w:cs="Arial"/>
+          <w:sz w:val="22"/>
+          <w:szCs w:val="22"/>
+          <w:lang w:val="en-US"/>
+        </w:rPr>
+      </w:pPr>
+      <w:r>
+        <w:rPr>
+          <w:rFonts w:ascii="Arial" w:hAnsi="Arial" w:cs="Arial"/>
+          <w:sz w:val="22"/>
+          <w:szCs w:val="22"/>
+          <w:lang w:val="en-US"/>
+        </w:rPr>
+        <w:t>Bryozoans</w:t>
+      </w:r>
+    </w:p>
+    <w:p>
+      <w:pPr>
+        <w:pStyle w:val="ListParagraph"/>
+        <w:numPr>
+          <w:ilvl w:val="0"/>
+          <w:numId w:val="5"/>
+        </w:numPr>
+        <w:spacing w:after="0" w:line="240" w:lineRule="auto"/>
+        <w:rPr>
+          <w:rFonts w:ascii="Aptos Narrow" w:eastAsia="Times New Roman" w:hAnsi="Aptos Narrow" w:cs="Times New Roman"/>
+          <w:vanish/>
+          <w:color w:val="000000"/>
+          <w:kern w:val="0"/>
+          <w14:ligatures w14:val="none"/>
+        </w:rPr>
+      </w:pPr>
+      <w:r>
+        <w:rPr>
+          <w:rFonts w:ascii="Aptos Narrow" w:eastAsia="Times New Roman" w:hAnsi="Aptos Narrow" w:cs="Times New Roman"/>
+          <w:vanish/>
+          <w:color w:val="000000"/>
+          <w:kern w:val="0"/>
+          <w14:ligatures w14:val="none"/>
+        </w:rPr>
+        <w:t>13</w:t>
+      </w:r>
+    </w:p>
+    <w:p>
+      <w:pPr>
+        <w:pStyle w:val="ListParagraph"/>
+        <w:numPr>
+          <w:ilvl w:val="0"/>
+          <w:numId w:val="5"/>
+        </w:numPr>
+        <w:rPr>
+          <w:rFonts w:ascii="Arial" w:hAnsi="Arial" w:cs="Arial"/>
+          <w:sz w:val="22"/>
+          <w:szCs w:val="22"/>
+          <w:lang w:val="en-US"/>
+        </w:rPr>
+      </w:pPr>
+      <w:r>
+        <w:rPr>
+          <w:rFonts w:ascii="Arial" w:hAnsi="Arial" w:cs="Arial"/>
+          <w:sz w:val="22"/>
+          <w:szCs w:val="22"/>
+          <w:lang w:val="en-US"/>
+        </w:rPr>
+        <w:t>Ciliates</w:t>
+      </w:r>
+    </w:p>
+    <w:p>
+      <w:pPr>
+        <w:pStyle w:val="ListParagraph"/>
+        <w:numPr>
+          <w:ilvl w:val="0"/>
+          <w:numId w:val="5"/>
+        </w:numPr>
+        <w:rPr>
+          <w:rFonts w:ascii="Arial" w:hAnsi="Arial" w:cs="Arial"/>
+          <w:sz w:val="22"/>
+          <w:szCs w:val="22"/>
+          <w:lang w:val="en-US"/>
+        </w:rPr>
+      </w:pPr>
+      <w:proofErr w:type="spellStart"/>
+      <w:r>
+        <w:rPr>
+          <w:rFonts w:ascii="Arial" w:hAnsi="Arial" w:cs="Arial"/>
+          <w:sz w:val="22"/>
+          <w:szCs w:val="22"/>
+          <w:lang w:val="en-US"/>
+        </w:rPr>
+        <w:t>Foliculina</w:t>
+      </w:r>
+      <w:proofErr w:type="spellEnd"/>
+    </w:p>
+    <w:p>
+      <w:pPr>
+        <w:pStyle w:val="ListParagraph"/>
+        <w:numPr>
+          <w:ilvl w:val="0"/>
+          <w:numId w:val="5"/>
+        </w:numPr>
+        <w:rPr>
+          <w:rFonts w:ascii="Arial" w:hAnsi="Arial" w:cs="Arial"/>
+          <w:sz w:val="22"/>
+          <w:szCs w:val="22"/>
+          <w:lang w:val="en-US"/>
+        </w:rPr>
+      </w:pPr>
+      <w:proofErr w:type="spellStart"/>
+      <w:r>
+        <w:rPr>
+          <w:rFonts w:ascii="Arial" w:hAnsi="Arial" w:cs="Arial"/>
+          <w:sz w:val="22"/>
+          <w:szCs w:val="22"/>
+          <w:lang w:val="en-US"/>
+        </w:rPr>
+        <w:t>Forams</w:t>
+      </w:r>
+      <w:proofErr w:type="spellEnd"/>
+    </w:p>
+    <w:p>
+      <w:pPr>
+        <w:pStyle w:val="ListParagraph"/>
+        <w:numPr>
+          <w:ilvl w:val="0"/>
+          <w:numId w:val="5"/>
+        </w:numPr>
+        <w:rPr>
+          <w:rFonts w:ascii="Arial" w:hAnsi="Arial" w:cs="Arial"/>
+          <w:sz w:val="22"/>
+          <w:szCs w:val="22"/>
+          <w:lang w:val="en-US"/>
+        </w:rPr>
+      </w:pPr>
+      <w:r>
+        <w:rPr>
+          <w:rFonts w:ascii="Arial" w:hAnsi="Arial" w:cs="Arial"/>
+          <w:sz w:val="22"/>
+          <w:szCs w:val="22"/>
+          <w:lang w:val="en-US"/>
+        </w:rPr>
+        <w:t>Hydroids</w:t>
+      </w:r>
+    </w:p>
+    <w:p>
+      <w:pPr>
+        <w:pStyle w:val="ListParagraph"/>
+        <w:numPr>
+          <w:ilvl w:val="0"/>
+          <w:numId w:val="5"/>
+        </w:numPr>
+        <w:rPr>
+          <w:rFonts w:ascii="Arial" w:hAnsi="Arial" w:cs="Arial"/>
+          <w:sz w:val="22"/>
+          <w:szCs w:val="22"/>
+          <w:lang w:val="en-US"/>
+        </w:rPr>
+      </w:pPr>
+      <w:r>
+        <w:rPr>
+          <w:rFonts w:ascii="Arial" w:hAnsi="Arial" w:cs="Arial"/>
+          <w:sz w:val="22"/>
+          <w:szCs w:val="22"/>
+          <w:lang w:val="en-US"/>
+        </w:rPr>
+        <w:t>Oblong eggs</w:t>
+      </w:r>
+    </w:p>
+    <w:p>
+      <w:pPr>
+        <w:pStyle w:val="ListParagraph"/>
+        <w:numPr>
+          <w:ilvl w:val="0"/>
+          <w:numId w:val="5"/>
+        </w:numPr>
+        <w:rPr>
+          <w:rFonts w:ascii="Arial" w:hAnsi="Arial" w:cs="Arial"/>
+          <w:sz w:val="22"/>
+          <w:szCs w:val="22"/>
+          <w:lang w:val="en-US"/>
+        </w:rPr>
+      </w:pPr>
+      <w:r>
+        <w:rPr>
+          <w:rFonts w:ascii="Arial" w:hAnsi="Arial" w:cs="Arial"/>
+          <w:sz w:val="22"/>
+          <w:szCs w:val="22"/>
+          <w:lang w:val="en-US"/>
+        </w:rPr>
+        <w:t>Orbs</w:t>
+      </w:r>
+    </w:p>
+    <w:p>
+      <w:pPr>
+        <w:pStyle w:val="ListParagraph"/>
+        <w:numPr>
+          <w:ilvl w:val="0"/>
+          <w:numId w:val="5"/>
+        </w:numPr>
+        <w:rPr>
+          <w:rFonts w:ascii="Arial" w:hAnsi="Arial" w:cs="Arial"/>
+          <w:sz w:val="22"/>
+          <w:szCs w:val="22"/>
+          <w:lang w:val="en-US"/>
+        </w:rPr>
+      </w:pPr>
+      <w:proofErr w:type="spellStart"/>
+      <w:r>
+        <w:rPr>
+          <w:rFonts w:ascii="Arial" w:hAnsi="Arial" w:cs="Arial"/>
+          <w:sz w:val="22"/>
+          <w:szCs w:val="22"/>
+          <w:lang w:val="en-US"/>
+        </w:rPr>
+        <w:t>Pummus</w:t>
+      </w:r>
+      <w:proofErr w:type="spellEnd"/>
+    </w:p>
+    <w:p>
+      <w:pPr>
+        <w:rPr>
+          <w:rFonts w:ascii="Arial" w:hAnsi="Arial" w:cs="Arial"/>
+          <w:sz w:val="22"/>
+          <w:szCs w:val="22"/>
+          <w:lang w:val="en-US"/>
+        </w:rPr>
+      </w:pPr>
+      <w:r>
+        <w:rPr>
+          <w:rFonts w:ascii="Arial" w:hAnsi="Arial" w:cs="Arial"/>
+          <w:sz w:val="22"/>
+          <w:szCs w:val="22"/>
+          <w:lang w:val="en-US"/>
+        </w:rPr>
+        <w:t>There was a huge bunch that was unknown – kept these and just added in the term Unknown for Plankton type etc.</w:t>
       </w:r>
     </w:p>
     <w:sectPr>
@@ -876,6 +1739,232 @@
 <file path=word/numbering.xml><?xml version="1.0" encoding="utf-8"?>
 <w:numbering xmlns:wpc="http://schemas.microsoft.com/office/word/2010/wordprocessingCanvas" xmlns:cx="http://schemas.microsoft.com/office/drawing/2014/chartex" xmlns:cx1="http://schemas.microsoft.com/office/drawing/2015/9/8/chartex" xmlns:cx2="http://schemas.microsoft.com/office/drawing/2015/10/21/chartex" xmlns:cx3="http://schemas.microsoft.com/office/drawing/2016/5/9/chartex" xmlns:cx4="http://schemas.microsoft.com/office/drawing/2016/5/10/chartex" xmlns:cx5="http://schemas.microsoft.com/office/drawing/2016/5/11/chartex" xmlns:cx6="http://schemas.microsoft.com/office/drawing/2016/5/12/chartex" xmlns:cx7="http://schemas.microsoft.com/office/drawing/2016/5/13/chartex" xmlns:cx8="http://schemas.microsoft.com/office/drawing/2016/5/14/chartex" xmlns:mc="http://schemas.openxmlformats.org/markup-compatibility/2006" xmlns:aink="http://schemas.microsoft.com/office/drawing/2016/ink" xmlns:am3d="http://schemas.microsoft.com/office/drawing/2017/model3d" xmlns:o="urn:schemas-microsoft-com:office:office" xmlns:oel="http://schemas.microsoft.com/office/2019/extlst" xmlns:r="http://schemas.openxmlformats.org/officeDocument/2006/relationships" xmlns:m="http://schemas.openxmlformats.org/officeDocument/2006/math" xmlns:v="urn:schemas-microsoft-com:vml" xmlns:wp14="http://schemas.microsoft.com/office/word/2010/wordprocessingDrawing" xmlns:wp="http://schemas.openxmlformats.org/drawingml/2006/wordprocessingDrawing" xmlns:w10="urn:schemas-microsoft-com:office:word" xmlns:w="http://schemas.openxmlformats.org/wordprocessingml/2006/main" xmlns:w14="http://schemas.microsoft.com/office/word/2010/wordml" xmlns:w15="http://schemas.microsoft.com/office/word/2012/wordml" xmlns:w16cex="http://schemas.microsoft.com/office/word/2018/wordml/cex" xmlns:w16cid="http://schemas.microsoft.com/office/word/2016/wordml/cid" xmlns:w16="http://schemas.microsoft.com/office/word/2018/wordml" xmlns:w16du="http://schemas.microsoft.com/office/word/2023/wordml/word16du" xmlns:w16sdtdh="http://schemas.microsoft.com/office/word/2020/wordml/sdtdatahash" xmlns:w16sdtfl="http://schemas.microsoft.com/office/word/2024/wordml/sdtformatlock" xmlns:w16se="http://schemas.microsoft.com/office/word/2015/wordml/symex" xmlns:wpg="http://schemas.microsoft.com/office/word/2010/wordprocessingGroup" xmlns:wpi="http://schemas.microsoft.com/office/word/2010/wordprocessingInk" xmlns:wne="http://schemas.microsoft.com/office/word/2006/wordml" xmlns:wps="http://schemas.microsoft.com/office/word/2010/wordprocessingShape" mc:Ignorable="w14 w15 w16se w16cid w16 w16cex w16sdtdh w16sdtfl w16du wp14">
   <w:abstractNum w:abstractNumId="0" w15:restartNumberingAfterBreak="0">
+    <w:nsid w:val="08B10FCC"/>
+    <w:multiLevelType w:val="hybridMultilevel"/>
+    <w:tmpl w:val="7C3686D6"/>
+    <w:lvl w:ilvl="0" w:tplc="04090001">
+      <w:start w:val="1"/>
+      <w:numFmt w:val="bullet"/>
+      <w:lvlText w:val=""/>
+      <w:lvlJc w:val="left"/>
+      <w:pPr>
+        <w:ind w:left="720" w:hanging="360"/>
+      </w:pPr>
+      <w:rPr>
+        <w:rFonts w:ascii="Symbol" w:hAnsi="Symbol" w:hint="default"/>
+      </w:rPr>
+    </w:lvl>
+    <w:lvl w:ilvl="1" w:tplc="04090003" w:tentative="1">
+      <w:start w:val="1"/>
+      <w:numFmt w:val="bullet"/>
+      <w:lvlText w:val="o"/>
+      <w:lvlJc w:val="left"/>
+      <w:pPr>
+        <w:ind w:left="1440" w:hanging="360"/>
+      </w:pPr>
+      <w:rPr>
+        <w:rFonts w:ascii="Courier New" w:hAnsi="Courier New" w:cs="Courier New" w:hint="default"/>
+      </w:rPr>
+    </w:lvl>
+    <w:lvl w:ilvl="2" w:tplc="04090005" w:tentative="1">
+      <w:start w:val="1"/>
+      <w:numFmt w:val="bullet"/>
+      <w:lvlText w:val=""/>
+      <w:lvlJc w:val="left"/>
+      <w:pPr>
+        <w:ind w:left="2160" w:hanging="360"/>
+      </w:pPr>
+      <w:rPr>
+        <w:rFonts w:ascii="Wingdings" w:hAnsi="Wingdings" w:hint="default"/>
+      </w:rPr>
+    </w:lvl>
+    <w:lvl w:ilvl="3" w:tplc="04090001" w:tentative="1">
+      <w:start w:val="1"/>
+      <w:numFmt w:val="bullet"/>
+      <w:lvlText w:val=""/>
+      <w:lvlJc w:val="left"/>
+      <w:pPr>
+        <w:ind w:left="2880" w:hanging="360"/>
+      </w:pPr>
+      <w:rPr>
+        <w:rFonts w:ascii="Symbol" w:hAnsi="Symbol" w:hint="default"/>
+      </w:rPr>
+    </w:lvl>
+    <w:lvl w:ilvl="4" w:tplc="04090003" w:tentative="1">
+      <w:start w:val="1"/>
+      <w:numFmt w:val="bullet"/>
+      <w:lvlText w:val="o"/>
+      <w:lvlJc w:val="left"/>
+      <w:pPr>
+        <w:ind w:left="3600" w:hanging="360"/>
+      </w:pPr>
+      <w:rPr>
+        <w:rFonts w:ascii="Courier New" w:hAnsi="Courier New" w:cs="Courier New" w:hint="default"/>
+      </w:rPr>
+    </w:lvl>
+    <w:lvl w:ilvl="5" w:tplc="04090005" w:tentative="1">
+      <w:start w:val="1"/>
+      <w:numFmt w:val="bullet"/>
+      <w:lvlText w:val=""/>
+      <w:lvlJc w:val="left"/>
+      <w:pPr>
+        <w:ind w:left="4320" w:hanging="360"/>
+      </w:pPr>
+      <w:rPr>
+        <w:rFonts w:ascii="Wingdings" w:hAnsi="Wingdings" w:hint="default"/>
+      </w:rPr>
+    </w:lvl>
+    <w:lvl w:ilvl="6" w:tplc="04090001" w:tentative="1">
+      <w:start w:val="1"/>
+      <w:numFmt w:val="bullet"/>
+      <w:lvlText w:val=""/>
+      <w:lvlJc w:val="left"/>
+      <w:pPr>
+        <w:ind w:left="5040" w:hanging="360"/>
+      </w:pPr>
+      <w:rPr>
+        <w:rFonts w:ascii="Symbol" w:hAnsi="Symbol" w:hint="default"/>
+      </w:rPr>
+    </w:lvl>
+    <w:lvl w:ilvl="7" w:tplc="04090003" w:tentative="1">
+      <w:start w:val="1"/>
+      <w:numFmt w:val="bullet"/>
+      <w:lvlText w:val="o"/>
+      <w:lvlJc w:val="left"/>
+      <w:pPr>
+        <w:ind w:left="5760" w:hanging="360"/>
+      </w:pPr>
+      <w:rPr>
+        <w:rFonts w:ascii="Courier New" w:hAnsi="Courier New" w:cs="Courier New" w:hint="default"/>
+      </w:rPr>
+    </w:lvl>
+    <w:lvl w:ilvl="8" w:tplc="04090005" w:tentative="1">
+      <w:start w:val="1"/>
+      <w:numFmt w:val="bullet"/>
+      <w:lvlText w:val=""/>
+      <w:lvlJc w:val="left"/>
+      <w:pPr>
+        <w:ind w:left="6480" w:hanging="360"/>
+      </w:pPr>
+      <w:rPr>
+        <w:rFonts w:ascii="Wingdings" w:hAnsi="Wingdings" w:hint="default"/>
+      </w:rPr>
+    </w:lvl>
+  </w:abstractNum>
+  <w:abstractNum w:abstractNumId="1" w15:restartNumberingAfterBreak="0">
+    <w:nsid w:val="2F6C0F4B"/>
+    <w:multiLevelType w:val="hybridMultilevel"/>
+    <w:tmpl w:val="E39C85B2"/>
+    <w:lvl w:ilvl="0" w:tplc="04090001">
+      <w:start w:val="1"/>
+      <w:numFmt w:val="bullet"/>
+      <w:lvlText w:val=""/>
+      <w:lvlJc w:val="left"/>
+      <w:pPr>
+        <w:ind w:left="720" w:hanging="360"/>
+      </w:pPr>
+      <w:rPr>
+        <w:rFonts w:ascii="Symbol" w:hAnsi="Symbol" w:hint="default"/>
+      </w:rPr>
+    </w:lvl>
+    <w:lvl w:ilvl="1" w:tplc="04090003" w:tentative="1">
+      <w:start w:val="1"/>
+      <w:numFmt w:val="bullet"/>
+      <w:lvlText w:val="o"/>
+      <w:lvlJc w:val="left"/>
+      <w:pPr>
+        <w:ind w:left="1440" w:hanging="360"/>
+      </w:pPr>
+      <w:rPr>
+        <w:rFonts w:ascii="Courier New" w:hAnsi="Courier New" w:cs="Courier New" w:hint="default"/>
+      </w:rPr>
+    </w:lvl>
+    <w:lvl w:ilvl="2" w:tplc="04090005" w:tentative="1">
+      <w:start w:val="1"/>
+      <w:numFmt w:val="bullet"/>
+      <w:lvlText w:val=""/>
+      <w:lvlJc w:val="left"/>
+      <w:pPr>
+        <w:ind w:left="2160" w:hanging="360"/>
+      </w:pPr>
+      <w:rPr>
+        <w:rFonts w:ascii="Wingdings" w:hAnsi="Wingdings" w:hint="default"/>
+      </w:rPr>
+    </w:lvl>
+    <w:lvl w:ilvl="3" w:tplc="04090001" w:tentative="1">
+      <w:start w:val="1"/>
+      <w:numFmt w:val="bullet"/>
+      <w:lvlText w:val=""/>
+      <w:lvlJc w:val="left"/>
+      <w:pPr>
+        <w:ind w:left="2880" w:hanging="360"/>
+      </w:pPr>
+      <w:rPr>
+        <w:rFonts w:ascii="Symbol" w:hAnsi="Symbol" w:hint="default"/>
+      </w:rPr>
+    </w:lvl>
+    <w:lvl w:ilvl="4" w:tplc="04090003" w:tentative="1">
+      <w:start w:val="1"/>
+      <w:numFmt w:val="bullet"/>
+      <w:lvlText w:val="o"/>
+      <w:lvlJc w:val="left"/>
+      <w:pPr>
+        <w:ind w:left="3600" w:hanging="360"/>
+      </w:pPr>
+      <w:rPr>
+        <w:rFonts w:ascii="Courier New" w:hAnsi="Courier New" w:cs="Courier New" w:hint="default"/>
+      </w:rPr>
+    </w:lvl>
+    <w:lvl w:ilvl="5" w:tplc="04090005" w:tentative="1">
+      <w:start w:val="1"/>
+      <w:numFmt w:val="bullet"/>
+      <w:lvlText w:val=""/>
+      <w:lvlJc w:val="left"/>
+      <w:pPr>
+        <w:ind w:left="4320" w:hanging="360"/>
+      </w:pPr>
+      <w:rPr>
+        <w:rFonts w:ascii="Wingdings" w:hAnsi="Wingdings" w:hint="default"/>
+      </w:rPr>
+    </w:lvl>
+    <w:lvl w:ilvl="6" w:tplc="04090001" w:tentative="1">
+      <w:start w:val="1"/>
+      <w:numFmt w:val="bullet"/>
+      <w:lvlText w:val=""/>
+      <w:lvlJc w:val="left"/>
+      <w:pPr>
+        <w:ind w:left="5040" w:hanging="360"/>
+      </w:pPr>
+      <w:rPr>
+        <w:rFonts w:ascii="Symbol" w:hAnsi="Symbol" w:hint="default"/>
+      </w:rPr>
+    </w:lvl>
+    <w:lvl w:ilvl="7" w:tplc="04090003" w:tentative="1">
+      <w:start w:val="1"/>
+      <w:numFmt w:val="bullet"/>
+      <w:lvlText w:val="o"/>
+      <w:lvlJc w:val="left"/>
+      <w:pPr>
+        <w:ind w:left="5760" w:hanging="360"/>
+      </w:pPr>
+      <w:rPr>
+        <w:rFonts w:ascii="Courier New" w:hAnsi="Courier New" w:cs="Courier New" w:hint="default"/>
+      </w:rPr>
+    </w:lvl>
+    <w:lvl w:ilvl="8" w:tplc="04090005" w:tentative="1">
+      <w:start w:val="1"/>
+      <w:numFmt w:val="bullet"/>
+      <w:lvlText w:val=""/>
+      <w:lvlJc w:val="left"/>
+      <w:pPr>
+        <w:ind w:left="6480" w:hanging="360"/>
+      </w:pPr>
+      <w:rPr>
+        <w:rFonts w:ascii="Wingdings" w:hAnsi="Wingdings" w:hint="default"/>
+      </w:rPr>
+    </w:lvl>
+  </w:abstractNum>
+  <w:abstractNum w:abstractNumId="2" w15:restartNumberingAfterBreak="0">
     <w:nsid w:val="5C8F1E41"/>
     <w:multiLevelType w:val="hybridMultilevel"/>
     <w:tmpl w:val="37CE36F0"/>
@@ -964,7 +2053,120 @@
       </w:pPr>
     </w:lvl>
   </w:abstractNum>
-  <w:abstractNum w:abstractNumId="1" w15:restartNumberingAfterBreak="0">
+  <w:abstractNum w:abstractNumId="3" w15:restartNumberingAfterBreak="0">
+    <w:nsid w:val="625B76A7"/>
+    <w:multiLevelType w:val="hybridMultilevel"/>
+    <w:tmpl w:val="7ABCDD32"/>
+    <w:lvl w:ilvl="0" w:tplc="04090001">
+      <w:start w:val="1"/>
+      <w:numFmt w:val="bullet"/>
+      <w:lvlText w:val=""/>
+      <w:lvlJc w:val="left"/>
+      <w:pPr>
+        <w:ind w:left="720" w:hanging="360"/>
+      </w:pPr>
+      <w:rPr>
+        <w:rFonts w:ascii="Symbol" w:hAnsi="Symbol" w:hint="default"/>
+      </w:rPr>
+    </w:lvl>
+    <w:lvl w:ilvl="1" w:tplc="04090003" w:tentative="1">
+      <w:start w:val="1"/>
+      <w:numFmt w:val="bullet"/>
+      <w:lvlText w:val="o"/>
+      <w:lvlJc w:val="left"/>
+      <w:pPr>
+        <w:ind w:left="1440" w:hanging="360"/>
+      </w:pPr>
+      <w:rPr>
+        <w:rFonts w:ascii="Courier New" w:hAnsi="Courier New" w:cs="Courier New" w:hint="default"/>
+      </w:rPr>
+    </w:lvl>
+    <w:lvl w:ilvl="2" w:tplc="04090005" w:tentative="1">
+      <w:start w:val="1"/>
+      <w:numFmt w:val="bullet"/>
+      <w:lvlText w:val=""/>
+      <w:lvlJc w:val="left"/>
+      <w:pPr>
+        <w:ind w:left="2160" w:hanging="360"/>
+      </w:pPr>
+      <w:rPr>
+        <w:rFonts w:ascii="Wingdings" w:hAnsi="Wingdings" w:hint="default"/>
+      </w:rPr>
+    </w:lvl>
+    <w:lvl w:ilvl="3" w:tplc="04090001" w:tentative="1">
+      <w:start w:val="1"/>
+      <w:numFmt w:val="bullet"/>
+      <w:lvlText w:val=""/>
+      <w:lvlJc w:val="left"/>
+      <w:pPr>
+        <w:ind w:left="2880" w:hanging="360"/>
+      </w:pPr>
+      <w:rPr>
+        <w:rFonts w:ascii="Symbol" w:hAnsi="Symbol" w:hint="default"/>
+      </w:rPr>
+    </w:lvl>
+    <w:lvl w:ilvl="4" w:tplc="04090003" w:tentative="1">
+      <w:start w:val="1"/>
+      <w:numFmt w:val="bullet"/>
+      <w:lvlText w:val="o"/>
+      <w:lvlJc w:val="left"/>
+      <w:pPr>
+        <w:ind w:left="3600" w:hanging="360"/>
+      </w:pPr>
+      <w:rPr>
+        <w:rFonts w:ascii="Courier New" w:hAnsi="Courier New" w:cs="Courier New" w:hint="default"/>
+      </w:rPr>
+    </w:lvl>
+    <w:lvl w:ilvl="5" w:tplc="04090005" w:tentative="1">
+      <w:start w:val="1"/>
+      <w:numFmt w:val="bullet"/>
+      <w:lvlText w:val=""/>
+      <w:lvlJc w:val="left"/>
+      <w:pPr>
+        <w:ind w:left="4320" w:hanging="360"/>
+      </w:pPr>
+      <w:rPr>
+        <w:rFonts w:ascii="Wingdings" w:hAnsi="Wingdings" w:hint="default"/>
+      </w:rPr>
+    </w:lvl>
+    <w:lvl w:ilvl="6" w:tplc="04090001" w:tentative="1">
+      <w:start w:val="1"/>
+      <w:numFmt w:val="bullet"/>
+      <w:lvlText w:val=""/>
+      <w:lvlJc w:val="left"/>
+      <w:pPr>
+        <w:ind w:left="5040" w:hanging="360"/>
+      </w:pPr>
+      <w:rPr>
+        <w:rFonts w:ascii="Symbol" w:hAnsi="Symbol" w:hint="default"/>
+      </w:rPr>
+    </w:lvl>
+    <w:lvl w:ilvl="7" w:tplc="04090003" w:tentative="1">
+      <w:start w:val="1"/>
+      <w:numFmt w:val="bullet"/>
+      <w:lvlText w:val="o"/>
+      <w:lvlJc w:val="left"/>
+      <w:pPr>
+        <w:ind w:left="5760" w:hanging="360"/>
+      </w:pPr>
+      <w:rPr>
+        <w:rFonts w:ascii="Courier New" w:hAnsi="Courier New" w:cs="Courier New" w:hint="default"/>
+      </w:rPr>
+    </w:lvl>
+    <w:lvl w:ilvl="8" w:tplc="04090005" w:tentative="1">
+      <w:start w:val="1"/>
+      <w:numFmt w:val="bullet"/>
+      <w:lvlText w:val=""/>
+      <w:lvlJc w:val="left"/>
+      <w:pPr>
+        <w:ind w:left="6480" w:hanging="360"/>
+      </w:pPr>
+      <w:rPr>
+        <w:rFonts w:ascii="Wingdings" w:hAnsi="Wingdings" w:hint="default"/>
+      </w:rPr>
+    </w:lvl>
+  </w:abstractNum>
+  <w:abstractNum w:abstractNumId="4" w15:restartNumberingAfterBreak="0">
     <w:nsid w:val="774A2F92"/>
     <w:multiLevelType w:val="hybridMultilevel"/>
     <w:tmpl w:val="66A092EA"/>
@@ -1078,9 +2280,18 @@
     </w:lvl>
   </w:abstractNum>
   <w:num w:numId="1" w16cid:durableId="9647628">
+    <w:abstractNumId w:val="2"/>
+  </w:num>
+  <w:num w:numId="2" w16cid:durableId="1227765165">
+    <w:abstractNumId w:val="4"/>
+  </w:num>
+  <w:num w:numId="3" w16cid:durableId="306053813">
     <w:abstractNumId w:val="0"/>
   </w:num>
-  <w:num w:numId="2" w16cid:durableId="1227765165">
+  <w:num w:numId="4" w16cid:durableId="789787903">
+    <w:abstractNumId w:val="3"/>
+  </w:num>
+  <w:num w:numId="5" w16cid:durableId="1800685460">
     <w:abstractNumId w:val="1"/>
   </w:num>
 </w:numbering>

</xml_diff>

<commit_message>
Updating BRUV steps - with plankton steps. What we did with the data, what we removed etc.
</commit_message>
<xml_diff>
--- a/PNMS BRUV steps.docx
+++ b/PNMS BRUV steps.docx
@@ -1124,6 +1124,116 @@
           <w:lang w:val="en-US"/>
         </w:rPr>
       </w:pPr>
+    </w:p>
+    <w:p>
+      <w:pPr>
+        <w:rPr>
+          <w:rFonts w:ascii="Arial" w:hAnsi="Arial" w:cs="Arial"/>
+          <w:sz w:val="22"/>
+          <w:szCs w:val="22"/>
+          <w:lang w:val="en-US"/>
+        </w:rPr>
+      </w:pPr>
+      <w:r>
+        <w:rPr>
+          <w:rFonts w:ascii="Arial" w:hAnsi="Arial" w:cs="Arial"/>
+          <w:sz w:val="22"/>
+          <w:szCs w:val="22"/>
+          <w:lang w:val="en-US"/>
+        </w:rPr>
+        <w:t>Sorting notes from Sarah:</w:t>
+      </w:r>
+    </w:p>
+    <w:p>
+      <w:pPr>
+        <w:rPr>
+          <w:rFonts w:ascii="Arial" w:hAnsi="Arial" w:cs="Arial"/>
+          <w:i/>
+          <w:iCs/>
+          <w:sz w:val="22"/>
+          <w:szCs w:val="22"/>
+          <w:lang w:val="en-US"/>
+        </w:rPr>
+      </w:pPr>
+      <w:r>
+        <w:rPr>
+          <w:rFonts w:ascii="Arial" w:hAnsi="Arial" w:cs="Arial"/>
+          <w:i/>
+          <w:iCs/>
+          <w:sz w:val="22"/>
+          <w:szCs w:val="22"/>
+          <w:lang w:val="en-US"/>
+        </w:rPr>
+        <w:t xml:space="preserve">Additionally, to that point, the column titled “Total Count” relates the portion of the sample that was counted to the </w:t>
+      </w:r>
+      <w:proofErr w:type="gramStart"/>
+      <w:r>
+        <w:rPr>
+          <w:rFonts w:ascii="Arial" w:hAnsi="Arial" w:cs="Arial"/>
+          <w:i/>
+          <w:iCs/>
+          <w:sz w:val="22"/>
+          <w:szCs w:val="22"/>
+          <w:lang w:val="en-US"/>
+        </w:rPr>
+        <w:t>sample as a whole</w:t>
+      </w:r>
+      <w:proofErr w:type="gramEnd"/>
+      <w:r>
+        <w:rPr>
+          <w:rFonts w:ascii="Arial" w:hAnsi="Arial" w:cs="Arial"/>
+          <w:i/>
+          <w:iCs/>
+          <w:sz w:val="22"/>
+          <w:szCs w:val="22"/>
+          <w:lang w:val="en-US"/>
+        </w:rPr>
+        <w:t xml:space="preserve">. In other words, if I split the sample in half, three times, the first portion of the sample that I sorted/counted was 1/16th of the entire sample. If I reached a total of 70 or more individuals of a given morphotype in that proportion (this would be the initial count), the multiplication factor (of 16) was entered, and the “Total Count” column represents the extrapolated total of said morphotype in the entire sample. Rare morphotypes were counted across the whole sample (i.e. initial count=total count), while more common morphotypes were counted until the sample fraction that contained the threshold of 70+ </w:t>
+      </w:r>
+      <w:proofErr w:type="gramStart"/>
+      <w:r>
+        <w:rPr>
+          <w:rFonts w:ascii="Arial" w:hAnsi="Arial" w:cs="Arial"/>
+          <w:i/>
+          <w:iCs/>
+          <w:sz w:val="22"/>
+          <w:szCs w:val="22"/>
+          <w:lang w:val="en-US"/>
+        </w:rPr>
+        <w:t>individuals, and</w:t>
+      </w:r>
+      <w:proofErr w:type="gramEnd"/>
+      <w:r>
+        <w:rPr>
+          <w:rFonts w:ascii="Arial" w:hAnsi="Arial" w:cs="Arial"/>
+          <w:i/>
+          <w:iCs/>
+          <w:sz w:val="22"/>
+          <w:szCs w:val="22"/>
+          <w:lang w:val="en-US"/>
+        </w:rPr>
+        <w:t xml:space="preserve"> then multiplied accordingly to achieve “Total Count” (i.e. initial count X multiplication factor = total count). Does this make sense? Hopefully the short methods section I contributed communicates that process succinctly and successfully. Worth also noting that the counts have yet to be corrected for volume of water sampled. I can work on adding a column with corrected counts over the course of the next week if you would like.</w:t>
+      </w:r>
+    </w:p>
+    <w:p>
+      <w:pPr>
+        <w:rPr>
+          <w:rFonts w:ascii="Arial" w:hAnsi="Arial" w:cs="Arial"/>
+          <w:sz w:val="22"/>
+          <w:szCs w:val="22"/>
+          <w:lang w:val="en-US"/>
+        </w:rPr>
+      </w:pPr>
+    </w:p>
+    <w:p>
+      <w:pPr>
+        <w:rPr>
+          <w:rFonts w:ascii="Arial" w:hAnsi="Arial" w:cs="Arial"/>
+          <w:sz w:val="22"/>
+          <w:szCs w:val="22"/>
+          <w:lang w:val="en-US"/>
+        </w:rPr>
+      </w:pPr>
       <w:r>
         <w:rPr>
           <w:rFonts w:ascii="Arial" w:hAnsi="Arial" w:cs="Arial"/>
@@ -1169,64 +1279,7 @@
           <w:szCs w:val="22"/>
           <w:lang w:val="en-US"/>
         </w:rPr>
-        <w:t>Used the Plankton RAW data to start again.</w:t>
-      </w:r>
-    </w:p>
-    <w:p>
-      <w:pPr>
-        <w:rPr>
-          <w:rFonts w:ascii="Arial" w:hAnsi="Arial" w:cs="Arial"/>
-          <w:sz w:val="22"/>
-          <w:szCs w:val="22"/>
-          <w:lang w:val="en-US"/>
-        </w:rPr>
-      </w:pPr>
-      <w:r>
-        <w:rPr>
-          <w:rFonts w:ascii="Arial" w:hAnsi="Arial" w:cs="Arial"/>
-          <w:sz w:val="22"/>
-          <w:szCs w:val="22"/>
-          <w:lang w:val="en-US"/>
-        </w:rPr>
-        <w:t xml:space="preserve">First – linked the plankton data with a BRUV string (common variable of String). Here each sample (which is Zone, Site and then rep combined) relates to a single string. In each site we deployed 3 strings and did 3 tows. </w:t>
-      </w:r>
-    </w:p>
-    <w:p>
-      <w:pPr>
-        <w:rPr>
-          <w:rFonts w:ascii="Arial" w:hAnsi="Arial" w:cs="Arial"/>
-          <w:sz w:val="22"/>
-          <w:szCs w:val="22"/>
-          <w:lang w:val="en-US"/>
-        </w:rPr>
-      </w:pPr>
-      <w:r>
-        <w:rPr>
-          <w:rFonts w:ascii="Arial" w:hAnsi="Arial" w:cs="Arial"/>
-          <w:sz w:val="22"/>
-          <w:szCs w:val="22"/>
-          <w:lang w:val="en-US"/>
-        </w:rPr>
-        <w:t xml:space="preserve">Saved as: </w:t>
-      </w:r>
-    </w:p>
-    <w:p>
-      <w:pPr>
-        <w:rPr>
-          <w:rFonts w:ascii="Arial" w:hAnsi="Arial" w:cs="Arial"/>
-          <w:sz w:val="22"/>
-          <w:szCs w:val="22"/>
-          <w:lang w:val="en-US"/>
-        </w:rPr>
-      </w:pPr>
-      <w:r>
-        <w:rPr>
-          <w:rFonts w:ascii="Arial" w:hAnsi="Arial" w:cs="Arial"/>
-          <w:sz w:val="22"/>
-          <w:szCs w:val="22"/>
-          <w:lang w:val="en-US"/>
-        </w:rPr>
-        <w:t>Then – checked the data and removed:</w:t>
+        <w:t>Went back on emails and saw that Sarah edited the RAW data to remove the following:</w:t>
       </w:r>
     </w:p>
     <w:p>
@@ -1234,7 +1287,7 @@
         <w:pStyle w:val="ListParagraph"/>
         <w:numPr>
           <w:ilvl w:val="0"/>
-          <w:numId w:val="4"/>
+          <w:numId w:val="6"/>
         </w:numPr>
         <w:rPr>
           <w:rFonts w:ascii="Arial" w:hAnsi="Arial" w:cs="Arial"/>
@@ -1250,7 +1303,7 @@
           <w:szCs w:val="22"/>
           <w:lang w:val="en-US"/>
         </w:rPr>
-        <w:t>Encrusting algae</w:t>
+        <w:t>Cephalopods: SUPER low abundance and uncertain IDs</w:t>
       </w:r>
     </w:p>
     <w:p>
@@ -1258,7 +1311,7 @@
         <w:pStyle w:val="ListParagraph"/>
         <w:numPr>
           <w:ilvl w:val="0"/>
-          <w:numId w:val="4"/>
+          <w:numId w:val="6"/>
         </w:numPr>
         <w:rPr>
           <w:rFonts w:ascii="Arial" w:hAnsi="Arial" w:cs="Arial"/>
@@ -1267,14 +1320,45 @@
           <w:lang w:val="en-US"/>
         </w:rPr>
       </w:pPr>
-      <w:r>
-        <w:rPr>
-          <w:rFonts w:ascii="Arial" w:hAnsi="Arial" w:cs="Arial"/>
-          <w:sz w:val="22"/>
-          <w:szCs w:val="22"/>
-          <w:lang w:val="en-US"/>
-        </w:rPr>
-        <w:t>Insects</w:t>
+      <w:proofErr w:type="spellStart"/>
+      <w:r>
+        <w:rPr>
+          <w:rFonts w:ascii="Arial" w:hAnsi="Arial" w:cs="Arial"/>
+          <w:sz w:val="22"/>
+          <w:szCs w:val="22"/>
+          <w:lang w:val="en-US"/>
+        </w:rPr>
+        <w:t>Ascidean</w:t>
+      </w:r>
+      <w:proofErr w:type="spellEnd"/>
+      <w:r>
+        <w:rPr>
+          <w:rFonts w:ascii="Arial" w:hAnsi="Arial" w:cs="Arial"/>
+          <w:sz w:val="22"/>
+          <w:szCs w:val="22"/>
+          <w:lang w:val="en-US"/>
+        </w:rPr>
+        <w:t xml:space="preserve"> </w:t>
+      </w:r>
+      <w:proofErr w:type="spellStart"/>
+      <w:r>
+        <w:rPr>
+          <w:rFonts w:ascii="Arial" w:hAnsi="Arial" w:cs="Arial"/>
+          <w:sz w:val="22"/>
+          <w:szCs w:val="22"/>
+          <w:lang w:val="en-US"/>
+        </w:rPr>
+        <w:t>Tadpoles+Larvaceans</w:t>
+      </w:r>
+      <w:proofErr w:type="spellEnd"/>
+      <w:r>
+        <w:rPr>
+          <w:rFonts w:ascii="Arial" w:hAnsi="Arial" w:cs="Arial"/>
+          <w:sz w:val="22"/>
+          <w:szCs w:val="22"/>
+          <w:lang w:val="en-US"/>
+        </w:rPr>
+        <w:t>: lumped into Other Gelatinous</w:t>
       </w:r>
     </w:p>
     <w:p>
@@ -1282,7 +1366,7 @@
         <w:pStyle w:val="ListParagraph"/>
         <w:numPr>
           <w:ilvl w:val="0"/>
-          <w:numId w:val="4"/>
+          <w:numId w:val="6"/>
         </w:numPr>
         <w:rPr>
           <w:rFonts w:ascii="Arial" w:hAnsi="Arial" w:cs="Arial"/>
@@ -1298,7 +1382,7 @@
           <w:szCs w:val="22"/>
           <w:lang w:val="en-US"/>
         </w:rPr>
-        <w:t>Rubber</w:t>
+        <w:t>Copepod 10: singleton with failed ID, uncertain of its copepod-ness</w:t>
       </w:r>
     </w:p>
     <w:p>
@@ -1306,7 +1390,7 @@
         <w:pStyle w:val="ListParagraph"/>
         <w:numPr>
           <w:ilvl w:val="0"/>
-          <w:numId w:val="4"/>
+          <w:numId w:val="6"/>
         </w:numPr>
         <w:rPr>
           <w:rFonts w:ascii="Arial" w:hAnsi="Arial" w:cs="Arial"/>
@@ -1322,7 +1406,7 @@
           <w:szCs w:val="22"/>
           <w:lang w:val="en-US"/>
         </w:rPr>
-        <w:t>Spirorbid shells</w:t>
+        <w:t>Deciduous Larvae: Not abundant AT ALL.</w:t>
       </w:r>
     </w:p>
     <w:p>
@@ -1330,7 +1414,7 @@
         <w:pStyle w:val="ListParagraph"/>
         <w:numPr>
           <w:ilvl w:val="0"/>
-          <w:numId w:val="4"/>
+          <w:numId w:val="6"/>
         </w:numPr>
         <w:rPr>
           <w:rFonts w:ascii="Arial" w:hAnsi="Arial" w:cs="Arial"/>
@@ -1346,8 +1430,7 @@
           <w:szCs w:val="22"/>
           <w:lang w:val="en-US"/>
         </w:rPr>
-        <w:lastRenderedPageBreak/>
-        <w:t>Sponge chunks</w:t>
+        <w:t>A handful of Echinoderms that were not abundant or uncertain of ID</w:t>
       </w:r>
     </w:p>
     <w:p>
@@ -1355,7 +1438,7 @@
         <w:pStyle w:val="ListParagraph"/>
         <w:numPr>
           <w:ilvl w:val="0"/>
-          <w:numId w:val="4"/>
+          <w:numId w:val="6"/>
         </w:numPr>
         <w:rPr>
           <w:rFonts w:ascii="Arial" w:hAnsi="Arial" w:cs="Arial"/>
@@ -1364,14 +1447,25 @@
           <w:lang w:val="en-US"/>
         </w:rPr>
       </w:pPr>
-      <w:r>
-        <w:rPr>
-          <w:rFonts w:ascii="Arial" w:hAnsi="Arial" w:cs="Arial"/>
-          <w:sz w:val="22"/>
-          <w:szCs w:val="22"/>
-          <w:lang w:val="en-US"/>
-        </w:rPr>
-        <w:t>Sponge spicules</w:t>
+      <w:proofErr w:type="spellStart"/>
+      <w:r>
+        <w:rPr>
+          <w:rFonts w:ascii="Arial" w:hAnsi="Arial" w:cs="Arial"/>
+          <w:sz w:val="22"/>
+          <w:szCs w:val="22"/>
+          <w:lang w:val="en-US"/>
+        </w:rPr>
+        <w:t>Nemerteans</w:t>
+      </w:r>
+      <w:proofErr w:type="spellEnd"/>
+      <w:r>
+        <w:rPr>
+          <w:rFonts w:ascii="Arial" w:hAnsi="Arial" w:cs="Arial"/>
+          <w:sz w:val="22"/>
+          <w:szCs w:val="22"/>
+          <w:lang w:val="en-US"/>
+        </w:rPr>
+        <w:t>: Uncertain of IDs and not abundant at all</w:t>
       </w:r>
     </w:p>
     <w:p>
@@ -1379,7 +1473,7 @@
         <w:pStyle w:val="ListParagraph"/>
         <w:numPr>
           <w:ilvl w:val="0"/>
-          <w:numId w:val="4"/>
+          <w:numId w:val="6"/>
         </w:numPr>
         <w:rPr>
           <w:rFonts w:ascii="Arial" w:hAnsi="Arial" w:cs="Arial"/>
@@ -1395,7 +1489,7 @@
           <w:szCs w:val="22"/>
           <w:lang w:val="en-US"/>
         </w:rPr>
-        <w:t>Terrestrial flotsam</w:t>
+        <w:t>Oligochaete: Singleton</w:t>
       </w:r>
     </w:p>
     <w:p>
@@ -1403,7 +1497,7 @@
         <w:pStyle w:val="ListParagraph"/>
         <w:numPr>
           <w:ilvl w:val="0"/>
-          <w:numId w:val="4"/>
+          <w:numId w:val="6"/>
         </w:numPr>
         <w:rPr>
           <w:rFonts w:ascii="Arial" w:hAnsi="Arial" w:cs="Arial"/>
@@ -1419,26 +1513,27 @@
           <w:szCs w:val="22"/>
           <w:lang w:val="en-US"/>
         </w:rPr>
-        <w:t>Trash</w:t>
-      </w:r>
-    </w:p>
-    <w:p>
-      <w:pPr>
-        <w:rPr>
-          <w:rFonts w:ascii="Arial" w:hAnsi="Arial" w:cs="Arial"/>
-          <w:sz w:val="22"/>
-          <w:szCs w:val="22"/>
-          <w:lang w:val="en-US"/>
-        </w:rPr>
-      </w:pPr>
-      <w:r>
-        <w:rPr>
-          <w:rFonts w:ascii="Arial" w:hAnsi="Arial" w:cs="Arial"/>
-          <w:sz w:val="22"/>
-          <w:szCs w:val="22"/>
-          <w:lang w:val="en-US"/>
-        </w:rPr>
-        <w:t>Then also removed:</w:t>
+        <w:t xml:space="preserve">Digeneans: shouldn’t have been free floating in the </w:t>
+      </w:r>
+      <w:proofErr w:type="spellStart"/>
+      <w:r>
+        <w:rPr>
+          <w:rFonts w:ascii="Arial" w:hAnsi="Arial" w:cs="Arial"/>
+          <w:sz w:val="22"/>
+          <w:szCs w:val="22"/>
+          <w:lang w:val="en-US"/>
+        </w:rPr>
+        <w:t>lifestage</w:t>
+      </w:r>
+      <w:proofErr w:type="spellEnd"/>
+      <w:r>
+        <w:rPr>
+          <w:rFonts w:ascii="Arial" w:hAnsi="Arial" w:cs="Arial"/>
+          <w:sz w:val="22"/>
+          <w:szCs w:val="22"/>
+          <w:lang w:val="en-US"/>
+        </w:rPr>
+        <w:t xml:space="preserve"> found/shouldn’t be counted as part of the plankton population/abundance. Though a relevant part of the ecosystem.</w:t>
       </w:r>
     </w:p>
     <w:p>
@@ -1446,7 +1541,7 @@
         <w:pStyle w:val="ListParagraph"/>
         <w:numPr>
           <w:ilvl w:val="0"/>
-          <w:numId w:val="5"/>
+          <w:numId w:val="6"/>
         </w:numPr>
         <w:rPr>
           <w:rFonts w:ascii="Arial" w:hAnsi="Arial" w:cs="Arial"/>
@@ -1462,7 +1557,7 @@
           <w:szCs w:val="22"/>
           <w:lang w:val="en-US"/>
         </w:rPr>
-        <w:t>Bryozoans</w:t>
+        <w:t>Porifera: very not abundant</w:t>
       </w:r>
     </w:p>
     <w:p>
@@ -1470,26 +1565,23 @@
         <w:pStyle w:val="ListParagraph"/>
         <w:numPr>
           <w:ilvl w:val="0"/>
-          <w:numId w:val="5"/>
+          <w:numId w:val="6"/>
         </w:numPr>
-        <w:spacing w:after="0" w:line="240" w:lineRule="auto"/>
-        <w:rPr>
-          <w:rFonts w:ascii="Aptos Narrow" w:eastAsia="Times New Roman" w:hAnsi="Aptos Narrow" w:cs="Times New Roman"/>
-          <w:vanish/>
-          <w:color w:val="000000"/>
-          <w:kern w:val="0"/>
-          <w14:ligatures w14:val="none"/>
-        </w:rPr>
-      </w:pPr>
-      <w:r>
-        <w:rPr>
-          <w:rFonts w:ascii="Aptos Narrow" w:eastAsia="Times New Roman" w:hAnsi="Aptos Narrow" w:cs="Times New Roman"/>
-          <w:vanish/>
-          <w:color w:val="000000"/>
-          <w:kern w:val="0"/>
-          <w14:ligatures w14:val="none"/>
-        </w:rPr>
-        <w:t>13</w:t>
+        <w:rPr>
+          <w:rFonts w:ascii="Arial" w:hAnsi="Arial" w:cs="Arial"/>
+          <w:sz w:val="22"/>
+          <w:szCs w:val="22"/>
+          <w:lang w:val="en-US"/>
+        </w:rPr>
+      </w:pPr>
+      <w:r>
+        <w:rPr>
+          <w:rFonts w:ascii="Arial" w:hAnsi="Arial" w:cs="Arial"/>
+          <w:sz w:val="22"/>
+          <w:szCs w:val="22"/>
+          <w:lang w:val="en-US"/>
+        </w:rPr>
+        <w:t>Some uncertain Sipunculan IDs</w:t>
       </w:r>
     </w:p>
     <w:p>
@@ -1497,7 +1589,7 @@
         <w:pStyle w:val="ListParagraph"/>
         <w:numPr>
           <w:ilvl w:val="0"/>
-          <w:numId w:val="5"/>
+          <w:numId w:val="6"/>
         </w:numPr>
         <w:rPr>
           <w:rFonts w:ascii="Arial" w:hAnsi="Arial" w:cs="Arial"/>
@@ -1513,176 +1605,131 @@
           <w:szCs w:val="22"/>
           <w:lang w:val="en-US"/>
         </w:rPr>
-        <w:t>Ciliates</w:t>
-      </w:r>
-    </w:p>
-    <w:p>
-      <w:pPr>
-        <w:pStyle w:val="ListParagraph"/>
-        <w:numPr>
-          <w:ilvl w:val="0"/>
-          <w:numId w:val="5"/>
-        </w:numPr>
-        <w:rPr>
-          <w:rFonts w:ascii="Arial" w:hAnsi="Arial" w:cs="Arial"/>
-          <w:sz w:val="22"/>
-          <w:szCs w:val="22"/>
-          <w:lang w:val="en-US"/>
-        </w:rPr>
-      </w:pPr>
-      <w:proofErr w:type="spellStart"/>
-      <w:r>
-        <w:rPr>
-          <w:rFonts w:ascii="Arial" w:hAnsi="Arial" w:cs="Arial"/>
-          <w:sz w:val="22"/>
-          <w:szCs w:val="22"/>
-          <w:lang w:val="en-US"/>
-        </w:rPr>
-        <w:t>Foliculina</w:t>
-      </w:r>
-      <w:proofErr w:type="spellEnd"/>
-    </w:p>
-    <w:p>
-      <w:pPr>
-        <w:pStyle w:val="ListParagraph"/>
-        <w:numPr>
-          <w:ilvl w:val="0"/>
-          <w:numId w:val="5"/>
-        </w:numPr>
-        <w:rPr>
-          <w:rFonts w:ascii="Arial" w:hAnsi="Arial" w:cs="Arial"/>
-          <w:sz w:val="22"/>
-          <w:szCs w:val="22"/>
-          <w:lang w:val="en-US"/>
-        </w:rPr>
-      </w:pPr>
-      <w:proofErr w:type="spellStart"/>
-      <w:r>
-        <w:rPr>
-          <w:rFonts w:ascii="Arial" w:hAnsi="Arial" w:cs="Arial"/>
-          <w:sz w:val="22"/>
-          <w:szCs w:val="22"/>
-          <w:lang w:val="en-US"/>
-        </w:rPr>
-        <w:t>Forams</w:t>
-      </w:r>
-      <w:proofErr w:type="spellEnd"/>
-    </w:p>
-    <w:p>
-      <w:pPr>
-        <w:pStyle w:val="ListParagraph"/>
-        <w:numPr>
-          <w:ilvl w:val="0"/>
-          <w:numId w:val="5"/>
-        </w:numPr>
-        <w:rPr>
-          <w:rFonts w:ascii="Arial" w:hAnsi="Arial" w:cs="Arial"/>
-          <w:sz w:val="22"/>
-          <w:szCs w:val="22"/>
-          <w:lang w:val="en-US"/>
-        </w:rPr>
-      </w:pPr>
-      <w:r>
-        <w:rPr>
-          <w:rFonts w:ascii="Arial" w:hAnsi="Arial" w:cs="Arial"/>
-          <w:sz w:val="22"/>
-          <w:szCs w:val="22"/>
-          <w:lang w:val="en-US"/>
-        </w:rPr>
-        <w:t>Hydroids</w:t>
-      </w:r>
-    </w:p>
-    <w:p>
-      <w:pPr>
-        <w:pStyle w:val="ListParagraph"/>
-        <w:numPr>
-          <w:ilvl w:val="0"/>
-          <w:numId w:val="5"/>
-        </w:numPr>
-        <w:rPr>
-          <w:rFonts w:ascii="Arial" w:hAnsi="Arial" w:cs="Arial"/>
-          <w:sz w:val="22"/>
-          <w:szCs w:val="22"/>
-          <w:lang w:val="en-US"/>
-        </w:rPr>
-      </w:pPr>
-      <w:r>
-        <w:rPr>
-          <w:rFonts w:ascii="Arial" w:hAnsi="Arial" w:cs="Arial"/>
-          <w:sz w:val="22"/>
-          <w:szCs w:val="22"/>
-          <w:lang w:val="en-US"/>
-        </w:rPr>
-        <w:t>Oblong eggs</w:t>
-      </w:r>
-    </w:p>
-    <w:p>
-      <w:pPr>
-        <w:pStyle w:val="ListParagraph"/>
-        <w:numPr>
-          <w:ilvl w:val="0"/>
-          <w:numId w:val="5"/>
-        </w:numPr>
-        <w:rPr>
-          <w:rFonts w:ascii="Arial" w:hAnsi="Arial" w:cs="Arial"/>
-          <w:sz w:val="22"/>
-          <w:szCs w:val="22"/>
-          <w:lang w:val="en-US"/>
-        </w:rPr>
-      </w:pPr>
-      <w:r>
-        <w:rPr>
-          <w:rFonts w:ascii="Arial" w:hAnsi="Arial" w:cs="Arial"/>
-          <w:sz w:val="22"/>
-          <w:szCs w:val="22"/>
-          <w:lang w:val="en-US"/>
-        </w:rPr>
-        <w:t>Orbs</w:t>
-      </w:r>
-    </w:p>
-    <w:p>
-      <w:pPr>
-        <w:pStyle w:val="ListParagraph"/>
-        <w:numPr>
-          <w:ilvl w:val="0"/>
-          <w:numId w:val="5"/>
-        </w:numPr>
-        <w:rPr>
-          <w:rFonts w:ascii="Arial" w:hAnsi="Arial" w:cs="Arial"/>
-          <w:sz w:val="22"/>
-          <w:szCs w:val="22"/>
-          <w:lang w:val="en-US"/>
-        </w:rPr>
-      </w:pPr>
-      <w:proofErr w:type="spellStart"/>
-      <w:r>
-        <w:rPr>
-          <w:rFonts w:ascii="Arial" w:hAnsi="Arial" w:cs="Arial"/>
-          <w:sz w:val="22"/>
-          <w:szCs w:val="22"/>
-          <w:lang w:val="en-US"/>
-        </w:rPr>
-        <w:t>Pummus</w:t>
-      </w:r>
-      <w:proofErr w:type="spellEnd"/>
-    </w:p>
-    <w:p>
-      <w:pPr>
-        <w:rPr>
-          <w:rFonts w:ascii="Arial" w:hAnsi="Arial" w:cs="Arial"/>
-          <w:sz w:val="22"/>
-          <w:szCs w:val="22"/>
-          <w:lang w:val="en-US"/>
-        </w:rPr>
-      </w:pPr>
-      <w:r>
-        <w:rPr>
-          <w:rFonts w:ascii="Arial" w:hAnsi="Arial" w:cs="Arial"/>
-          <w:sz w:val="22"/>
-          <w:szCs w:val="22"/>
-          <w:lang w:val="en-US"/>
-        </w:rPr>
-        <w:t>There was a huge bunch that was unknown – kept these and just added in the term Unknown for Plankton type etc.</w:t>
+        <w:t>Tick: singleton</w:t>
+      </w:r>
+    </w:p>
+    <w:p>
+      <w:pPr>
+        <w:rPr>
+          <w:rFonts w:ascii="Arial" w:hAnsi="Arial" w:cs="Arial"/>
+          <w:sz w:val="22"/>
+          <w:szCs w:val="22"/>
+          <w:lang w:val="en-US"/>
+        </w:rPr>
+      </w:pPr>
+      <w:r>
+        <w:rPr>
+          <w:rFonts w:ascii="Arial" w:hAnsi="Arial" w:cs="Arial"/>
+          <w:sz w:val="22"/>
+          <w:szCs w:val="22"/>
+          <w:lang w:val="en-US"/>
+        </w:rPr>
+        <w:t>We also removed:</w:t>
+      </w:r>
+    </w:p>
+    <w:p>
+      <w:pPr>
+        <w:rPr>
+          <w:rFonts w:ascii="Arial" w:hAnsi="Arial" w:cs="Arial"/>
+          <w:sz w:val="22"/>
+          <w:szCs w:val="22"/>
+          <w:lang w:val="en-US"/>
+        </w:rPr>
+      </w:pPr>
+      <w:r>
+        <w:rPr>
+          <w:rFonts w:ascii="Arial" w:hAnsi="Arial" w:cs="Arial"/>
+          <w:sz w:val="22"/>
+          <w:szCs w:val="22"/>
+          <w:lang w:val="en-US"/>
+        </w:rPr>
+        <w:t>1. All the single specimens from a single site that cannot be grouped into a 'larger' classification</w:t>
+      </w:r>
+    </w:p>
+    <w:p>
+      <w:pPr>
+        <w:rPr>
+          <w:rFonts w:ascii="Arial" w:hAnsi="Arial" w:cs="Arial"/>
+          <w:sz w:val="22"/>
+          <w:szCs w:val="22"/>
+          <w:lang w:val="en-US"/>
+        </w:rPr>
+      </w:pPr>
+      <w:r>
+        <w:rPr>
+          <w:rFonts w:ascii="Arial" w:hAnsi="Arial" w:cs="Arial"/>
+          <w:sz w:val="22"/>
+          <w:szCs w:val="22"/>
+          <w:lang w:val="en-US"/>
+        </w:rPr>
+        <w:t>2. All those types that were not quantified (e.g. ciliates and bryozoans - is that right?)</w:t>
+      </w:r>
+    </w:p>
+    <w:p>
+      <w:pPr>
+        <w:rPr>
+          <w:rFonts w:ascii="Arial" w:hAnsi="Arial" w:cs="Arial"/>
+          <w:sz w:val="22"/>
+          <w:szCs w:val="22"/>
+          <w:lang w:val="en-US"/>
+        </w:rPr>
+      </w:pPr>
+      <w:r>
+        <w:rPr>
+          <w:rFonts w:ascii="Arial" w:hAnsi="Arial" w:cs="Arial"/>
+          <w:sz w:val="22"/>
+          <w:szCs w:val="22"/>
+          <w:lang w:val="en-US"/>
+        </w:rPr>
+        <w:t>3. All the unknown specimens</w:t>
+      </w:r>
+    </w:p>
+    <w:p>
+      <w:pPr>
+        <w:rPr>
+          <w:rFonts w:ascii="Arial" w:hAnsi="Arial" w:cs="Arial"/>
+          <w:sz w:val="22"/>
+          <w:szCs w:val="22"/>
+          <w:lang w:val="en-US"/>
+        </w:rPr>
+      </w:pPr>
+    </w:p>
+    <w:p>
+      <w:pPr>
+        <w:rPr>
+          <w:rFonts w:ascii="Arial" w:hAnsi="Arial" w:cs="Arial"/>
+          <w:sz w:val="22"/>
+          <w:szCs w:val="22"/>
+          <w:lang w:val="en-US"/>
+        </w:rPr>
+      </w:pPr>
+      <w:r>
+        <w:rPr>
+          <w:rFonts w:ascii="Arial" w:hAnsi="Arial" w:cs="Arial"/>
+          <w:sz w:val="22"/>
+          <w:szCs w:val="22"/>
+          <w:lang w:val="en-US"/>
+        </w:rPr>
+        <w:t>Edited spreadsheet shared by Sarah – with the different groupings will be used for analyses.</w:t>
+      </w:r>
+    </w:p>
+    <w:p>
+      <w:pPr>
+        <w:rPr>
+          <w:rFonts w:ascii="Arial" w:hAnsi="Arial" w:cs="Arial"/>
+          <w:sz w:val="22"/>
+          <w:szCs w:val="22"/>
+          <w:lang w:val="en-US"/>
+        </w:rPr>
+      </w:pPr>
+      <w:r>
+        <w:rPr>
+          <w:rFonts w:ascii="Arial" w:hAnsi="Arial" w:cs="Arial"/>
+          <w:sz w:val="22"/>
+          <w:szCs w:val="22"/>
+          <w:lang w:val="en-US"/>
+        </w:rPr>
+        <w:t>Need to format this spreadsheet – and run in R.</w:t>
       </w:r>
     </w:p>
     <w:sectPr>
@@ -1965,6 +2012,119 @@
     </w:lvl>
   </w:abstractNum>
   <w:abstractNum w:abstractNumId="2" w15:restartNumberingAfterBreak="0">
+    <w:nsid w:val="34461992"/>
+    <w:multiLevelType w:val="hybridMultilevel"/>
+    <w:tmpl w:val="46C6A0C4"/>
+    <w:lvl w:ilvl="0" w:tplc="04090001">
+      <w:start w:val="1"/>
+      <w:numFmt w:val="bullet"/>
+      <w:lvlText w:val=""/>
+      <w:lvlJc w:val="left"/>
+      <w:pPr>
+        <w:ind w:left="720" w:hanging="360"/>
+      </w:pPr>
+      <w:rPr>
+        <w:rFonts w:ascii="Symbol" w:hAnsi="Symbol" w:hint="default"/>
+      </w:rPr>
+    </w:lvl>
+    <w:lvl w:ilvl="1" w:tplc="04090003" w:tentative="1">
+      <w:start w:val="1"/>
+      <w:numFmt w:val="bullet"/>
+      <w:lvlText w:val="o"/>
+      <w:lvlJc w:val="left"/>
+      <w:pPr>
+        <w:ind w:left="1440" w:hanging="360"/>
+      </w:pPr>
+      <w:rPr>
+        <w:rFonts w:ascii="Courier New" w:hAnsi="Courier New" w:cs="Courier New" w:hint="default"/>
+      </w:rPr>
+    </w:lvl>
+    <w:lvl w:ilvl="2" w:tplc="04090005" w:tentative="1">
+      <w:start w:val="1"/>
+      <w:numFmt w:val="bullet"/>
+      <w:lvlText w:val=""/>
+      <w:lvlJc w:val="left"/>
+      <w:pPr>
+        <w:ind w:left="2160" w:hanging="360"/>
+      </w:pPr>
+      <w:rPr>
+        <w:rFonts w:ascii="Wingdings" w:hAnsi="Wingdings" w:hint="default"/>
+      </w:rPr>
+    </w:lvl>
+    <w:lvl w:ilvl="3" w:tplc="04090001" w:tentative="1">
+      <w:start w:val="1"/>
+      <w:numFmt w:val="bullet"/>
+      <w:lvlText w:val=""/>
+      <w:lvlJc w:val="left"/>
+      <w:pPr>
+        <w:ind w:left="2880" w:hanging="360"/>
+      </w:pPr>
+      <w:rPr>
+        <w:rFonts w:ascii="Symbol" w:hAnsi="Symbol" w:hint="default"/>
+      </w:rPr>
+    </w:lvl>
+    <w:lvl w:ilvl="4" w:tplc="04090003" w:tentative="1">
+      <w:start w:val="1"/>
+      <w:numFmt w:val="bullet"/>
+      <w:lvlText w:val="o"/>
+      <w:lvlJc w:val="left"/>
+      <w:pPr>
+        <w:ind w:left="3600" w:hanging="360"/>
+      </w:pPr>
+      <w:rPr>
+        <w:rFonts w:ascii="Courier New" w:hAnsi="Courier New" w:cs="Courier New" w:hint="default"/>
+      </w:rPr>
+    </w:lvl>
+    <w:lvl w:ilvl="5" w:tplc="04090005" w:tentative="1">
+      <w:start w:val="1"/>
+      <w:numFmt w:val="bullet"/>
+      <w:lvlText w:val=""/>
+      <w:lvlJc w:val="left"/>
+      <w:pPr>
+        <w:ind w:left="4320" w:hanging="360"/>
+      </w:pPr>
+      <w:rPr>
+        <w:rFonts w:ascii="Wingdings" w:hAnsi="Wingdings" w:hint="default"/>
+      </w:rPr>
+    </w:lvl>
+    <w:lvl w:ilvl="6" w:tplc="04090001" w:tentative="1">
+      <w:start w:val="1"/>
+      <w:numFmt w:val="bullet"/>
+      <w:lvlText w:val=""/>
+      <w:lvlJc w:val="left"/>
+      <w:pPr>
+        <w:ind w:left="5040" w:hanging="360"/>
+      </w:pPr>
+      <w:rPr>
+        <w:rFonts w:ascii="Symbol" w:hAnsi="Symbol" w:hint="default"/>
+      </w:rPr>
+    </w:lvl>
+    <w:lvl w:ilvl="7" w:tplc="04090003" w:tentative="1">
+      <w:start w:val="1"/>
+      <w:numFmt w:val="bullet"/>
+      <w:lvlText w:val="o"/>
+      <w:lvlJc w:val="left"/>
+      <w:pPr>
+        <w:ind w:left="5760" w:hanging="360"/>
+      </w:pPr>
+      <w:rPr>
+        <w:rFonts w:ascii="Courier New" w:hAnsi="Courier New" w:cs="Courier New" w:hint="default"/>
+      </w:rPr>
+    </w:lvl>
+    <w:lvl w:ilvl="8" w:tplc="04090005" w:tentative="1">
+      <w:start w:val="1"/>
+      <w:numFmt w:val="bullet"/>
+      <w:lvlText w:val=""/>
+      <w:lvlJc w:val="left"/>
+      <w:pPr>
+        <w:ind w:left="6480" w:hanging="360"/>
+      </w:pPr>
+      <w:rPr>
+        <w:rFonts w:ascii="Wingdings" w:hAnsi="Wingdings" w:hint="default"/>
+      </w:rPr>
+    </w:lvl>
+  </w:abstractNum>
+  <w:abstractNum w:abstractNumId="3" w15:restartNumberingAfterBreak="0">
     <w:nsid w:val="5C8F1E41"/>
     <w:multiLevelType w:val="hybridMultilevel"/>
     <w:tmpl w:val="37CE36F0"/>
@@ -2053,7 +2213,7 @@
       </w:pPr>
     </w:lvl>
   </w:abstractNum>
-  <w:abstractNum w:abstractNumId="3" w15:restartNumberingAfterBreak="0">
+  <w:abstractNum w:abstractNumId="4" w15:restartNumberingAfterBreak="0">
     <w:nsid w:val="625B76A7"/>
     <w:multiLevelType w:val="hybridMultilevel"/>
     <w:tmpl w:val="7ABCDD32"/>
@@ -2166,7 +2326,7 @@
       </w:rPr>
     </w:lvl>
   </w:abstractNum>
-  <w:abstractNum w:abstractNumId="4" w15:restartNumberingAfterBreak="0">
+  <w:abstractNum w:abstractNumId="5" w15:restartNumberingAfterBreak="0">
     <w:nsid w:val="774A2F92"/>
     <w:multiLevelType w:val="hybridMultilevel"/>
     <w:tmpl w:val="66A092EA"/>
@@ -2280,19 +2440,22 @@
     </w:lvl>
   </w:abstractNum>
   <w:num w:numId="1" w16cid:durableId="9647628">
-    <w:abstractNumId w:val="2"/>
+    <w:abstractNumId w:val="3"/>
   </w:num>
   <w:num w:numId="2" w16cid:durableId="1227765165">
-    <w:abstractNumId w:val="4"/>
+    <w:abstractNumId w:val="5"/>
   </w:num>
   <w:num w:numId="3" w16cid:durableId="306053813">
     <w:abstractNumId w:val="0"/>
   </w:num>
   <w:num w:numId="4" w16cid:durableId="789787903">
-    <w:abstractNumId w:val="3"/>
+    <w:abstractNumId w:val="4"/>
   </w:num>
   <w:num w:numId="5" w16cid:durableId="1800685460">
     <w:abstractNumId w:val="1"/>
+  </w:num>
+  <w:num w:numId="6" w16cid:durableId="134184712">
+    <w:abstractNumId w:val="2"/>
   </w:num>
 </w:numbering>
 </file>

</xml_diff>

<commit_message>
Don't think I updated this
</commit_message>
<xml_diff>
--- a/PNMS BRUV steps.docx
+++ b/PNMS BRUV steps.docx
@@ -1710,6 +1710,35 @@
           <w:szCs w:val="22"/>
           <w:lang w:val="en-US"/>
         </w:rPr>
+        <w:t>Checked for outliers – and it seems there are only 2 major outliers – not sure I want to remove them though?</w:t>
+      </w:r>
+    </w:p>
+    <w:p>
+      <w:pPr>
+        <w:rPr>
+          <w:rFonts w:ascii="Arial" w:hAnsi="Arial" w:cs="Arial"/>
+          <w:sz w:val="22"/>
+          <w:szCs w:val="22"/>
+          <w:lang w:val="en-US"/>
+        </w:rPr>
+      </w:pPr>
+    </w:p>
+    <w:p>
+      <w:pPr>
+        <w:rPr>
+          <w:rFonts w:ascii="Arial" w:hAnsi="Arial" w:cs="Arial"/>
+          <w:sz w:val="22"/>
+          <w:szCs w:val="22"/>
+          <w:lang w:val="en-US"/>
+        </w:rPr>
+      </w:pPr>
+      <w:r>
+        <w:rPr>
+          <w:rFonts w:ascii="Arial" w:hAnsi="Arial" w:cs="Arial"/>
+          <w:sz w:val="22"/>
+          <w:szCs w:val="22"/>
+          <w:lang w:val="en-US"/>
+        </w:rPr>
         <w:t>Edited spreadsheet shared by Sarah – with the different groupings will be used for analyses.</w:t>
       </w:r>
     </w:p>
@@ -1731,6 +1760,1017 @@
         </w:rPr>
         <w:t>Need to format this spreadsheet – and run in R.</w:t>
       </w:r>
+    </w:p>
+    <w:p>
+      <w:pPr>
+        <w:rPr>
+          <w:rFonts w:ascii="Arial" w:hAnsi="Arial" w:cs="Arial"/>
+          <w:sz w:val="22"/>
+          <w:szCs w:val="22"/>
+          <w:lang w:val="en-US"/>
+        </w:rPr>
+      </w:pPr>
+      <w:r>
+        <w:rPr>
+          <w:rFonts w:ascii="Arial" w:hAnsi="Arial" w:cs="Arial"/>
+          <w:sz w:val="22"/>
+          <w:szCs w:val="22"/>
+          <w:lang w:val="en-US"/>
+        </w:rPr>
+        <w:t xml:space="preserve">Did some basic Plankton check and </w:t>
+      </w:r>
+      <w:proofErr w:type="spellStart"/>
+      <w:r>
+        <w:rPr>
+          <w:rFonts w:ascii="Arial" w:hAnsi="Arial" w:cs="Arial"/>
+          <w:sz w:val="22"/>
+          <w:szCs w:val="22"/>
+          <w:lang w:val="en-US"/>
+        </w:rPr>
+        <w:t>visualisations</w:t>
+      </w:r>
+      <w:proofErr w:type="spellEnd"/>
+      <w:r>
+        <w:rPr>
+          <w:rFonts w:ascii="Arial" w:hAnsi="Arial" w:cs="Arial"/>
+          <w:sz w:val="22"/>
+          <w:szCs w:val="22"/>
+          <w:lang w:val="en-US"/>
+        </w:rPr>
+        <w:t>.</w:t>
+      </w:r>
+    </w:p>
+    <w:p>
+      <w:pPr>
+        <w:rPr>
+          <w:rFonts w:ascii="Arial" w:hAnsi="Arial" w:cs="Arial"/>
+          <w:sz w:val="22"/>
+          <w:szCs w:val="22"/>
+          <w:lang w:val="en-US"/>
+        </w:rPr>
+      </w:pPr>
+      <w:r>
+        <w:rPr>
+          <w:rFonts w:ascii="Arial" w:hAnsi="Arial" w:cs="Arial"/>
+          <w:sz w:val="22"/>
+          <w:szCs w:val="22"/>
+          <w:lang w:val="en-US"/>
+        </w:rPr>
+        <w:t xml:space="preserve">Also included BRUV string in the plankton data for each plankton sample – so that the data sets can be grouped </w:t>
+      </w:r>
+      <w:proofErr w:type="gramStart"/>
+      <w:r>
+        <w:rPr>
+          <w:rFonts w:ascii="Arial" w:hAnsi="Arial" w:cs="Arial"/>
+          <w:sz w:val="22"/>
+          <w:szCs w:val="22"/>
+          <w:lang w:val="en-US"/>
+        </w:rPr>
+        <w:t>later on</w:t>
+      </w:r>
+      <w:proofErr w:type="gramEnd"/>
+      <w:r>
+        <w:rPr>
+          <w:rFonts w:ascii="Arial" w:hAnsi="Arial" w:cs="Arial"/>
+          <w:sz w:val="22"/>
+          <w:szCs w:val="22"/>
+          <w:lang w:val="en-US"/>
+        </w:rPr>
+        <w:t>.</w:t>
+      </w:r>
+    </w:p>
+    <w:p>
+      <w:pPr>
+        <w:rPr>
+          <w:rFonts w:ascii="Arial" w:hAnsi="Arial" w:cs="Arial"/>
+          <w:sz w:val="22"/>
+          <w:szCs w:val="22"/>
+          <w:lang w:val="en-US"/>
+        </w:rPr>
+      </w:pPr>
+    </w:p>
+    <w:p>
+      <w:pPr>
+        <w:rPr>
+          <w:rFonts w:ascii="Arial" w:hAnsi="Arial" w:cs="Arial"/>
+          <w:sz w:val="22"/>
+          <w:szCs w:val="22"/>
+          <w:lang w:val="en-US"/>
+        </w:rPr>
+      </w:pPr>
+      <w:r>
+        <w:rPr>
+          <w:rFonts w:ascii="Arial" w:hAnsi="Arial" w:cs="Arial"/>
+          <w:sz w:val="22"/>
+          <w:szCs w:val="22"/>
+          <w:lang w:val="en-US"/>
+        </w:rPr>
+        <w:t>COMBINED data:</w:t>
+      </w:r>
+    </w:p>
+    <w:p>
+      <w:pPr>
+        <w:rPr>
+          <w:rFonts w:ascii="Arial" w:hAnsi="Arial" w:cs="Arial"/>
+          <w:b/>
+          <w:bCs/>
+          <w:sz w:val="22"/>
+          <w:szCs w:val="22"/>
+        </w:rPr>
+      </w:pPr>
+      <w:r>
+        <w:rPr>
+          <w:rFonts w:ascii="Arial" w:hAnsi="Arial" w:cs="Arial"/>
+          <w:b/>
+          <w:bCs/>
+          <w:sz w:val="22"/>
+          <w:szCs w:val="22"/>
+        </w:rPr>
+        <w:t>1. Combined_Plankton_BRUV_All_Records.csv</w:t>
+      </w:r>
+    </w:p>
+    <w:p>
+      <w:pPr>
+        <w:numPr>
+          <w:ilvl w:val="0"/>
+          <w:numId w:val="7"/>
+        </w:numPr>
+        <w:rPr>
+          <w:rFonts w:ascii="Arial" w:hAnsi="Arial" w:cs="Arial"/>
+          <w:sz w:val="22"/>
+          <w:szCs w:val="22"/>
+        </w:rPr>
+      </w:pPr>
+      <w:r>
+        <w:rPr>
+          <w:rFonts w:ascii="Arial" w:hAnsi="Arial" w:cs="Arial"/>
+          <w:b/>
+          <w:bCs/>
+          <w:sz w:val="22"/>
+          <w:szCs w:val="22"/>
+        </w:rPr>
+        <w:t>Size</w:t>
+      </w:r>
+      <w:r>
+        <w:rPr>
+          <w:rFonts w:ascii="Arial" w:hAnsi="Arial" w:cs="Arial"/>
+          <w:sz w:val="22"/>
+          <w:szCs w:val="22"/>
+        </w:rPr>
+        <w:t>: 14,518 rows × 22 columns</w:t>
+      </w:r>
+    </w:p>
+    <w:p>
+      <w:pPr>
+        <w:numPr>
+          <w:ilvl w:val="0"/>
+          <w:numId w:val="7"/>
+        </w:numPr>
+        <w:rPr>
+          <w:rFonts w:ascii="Arial" w:hAnsi="Arial" w:cs="Arial"/>
+          <w:sz w:val="22"/>
+          <w:szCs w:val="22"/>
+        </w:rPr>
+      </w:pPr>
+      <w:r>
+        <w:rPr>
+          <w:rFonts w:ascii="Arial" w:hAnsi="Arial" w:cs="Arial"/>
+          <w:b/>
+          <w:bCs/>
+          <w:sz w:val="22"/>
+          <w:szCs w:val="22"/>
+        </w:rPr>
+        <w:lastRenderedPageBreak/>
+        <w:t>Aggregation Method</w:t>
+      </w:r>
+      <w:r>
+        <w:rPr>
+          <w:rFonts w:ascii="Arial" w:hAnsi="Arial" w:cs="Arial"/>
+          <w:sz w:val="22"/>
+          <w:szCs w:val="22"/>
+        </w:rPr>
+        <w:t>: No aggregation - direct many-to-many joining</w:t>
+      </w:r>
+    </w:p>
+    <w:p>
+      <w:pPr>
+        <w:numPr>
+          <w:ilvl w:val="0"/>
+          <w:numId w:val="7"/>
+        </w:numPr>
+        <w:rPr>
+          <w:rFonts w:ascii="Arial" w:hAnsi="Arial" w:cs="Arial"/>
+          <w:sz w:val="22"/>
+          <w:szCs w:val="22"/>
+        </w:rPr>
+      </w:pPr>
+      <w:r>
+        <w:rPr>
+          <w:rFonts w:ascii="Arial" w:hAnsi="Arial" w:cs="Arial"/>
+          <w:b/>
+          <w:bCs/>
+          <w:sz w:val="22"/>
+          <w:szCs w:val="22"/>
+        </w:rPr>
+        <w:t>Linking Variables</w:t>
+      </w:r>
+      <w:r>
+        <w:rPr>
+          <w:rFonts w:ascii="Arial" w:hAnsi="Arial" w:cs="Arial"/>
+          <w:sz w:val="22"/>
+          <w:szCs w:val="22"/>
+        </w:rPr>
+        <w:t>: Joined by BRUVString column</w:t>
+      </w:r>
+    </w:p>
+    <w:p>
+      <w:pPr>
+        <w:numPr>
+          <w:ilvl w:val="0"/>
+          <w:numId w:val="7"/>
+        </w:numPr>
+        <w:rPr>
+          <w:rFonts w:ascii="Arial" w:hAnsi="Arial" w:cs="Arial"/>
+          <w:sz w:val="22"/>
+          <w:szCs w:val="22"/>
+        </w:rPr>
+      </w:pPr>
+      <w:r>
+        <w:rPr>
+          <w:rFonts w:ascii="Arial" w:hAnsi="Arial" w:cs="Arial"/>
+          <w:b/>
+          <w:bCs/>
+          <w:sz w:val="22"/>
+          <w:szCs w:val="22"/>
+        </w:rPr>
+        <w:t>Content</w:t>
+      </w:r>
+      <w:r>
+        <w:rPr>
+          <w:rFonts w:ascii="Arial" w:hAnsi="Arial" w:cs="Arial"/>
+          <w:sz w:val="22"/>
+          <w:szCs w:val="22"/>
+        </w:rPr>
+        <w:t xml:space="preserve">: </w:t>
+      </w:r>
+    </w:p>
+    <w:p>
+      <w:pPr>
+        <w:numPr>
+          <w:ilvl w:val="1"/>
+          <w:numId w:val="7"/>
+        </w:numPr>
+        <w:rPr>
+          <w:rFonts w:ascii="Arial" w:hAnsi="Arial" w:cs="Arial"/>
+          <w:sz w:val="22"/>
+          <w:szCs w:val="22"/>
+        </w:rPr>
+      </w:pPr>
+      <w:r>
+        <w:rPr>
+          <w:rFonts w:ascii="Arial" w:hAnsi="Arial" w:cs="Arial"/>
+          <w:sz w:val="22"/>
+          <w:szCs w:val="22"/>
+        </w:rPr>
+        <w:t>Contains every possible combination of plankton and fish records that share the same BRUVString</w:t>
+      </w:r>
+    </w:p>
+    <w:p>
+      <w:pPr>
+        <w:numPr>
+          <w:ilvl w:val="1"/>
+          <w:numId w:val="7"/>
+        </w:numPr>
+        <w:rPr>
+          <w:rFonts w:ascii="Arial" w:hAnsi="Arial" w:cs="Arial"/>
+          <w:sz w:val="22"/>
+          <w:szCs w:val="22"/>
+        </w:rPr>
+      </w:pPr>
+      <w:r>
+        <w:rPr>
+          <w:rFonts w:ascii="Arial" w:hAnsi="Arial" w:cs="Arial"/>
+          <w:sz w:val="22"/>
+          <w:szCs w:val="22"/>
+        </w:rPr>
+        <w:t>Preserves all original detail from both datasets</w:t>
+      </w:r>
+    </w:p>
+    <w:p>
+      <w:pPr>
+        <w:numPr>
+          <w:ilvl w:val="1"/>
+          <w:numId w:val="7"/>
+        </w:numPr>
+        <w:rPr>
+          <w:rFonts w:ascii="Arial" w:hAnsi="Arial" w:cs="Arial"/>
+          <w:sz w:val="22"/>
+          <w:szCs w:val="22"/>
+        </w:rPr>
+      </w:pPr>
+      <w:r>
+        <w:rPr>
+          <w:rFonts w:ascii="Arial" w:hAnsi="Arial" w:cs="Arial"/>
+          <w:sz w:val="22"/>
+          <w:szCs w:val="22"/>
+        </w:rPr>
+        <w:t>Column names have .x and .y suffixes to distinguish source (e.g., Sample.x from plankton, Sample.y from BRUV)</w:t>
+      </w:r>
+    </w:p>
+    <w:p>
+      <w:pPr>
+        <w:rPr>
+          <w:rFonts w:ascii="Arial" w:hAnsi="Arial" w:cs="Arial"/>
+          <w:b/>
+          <w:bCs/>
+          <w:sz w:val="22"/>
+          <w:szCs w:val="22"/>
+        </w:rPr>
+      </w:pPr>
+      <w:r>
+        <w:rPr>
+          <w:rFonts w:ascii="Arial" w:hAnsi="Arial" w:cs="Arial"/>
+          <w:b/>
+          <w:bCs/>
+          <w:sz w:val="22"/>
+          <w:szCs w:val="22"/>
+        </w:rPr>
+        <w:t>2. Combined_Plankton_BRUV_Summarized.csv</w:t>
+      </w:r>
+    </w:p>
+    <w:p>
+      <w:pPr>
+        <w:numPr>
+          <w:ilvl w:val="0"/>
+          <w:numId w:val="8"/>
+        </w:numPr>
+        <w:rPr>
+          <w:rFonts w:ascii="Arial" w:hAnsi="Arial" w:cs="Arial"/>
+          <w:sz w:val="22"/>
+          <w:szCs w:val="22"/>
+        </w:rPr>
+      </w:pPr>
+      <w:r>
+        <w:rPr>
+          <w:rFonts w:ascii="Arial" w:hAnsi="Arial" w:cs="Arial"/>
+          <w:b/>
+          <w:bCs/>
+          <w:sz w:val="22"/>
+          <w:szCs w:val="22"/>
+        </w:rPr>
+        <w:t>Size</w:t>
+      </w:r>
+      <w:r>
+        <w:rPr>
+          <w:rFonts w:ascii="Arial" w:hAnsi="Arial" w:cs="Arial"/>
+          <w:sz w:val="22"/>
+          <w:szCs w:val="22"/>
+        </w:rPr>
+        <w:t>: 3,979 rows × 19 columns</w:t>
+      </w:r>
+    </w:p>
+    <w:p>
+      <w:pPr>
+        <w:numPr>
+          <w:ilvl w:val="0"/>
+          <w:numId w:val="8"/>
+        </w:numPr>
+        <w:rPr>
+          <w:rFonts w:ascii="Arial" w:hAnsi="Arial" w:cs="Arial"/>
+          <w:sz w:val="22"/>
+          <w:szCs w:val="22"/>
+        </w:rPr>
+      </w:pPr>
+      <w:r>
+        <w:rPr>
+          <w:rFonts w:ascii="Arial" w:hAnsi="Arial" w:cs="Arial"/>
+          <w:b/>
+          <w:bCs/>
+          <w:sz w:val="22"/>
+          <w:szCs w:val="22"/>
+        </w:rPr>
+        <w:t>Aggregation Method</w:t>
+      </w:r>
+      <w:r>
+        <w:rPr>
+          <w:rFonts w:ascii="Arial" w:hAnsi="Arial" w:cs="Arial"/>
+          <w:sz w:val="22"/>
+          <w:szCs w:val="22"/>
+        </w:rPr>
+        <w:t>: Plankton data summarized by taxonomic grouping before joining</w:t>
+      </w:r>
+      <w:r>
+        <w:rPr>
+          <w:rFonts w:ascii="Arial" w:hAnsi="Arial" w:cs="Arial"/>
+          <w:sz w:val="22"/>
+          <w:szCs w:val="22"/>
+        </w:rPr>
+        <w:t xml:space="preserve"> – so the larger groups.</w:t>
+      </w:r>
+    </w:p>
+    <w:p>
+      <w:pPr>
+        <w:numPr>
+          <w:ilvl w:val="0"/>
+          <w:numId w:val="8"/>
+        </w:numPr>
+        <w:rPr>
+          <w:rFonts w:ascii="Arial" w:hAnsi="Arial" w:cs="Arial"/>
+          <w:sz w:val="22"/>
+          <w:szCs w:val="22"/>
+        </w:rPr>
+      </w:pPr>
+      <w:r>
+        <w:rPr>
+          <w:rFonts w:ascii="Arial" w:hAnsi="Arial" w:cs="Arial"/>
+          <w:b/>
+          <w:bCs/>
+          <w:sz w:val="22"/>
+          <w:szCs w:val="22"/>
+        </w:rPr>
+        <w:t>Linking Variables</w:t>
+      </w:r>
+      <w:r>
+        <w:rPr>
+          <w:rFonts w:ascii="Arial" w:hAnsi="Arial" w:cs="Arial"/>
+          <w:sz w:val="22"/>
+          <w:szCs w:val="22"/>
+        </w:rPr>
+        <w:t>: Joined by BRUVString column</w:t>
+      </w:r>
+    </w:p>
+    <w:p>
+      <w:pPr>
+        <w:numPr>
+          <w:ilvl w:val="0"/>
+          <w:numId w:val="8"/>
+        </w:numPr>
+        <w:rPr>
+          <w:rFonts w:ascii="Arial" w:hAnsi="Arial" w:cs="Arial"/>
+          <w:sz w:val="22"/>
+          <w:szCs w:val="22"/>
+        </w:rPr>
+      </w:pPr>
+      <w:r>
+        <w:rPr>
+          <w:rFonts w:ascii="Arial" w:hAnsi="Arial" w:cs="Arial"/>
+          <w:b/>
+          <w:bCs/>
+          <w:sz w:val="22"/>
+          <w:szCs w:val="22"/>
+        </w:rPr>
+        <w:t>Content</w:t>
+      </w:r>
+      <w:r>
+        <w:rPr>
+          <w:rFonts w:ascii="Arial" w:hAnsi="Arial" w:cs="Arial"/>
+          <w:sz w:val="22"/>
+          <w:szCs w:val="22"/>
+        </w:rPr>
+        <w:t xml:space="preserve">: </w:t>
+      </w:r>
+    </w:p>
+    <w:p>
+      <w:pPr>
+        <w:numPr>
+          <w:ilvl w:val="1"/>
+          <w:numId w:val="8"/>
+        </w:numPr>
+        <w:rPr>
+          <w:rFonts w:ascii="Arial" w:hAnsi="Arial" w:cs="Arial"/>
+          <w:sz w:val="22"/>
+          <w:szCs w:val="22"/>
+        </w:rPr>
+      </w:pPr>
+      <w:r>
+        <w:rPr>
+          <w:rFonts w:ascii="Arial" w:hAnsi="Arial" w:cs="Arial"/>
+          <w:sz w:val="22"/>
+          <w:szCs w:val="22"/>
+        </w:rPr>
+        <w:t>Plankton data aggregated by BRUVString, Zone, Site, Type, Plankton_Category and Specimen_Type</w:t>
+      </w:r>
+    </w:p>
+    <w:p>
+      <w:pPr>
+        <w:numPr>
+          <w:ilvl w:val="1"/>
+          <w:numId w:val="8"/>
+        </w:numPr>
+        <w:rPr>
+          <w:rFonts w:ascii="Arial" w:hAnsi="Arial" w:cs="Arial"/>
+          <w:sz w:val="22"/>
+          <w:szCs w:val="22"/>
+        </w:rPr>
+      </w:pPr>
+      <w:r>
+        <w:rPr>
+          <w:rFonts w:ascii="Arial" w:hAnsi="Arial" w:cs="Arial"/>
+          <w:sz w:val="22"/>
+          <w:szCs w:val="22"/>
+        </w:rPr>
+        <w:t>For each plankton group, shows total specimens and unique morphotype count</w:t>
+      </w:r>
+    </w:p>
+    <w:p>
+      <w:pPr>
+        <w:numPr>
+          <w:ilvl w:val="1"/>
+          <w:numId w:val="8"/>
+        </w:numPr>
+        <w:rPr>
+          <w:rFonts w:ascii="Arial" w:hAnsi="Arial" w:cs="Arial"/>
+          <w:sz w:val="22"/>
+          <w:szCs w:val="22"/>
+        </w:rPr>
+      </w:pPr>
+      <w:r>
+        <w:rPr>
+          <w:rFonts w:ascii="Arial" w:hAnsi="Arial" w:cs="Arial"/>
+          <w:sz w:val="22"/>
+          <w:szCs w:val="22"/>
+        </w:rPr>
+        <w:t>All fish data preserved at original detail level (Family, Binomial, etc.)</w:t>
+      </w:r>
+    </w:p>
+    <w:p>
+      <w:pPr>
+        <w:numPr>
+          <w:ilvl w:val="0"/>
+          <w:numId w:val="8"/>
+        </w:numPr>
+        <w:rPr>
+          <w:rFonts w:ascii="Arial" w:hAnsi="Arial" w:cs="Arial"/>
+          <w:sz w:val="22"/>
+          <w:szCs w:val="22"/>
+        </w:rPr>
+      </w:pPr>
+      <w:r>
+        <w:rPr>
+          <w:rFonts w:ascii="Arial" w:hAnsi="Arial" w:cs="Arial"/>
+          <w:b/>
+          <w:bCs/>
+          <w:sz w:val="22"/>
+          <w:szCs w:val="22"/>
+        </w:rPr>
+        <w:t>Best Used For</w:t>
+      </w:r>
+      <w:r>
+        <w:rPr>
+          <w:rFonts w:ascii="Arial" w:hAnsi="Arial" w:cs="Arial"/>
+          <w:sz w:val="22"/>
+          <w:szCs w:val="22"/>
+        </w:rPr>
+        <w:t xml:space="preserve">: </w:t>
+      </w:r>
+    </w:p>
+    <w:p>
+      <w:pPr>
+        <w:numPr>
+          <w:ilvl w:val="1"/>
+          <w:numId w:val="8"/>
+        </w:numPr>
+        <w:rPr>
+          <w:rFonts w:ascii="Arial" w:hAnsi="Arial" w:cs="Arial"/>
+          <w:sz w:val="22"/>
+          <w:szCs w:val="22"/>
+        </w:rPr>
+      </w:pPr>
+      <w:r>
+        <w:rPr>
+          <w:rFonts w:ascii="Arial" w:hAnsi="Arial" w:cs="Arial"/>
+          <w:sz w:val="22"/>
+          <w:szCs w:val="22"/>
+        </w:rPr>
+        <w:t>Analysis of relationships between plankton taxonomic groups and fish observations</w:t>
+      </w:r>
+    </w:p>
+    <w:p>
+      <w:pPr>
+        <w:numPr>
+          <w:ilvl w:val="1"/>
+          <w:numId w:val="8"/>
+        </w:numPr>
+        <w:rPr>
+          <w:rFonts w:ascii="Arial" w:hAnsi="Arial" w:cs="Arial"/>
+          <w:sz w:val="22"/>
+          <w:szCs w:val="22"/>
+        </w:rPr>
+      </w:pPr>
+      <w:r>
+        <w:rPr>
+          <w:rFonts w:ascii="Arial" w:hAnsi="Arial" w:cs="Arial"/>
+          <w:sz w:val="22"/>
+          <w:szCs w:val="22"/>
+        </w:rPr>
+        <w:t>More manageable dataset size while maintaining fish taxonomic detail</w:t>
+      </w:r>
+    </w:p>
+    <w:p>
+      <w:pPr>
+        <w:numPr>
+          <w:ilvl w:val="1"/>
+          <w:numId w:val="8"/>
+        </w:numPr>
+        <w:rPr>
+          <w:rFonts w:ascii="Arial" w:hAnsi="Arial" w:cs="Arial"/>
+          <w:sz w:val="22"/>
+          <w:szCs w:val="22"/>
+        </w:rPr>
+      </w:pPr>
+      <w:r>
+        <w:rPr>
+          <w:rFonts w:ascii="Arial" w:hAnsi="Arial" w:cs="Arial"/>
+          <w:sz w:val="22"/>
+          <w:szCs w:val="22"/>
+        </w:rPr>
+        <w:t>Plankton community composition analysis alongside fish data</w:t>
+      </w:r>
+    </w:p>
+    <w:p>
+      <w:pPr>
+        <w:rPr>
+          <w:rFonts w:ascii="Arial" w:hAnsi="Arial" w:cs="Arial"/>
+          <w:b/>
+          <w:bCs/>
+          <w:sz w:val="22"/>
+          <w:szCs w:val="22"/>
+        </w:rPr>
+      </w:pPr>
+      <w:r>
+        <w:rPr>
+          <w:rFonts w:ascii="Arial" w:hAnsi="Arial" w:cs="Arial"/>
+          <w:sz w:val="22"/>
+          <w:szCs w:val="22"/>
+          <w:lang w:val="en-US"/>
+        </w:rPr>
+        <w:t xml:space="preserve"> </w:t>
+      </w:r>
+      <w:r>
+        <w:rPr>
+          <w:rFonts w:ascii="Arial" w:hAnsi="Arial" w:cs="Arial"/>
+          <w:b/>
+          <w:bCs/>
+          <w:sz w:val="22"/>
+          <w:szCs w:val="22"/>
+        </w:rPr>
+        <w:t>3. Combined_Plankton_BRUV_Site_Level.csv</w:t>
+      </w:r>
+    </w:p>
+    <w:p>
+      <w:pPr>
+        <w:numPr>
+          <w:ilvl w:val="0"/>
+          <w:numId w:val="9"/>
+        </w:numPr>
+        <w:rPr>
+          <w:rFonts w:ascii="Arial" w:hAnsi="Arial" w:cs="Arial"/>
+          <w:sz w:val="22"/>
+          <w:szCs w:val="22"/>
+        </w:rPr>
+      </w:pPr>
+      <w:r>
+        <w:rPr>
+          <w:rFonts w:ascii="Arial" w:hAnsi="Arial" w:cs="Arial"/>
+          <w:b/>
+          <w:bCs/>
+          <w:sz w:val="22"/>
+          <w:szCs w:val="22"/>
+        </w:rPr>
+        <w:t>Size</w:t>
+      </w:r>
+      <w:r>
+        <w:rPr>
+          <w:rFonts w:ascii="Arial" w:hAnsi="Arial" w:cs="Arial"/>
+          <w:sz w:val="22"/>
+          <w:szCs w:val="22"/>
+        </w:rPr>
+        <w:t>: 11 rows × 7 columns</w:t>
+      </w:r>
+    </w:p>
+    <w:p>
+      <w:pPr>
+        <w:numPr>
+          <w:ilvl w:val="0"/>
+          <w:numId w:val="9"/>
+        </w:numPr>
+        <w:rPr>
+          <w:rFonts w:ascii="Arial" w:hAnsi="Arial" w:cs="Arial"/>
+          <w:sz w:val="22"/>
+          <w:szCs w:val="22"/>
+        </w:rPr>
+      </w:pPr>
+      <w:r>
+        <w:rPr>
+          <w:rFonts w:ascii="Arial" w:hAnsi="Arial" w:cs="Arial"/>
+          <w:b/>
+          <w:bCs/>
+          <w:sz w:val="22"/>
+          <w:szCs w:val="22"/>
+        </w:rPr>
+        <w:t>Aggregation Method</w:t>
+      </w:r>
+      <w:r>
+        <w:rPr>
+          <w:rFonts w:ascii="Arial" w:hAnsi="Arial" w:cs="Arial"/>
+          <w:sz w:val="22"/>
+          <w:szCs w:val="22"/>
+        </w:rPr>
+        <w:t>: Highest level of aggregation - both datasets summarized to site level</w:t>
+      </w:r>
+    </w:p>
+    <w:p>
+      <w:pPr>
+        <w:numPr>
+          <w:ilvl w:val="0"/>
+          <w:numId w:val="9"/>
+        </w:numPr>
+        <w:rPr>
+          <w:rFonts w:ascii="Arial" w:hAnsi="Arial" w:cs="Arial"/>
+          <w:sz w:val="22"/>
+          <w:szCs w:val="22"/>
+        </w:rPr>
+      </w:pPr>
+      <w:r>
+        <w:rPr>
+          <w:rFonts w:ascii="Arial" w:hAnsi="Arial" w:cs="Arial"/>
+          <w:b/>
+          <w:bCs/>
+          <w:sz w:val="22"/>
+          <w:szCs w:val="22"/>
+        </w:rPr>
+        <w:t>Linking Variables</w:t>
+      </w:r>
+      <w:r>
+        <w:rPr>
+          <w:rFonts w:ascii="Arial" w:hAnsi="Arial" w:cs="Arial"/>
+          <w:sz w:val="22"/>
+          <w:szCs w:val="22"/>
+        </w:rPr>
+        <w:t>: Joined by Site and Zone columns</w:t>
+      </w:r>
+    </w:p>
+    <w:p>
+      <w:pPr>
+        <w:numPr>
+          <w:ilvl w:val="0"/>
+          <w:numId w:val="9"/>
+        </w:numPr>
+        <w:rPr>
+          <w:rFonts w:ascii="Arial" w:hAnsi="Arial" w:cs="Arial"/>
+          <w:sz w:val="22"/>
+          <w:szCs w:val="22"/>
+        </w:rPr>
+      </w:pPr>
+      <w:r>
+        <w:rPr>
+          <w:rFonts w:ascii="Arial" w:hAnsi="Arial" w:cs="Arial"/>
+          <w:b/>
+          <w:bCs/>
+          <w:sz w:val="22"/>
+          <w:szCs w:val="22"/>
+        </w:rPr>
+        <w:t>Content</w:t>
+      </w:r>
+      <w:r>
+        <w:rPr>
+          <w:rFonts w:ascii="Arial" w:hAnsi="Arial" w:cs="Arial"/>
+          <w:sz w:val="22"/>
+          <w:szCs w:val="22"/>
+        </w:rPr>
+        <w:t xml:space="preserve">: </w:t>
+      </w:r>
+    </w:p>
+    <w:p>
+      <w:pPr>
+        <w:numPr>
+          <w:ilvl w:val="1"/>
+          <w:numId w:val="9"/>
+        </w:numPr>
+        <w:rPr>
+          <w:rFonts w:ascii="Arial" w:hAnsi="Arial" w:cs="Arial"/>
+          <w:sz w:val="22"/>
+          <w:szCs w:val="22"/>
+        </w:rPr>
+      </w:pPr>
+      <w:r>
+        <w:rPr>
+          <w:rFonts w:ascii="Arial" w:hAnsi="Arial" w:cs="Arial"/>
+          <w:sz w:val="22"/>
+          <w:szCs w:val="22"/>
+        </w:rPr>
+        <w:t>One row per sampling site (11 sites total)</w:t>
+      </w:r>
+    </w:p>
+    <w:p>
+      <w:pPr>
+        <w:numPr>
+          <w:ilvl w:val="1"/>
+          <w:numId w:val="9"/>
+        </w:numPr>
+        <w:rPr>
+          <w:rFonts w:ascii="Arial" w:hAnsi="Arial" w:cs="Arial"/>
+          <w:sz w:val="22"/>
+          <w:szCs w:val="22"/>
+        </w:rPr>
+      </w:pPr>
+      <w:r>
+        <w:rPr>
+          <w:rFonts w:ascii="Arial" w:hAnsi="Arial" w:cs="Arial"/>
+          <w:sz w:val="22"/>
+          <w:szCs w:val="22"/>
+        </w:rPr>
+        <w:t xml:space="preserve">Summarized metrics for each site: </w:t>
+      </w:r>
+    </w:p>
+    <w:p>
+      <w:pPr>
+        <w:numPr>
+          <w:ilvl w:val="2"/>
+          <w:numId w:val="9"/>
+        </w:numPr>
+        <w:rPr>
+          <w:rFonts w:ascii="Arial" w:hAnsi="Arial" w:cs="Arial"/>
+          <w:sz w:val="22"/>
+          <w:szCs w:val="22"/>
+        </w:rPr>
+      </w:pPr>
+      <w:r>
+        <w:rPr>
+          <w:rFonts w:ascii="Arial" w:hAnsi="Arial" w:cs="Arial"/>
+          <w:sz w:val="22"/>
+          <w:szCs w:val="22"/>
+        </w:rPr>
+        <w:lastRenderedPageBreak/>
+        <w:t>Plankton: total count and unique morphotype count</w:t>
+      </w:r>
+    </w:p>
+    <w:p>
+      <w:pPr>
+        <w:numPr>
+          <w:ilvl w:val="2"/>
+          <w:numId w:val="9"/>
+        </w:numPr>
+        <w:rPr>
+          <w:rFonts w:ascii="Arial" w:hAnsi="Arial" w:cs="Arial"/>
+          <w:sz w:val="22"/>
+          <w:szCs w:val="22"/>
+        </w:rPr>
+      </w:pPr>
+      <w:r>
+        <w:rPr>
+          <w:rFonts w:ascii="Arial" w:hAnsi="Arial" w:cs="Arial"/>
+          <w:sz w:val="22"/>
+          <w:szCs w:val="22"/>
+        </w:rPr>
+        <w:t>Fish: total MaxN, total biomass, and species richness</w:t>
+      </w:r>
+    </w:p>
+    <w:p>
+      <w:pPr>
+        <w:numPr>
+          <w:ilvl w:val="0"/>
+          <w:numId w:val="9"/>
+        </w:numPr>
+        <w:rPr>
+          <w:rFonts w:ascii="Arial" w:hAnsi="Arial" w:cs="Arial"/>
+          <w:sz w:val="22"/>
+          <w:szCs w:val="22"/>
+        </w:rPr>
+      </w:pPr>
+      <w:r>
+        <w:rPr>
+          <w:rFonts w:ascii="Arial" w:hAnsi="Arial" w:cs="Arial"/>
+          <w:b/>
+          <w:bCs/>
+          <w:sz w:val="22"/>
+          <w:szCs w:val="22"/>
+        </w:rPr>
+        <w:t>Best Used For</w:t>
+      </w:r>
+      <w:r>
+        <w:rPr>
+          <w:rFonts w:ascii="Arial" w:hAnsi="Arial" w:cs="Arial"/>
+          <w:sz w:val="22"/>
+          <w:szCs w:val="22"/>
+        </w:rPr>
+        <w:t xml:space="preserve">: </w:t>
+      </w:r>
+    </w:p>
+    <w:p>
+      <w:pPr>
+        <w:numPr>
+          <w:ilvl w:val="1"/>
+          <w:numId w:val="9"/>
+        </w:numPr>
+        <w:rPr>
+          <w:rFonts w:ascii="Arial" w:hAnsi="Arial" w:cs="Arial"/>
+          <w:sz w:val="22"/>
+          <w:szCs w:val="22"/>
+        </w:rPr>
+      </w:pPr>
+      <w:r>
+        <w:rPr>
+          <w:rFonts w:ascii="Arial" w:hAnsi="Arial" w:cs="Arial"/>
+          <w:sz w:val="22"/>
+          <w:szCs w:val="22"/>
+        </w:rPr>
+        <w:t>Site-level ecological analyses</w:t>
+      </w:r>
+    </w:p>
+    <w:p>
+      <w:pPr>
+        <w:numPr>
+          <w:ilvl w:val="1"/>
+          <w:numId w:val="9"/>
+        </w:numPr>
+        <w:rPr>
+          <w:rFonts w:ascii="Arial" w:hAnsi="Arial" w:cs="Arial"/>
+          <w:sz w:val="22"/>
+          <w:szCs w:val="22"/>
+        </w:rPr>
+      </w:pPr>
+      <w:r>
+        <w:rPr>
+          <w:rFonts w:ascii="Arial" w:hAnsi="Arial" w:cs="Arial"/>
+          <w:sz w:val="22"/>
+          <w:szCs w:val="22"/>
+        </w:rPr>
+        <w:t>Broad patterns and correlations between plankton and fish communities</w:t>
+      </w:r>
+    </w:p>
+    <w:p>
+      <w:pPr>
+        <w:numPr>
+          <w:ilvl w:val="1"/>
+          <w:numId w:val="9"/>
+        </w:numPr>
+        <w:rPr>
+          <w:rFonts w:ascii="Arial" w:hAnsi="Arial" w:cs="Arial"/>
+          <w:sz w:val="22"/>
+          <w:szCs w:val="22"/>
+        </w:rPr>
+      </w:pPr>
+      <w:r>
+        <w:rPr>
+          <w:rFonts w:ascii="Arial" w:hAnsi="Arial" w:cs="Arial"/>
+          <w:sz w:val="22"/>
+          <w:szCs w:val="22"/>
+        </w:rPr>
+        <w:t>Statistical testing of hypotheses about site characteristics</w:t>
+      </w:r>
+    </w:p>
+    <w:p>
+      <w:pPr>
+        <w:numPr>
+          <w:ilvl w:val="1"/>
+          <w:numId w:val="9"/>
+        </w:numPr>
+        <w:rPr>
+          <w:rFonts w:ascii="Arial" w:hAnsi="Arial" w:cs="Arial"/>
+          <w:sz w:val="22"/>
+          <w:szCs w:val="22"/>
+        </w:rPr>
+      </w:pPr>
+      <w:r>
+        <w:rPr>
+          <w:rFonts w:ascii="Arial" w:hAnsi="Arial" w:cs="Arial"/>
+          <w:sz w:val="22"/>
+          <w:szCs w:val="22"/>
+        </w:rPr>
+        <w:t>Visualization of spatial patterns across the study area</w:t>
+      </w:r>
+    </w:p>
+    <w:p>
+      <w:pPr>
+        <w:numPr>
+          <w:ilvl w:val="1"/>
+          <w:numId w:val="9"/>
+        </w:numPr>
+        <w:rPr>
+          <w:rFonts w:ascii="Arial" w:hAnsi="Arial" w:cs="Arial"/>
+          <w:sz w:val="22"/>
+          <w:szCs w:val="22"/>
+        </w:rPr>
+      </w:pPr>
+      <w:r>
+        <w:rPr>
+          <w:rFonts w:ascii="Arial" w:hAnsi="Arial" w:cs="Arial"/>
+          <w:sz w:val="22"/>
+          <w:szCs w:val="22"/>
+        </w:rPr>
+        <w:t>Quick overview of biodiversity and abundance patterns</w:t>
+      </w:r>
+    </w:p>
+    <w:p>
+      <w:pPr>
+        <w:rPr>
+          <w:rFonts w:ascii="Arial" w:hAnsi="Arial" w:cs="Arial"/>
+          <w:sz w:val="22"/>
+          <w:szCs w:val="22"/>
+          <w:lang w:val="en-US"/>
+        </w:rPr>
+      </w:pPr>
     </w:p>
     <w:sectPr>
       <w:pgSz w:w="12240" w:h="15840"/>
@@ -2214,6 +3254,304 @@
     </w:lvl>
   </w:abstractNum>
   <w:abstractNum w:abstractNumId="4" w15:restartNumberingAfterBreak="0">
+    <w:nsid w:val="61652479"/>
+    <w:multiLevelType w:val="multilevel"/>
+    <w:tmpl w:val="01FA1524"/>
+    <w:lvl w:ilvl="0">
+      <w:start w:val="1"/>
+      <w:numFmt w:val="bullet"/>
+      <w:lvlText w:val=""/>
+      <w:lvlJc w:val="left"/>
+      <w:pPr>
+        <w:tabs>
+          <w:tab w:val="num" w:pos="720"/>
+        </w:tabs>
+        <w:ind w:left="720" w:hanging="360"/>
+      </w:pPr>
+      <w:rPr>
+        <w:rFonts w:ascii="Symbol" w:hAnsi="Symbol" w:hint="default"/>
+        <w:sz w:val="20"/>
+      </w:rPr>
+    </w:lvl>
+    <w:lvl w:ilvl="1">
+      <w:start w:val="1"/>
+      <w:numFmt w:val="bullet"/>
+      <w:lvlText w:val="o"/>
+      <w:lvlJc w:val="left"/>
+      <w:pPr>
+        <w:tabs>
+          <w:tab w:val="num" w:pos="1440"/>
+        </w:tabs>
+        <w:ind w:left="1440" w:hanging="360"/>
+      </w:pPr>
+      <w:rPr>
+        <w:rFonts w:ascii="Courier New" w:hAnsi="Courier New" w:hint="default"/>
+        <w:sz w:val="20"/>
+      </w:rPr>
+    </w:lvl>
+    <w:lvl w:ilvl="2" w:tentative="1">
+      <w:start w:val="1"/>
+      <w:numFmt w:val="bullet"/>
+      <w:lvlText w:val=""/>
+      <w:lvlJc w:val="left"/>
+      <w:pPr>
+        <w:tabs>
+          <w:tab w:val="num" w:pos="2160"/>
+        </w:tabs>
+        <w:ind w:left="2160" w:hanging="360"/>
+      </w:pPr>
+      <w:rPr>
+        <w:rFonts w:ascii="Wingdings" w:hAnsi="Wingdings" w:hint="default"/>
+        <w:sz w:val="20"/>
+      </w:rPr>
+    </w:lvl>
+    <w:lvl w:ilvl="3" w:tentative="1">
+      <w:start w:val="1"/>
+      <w:numFmt w:val="bullet"/>
+      <w:lvlText w:val=""/>
+      <w:lvlJc w:val="left"/>
+      <w:pPr>
+        <w:tabs>
+          <w:tab w:val="num" w:pos="2880"/>
+        </w:tabs>
+        <w:ind w:left="2880" w:hanging="360"/>
+      </w:pPr>
+      <w:rPr>
+        <w:rFonts w:ascii="Wingdings" w:hAnsi="Wingdings" w:hint="default"/>
+        <w:sz w:val="20"/>
+      </w:rPr>
+    </w:lvl>
+    <w:lvl w:ilvl="4" w:tentative="1">
+      <w:start w:val="1"/>
+      <w:numFmt w:val="bullet"/>
+      <w:lvlText w:val=""/>
+      <w:lvlJc w:val="left"/>
+      <w:pPr>
+        <w:tabs>
+          <w:tab w:val="num" w:pos="3600"/>
+        </w:tabs>
+        <w:ind w:left="3600" w:hanging="360"/>
+      </w:pPr>
+      <w:rPr>
+        <w:rFonts w:ascii="Wingdings" w:hAnsi="Wingdings" w:hint="default"/>
+        <w:sz w:val="20"/>
+      </w:rPr>
+    </w:lvl>
+    <w:lvl w:ilvl="5" w:tentative="1">
+      <w:start w:val="1"/>
+      <w:numFmt w:val="bullet"/>
+      <w:lvlText w:val=""/>
+      <w:lvlJc w:val="left"/>
+      <w:pPr>
+        <w:tabs>
+          <w:tab w:val="num" w:pos="4320"/>
+        </w:tabs>
+        <w:ind w:left="4320" w:hanging="360"/>
+      </w:pPr>
+      <w:rPr>
+        <w:rFonts w:ascii="Wingdings" w:hAnsi="Wingdings" w:hint="default"/>
+        <w:sz w:val="20"/>
+      </w:rPr>
+    </w:lvl>
+    <w:lvl w:ilvl="6" w:tentative="1">
+      <w:start w:val="1"/>
+      <w:numFmt w:val="bullet"/>
+      <w:lvlText w:val=""/>
+      <w:lvlJc w:val="left"/>
+      <w:pPr>
+        <w:tabs>
+          <w:tab w:val="num" w:pos="5040"/>
+        </w:tabs>
+        <w:ind w:left="5040" w:hanging="360"/>
+      </w:pPr>
+      <w:rPr>
+        <w:rFonts w:ascii="Wingdings" w:hAnsi="Wingdings" w:hint="default"/>
+        <w:sz w:val="20"/>
+      </w:rPr>
+    </w:lvl>
+    <w:lvl w:ilvl="7" w:tentative="1">
+      <w:start w:val="1"/>
+      <w:numFmt w:val="bullet"/>
+      <w:lvlText w:val=""/>
+      <w:lvlJc w:val="left"/>
+      <w:pPr>
+        <w:tabs>
+          <w:tab w:val="num" w:pos="5760"/>
+        </w:tabs>
+        <w:ind w:left="5760" w:hanging="360"/>
+      </w:pPr>
+      <w:rPr>
+        <w:rFonts w:ascii="Wingdings" w:hAnsi="Wingdings" w:hint="default"/>
+        <w:sz w:val="20"/>
+      </w:rPr>
+    </w:lvl>
+    <w:lvl w:ilvl="8" w:tentative="1">
+      <w:start w:val="1"/>
+      <w:numFmt w:val="bullet"/>
+      <w:lvlText w:val=""/>
+      <w:lvlJc w:val="left"/>
+      <w:pPr>
+        <w:tabs>
+          <w:tab w:val="num" w:pos="6480"/>
+        </w:tabs>
+        <w:ind w:left="6480" w:hanging="360"/>
+      </w:pPr>
+      <w:rPr>
+        <w:rFonts w:ascii="Wingdings" w:hAnsi="Wingdings" w:hint="default"/>
+        <w:sz w:val="20"/>
+      </w:rPr>
+    </w:lvl>
+  </w:abstractNum>
+  <w:abstractNum w:abstractNumId="5" w15:restartNumberingAfterBreak="0">
+    <w:nsid w:val="61BA6D2F"/>
+    <w:multiLevelType w:val="multilevel"/>
+    <w:tmpl w:val="E806F4EE"/>
+    <w:lvl w:ilvl="0">
+      <w:start w:val="1"/>
+      <w:numFmt w:val="bullet"/>
+      <w:lvlText w:val=""/>
+      <w:lvlJc w:val="left"/>
+      <w:pPr>
+        <w:tabs>
+          <w:tab w:val="num" w:pos="720"/>
+        </w:tabs>
+        <w:ind w:left="720" w:hanging="360"/>
+      </w:pPr>
+      <w:rPr>
+        <w:rFonts w:ascii="Symbol" w:hAnsi="Symbol" w:hint="default"/>
+        <w:sz w:val="20"/>
+      </w:rPr>
+    </w:lvl>
+    <w:lvl w:ilvl="1">
+      <w:start w:val="1"/>
+      <w:numFmt w:val="bullet"/>
+      <w:lvlText w:val="o"/>
+      <w:lvlJc w:val="left"/>
+      <w:pPr>
+        <w:tabs>
+          <w:tab w:val="num" w:pos="1440"/>
+        </w:tabs>
+        <w:ind w:left="1440" w:hanging="360"/>
+      </w:pPr>
+      <w:rPr>
+        <w:rFonts w:ascii="Courier New" w:hAnsi="Courier New" w:hint="default"/>
+        <w:sz w:val="20"/>
+      </w:rPr>
+    </w:lvl>
+    <w:lvl w:ilvl="2" w:tentative="1">
+      <w:start w:val="1"/>
+      <w:numFmt w:val="bullet"/>
+      <w:lvlText w:val=""/>
+      <w:lvlJc w:val="left"/>
+      <w:pPr>
+        <w:tabs>
+          <w:tab w:val="num" w:pos="2160"/>
+        </w:tabs>
+        <w:ind w:left="2160" w:hanging="360"/>
+      </w:pPr>
+      <w:rPr>
+        <w:rFonts w:ascii="Wingdings" w:hAnsi="Wingdings" w:hint="default"/>
+        <w:sz w:val="20"/>
+      </w:rPr>
+    </w:lvl>
+    <w:lvl w:ilvl="3" w:tentative="1">
+      <w:start w:val="1"/>
+      <w:numFmt w:val="bullet"/>
+      <w:lvlText w:val=""/>
+      <w:lvlJc w:val="left"/>
+      <w:pPr>
+        <w:tabs>
+          <w:tab w:val="num" w:pos="2880"/>
+        </w:tabs>
+        <w:ind w:left="2880" w:hanging="360"/>
+      </w:pPr>
+      <w:rPr>
+        <w:rFonts w:ascii="Wingdings" w:hAnsi="Wingdings" w:hint="default"/>
+        <w:sz w:val="20"/>
+      </w:rPr>
+    </w:lvl>
+    <w:lvl w:ilvl="4" w:tentative="1">
+      <w:start w:val="1"/>
+      <w:numFmt w:val="bullet"/>
+      <w:lvlText w:val=""/>
+      <w:lvlJc w:val="left"/>
+      <w:pPr>
+        <w:tabs>
+          <w:tab w:val="num" w:pos="3600"/>
+        </w:tabs>
+        <w:ind w:left="3600" w:hanging="360"/>
+      </w:pPr>
+      <w:rPr>
+        <w:rFonts w:ascii="Wingdings" w:hAnsi="Wingdings" w:hint="default"/>
+        <w:sz w:val="20"/>
+      </w:rPr>
+    </w:lvl>
+    <w:lvl w:ilvl="5" w:tentative="1">
+      <w:start w:val="1"/>
+      <w:numFmt w:val="bullet"/>
+      <w:lvlText w:val=""/>
+      <w:lvlJc w:val="left"/>
+      <w:pPr>
+        <w:tabs>
+          <w:tab w:val="num" w:pos="4320"/>
+        </w:tabs>
+        <w:ind w:left="4320" w:hanging="360"/>
+      </w:pPr>
+      <w:rPr>
+        <w:rFonts w:ascii="Wingdings" w:hAnsi="Wingdings" w:hint="default"/>
+        <w:sz w:val="20"/>
+      </w:rPr>
+    </w:lvl>
+    <w:lvl w:ilvl="6" w:tentative="1">
+      <w:start w:val="1"/>
+      <w:numFmt w:val="bullet"/>
+      <w:lvlText w:val=""/>
+      <w:lvlJc w:val="left"/>
+      <w:pPr>
+        <w:tabs>
+          <w:tab w:val="num" w:pos="5040"/>
+        </w:tabs>
+        <w:ind w:left="5040" w:hanging="360"/>
+      </w:pPr>
+      <w:rPr>
+        <w:rFonts w:ascii="Wingdings" w:hAnsi="Wingdings" w:hint="default"/>
+        <w:sz w:val="20"/>
+      </w:rPr>
+    </w:lvl>
+    <w:lvl w:ilvl="7" w:tentative="1">
+      <w:start w:val="1"/>
+      <w:numFmt w:val="bullet"/>
+      <w:lvlText w:val=""/>
+      <w:lvlJc w:val="left"/>
+      <w:pPr>
+        <w:tabs>
+          <w:tab w:val="num" w:pos="5760"/>
+        </w:tabs>
+        <w:ind w:left="5760" w:hanging="360"/>
+      </w:pPr>
+      <w:rPr>
+        <w:rFonts w:ascii="Wingdings" w:hAnsi="Wingdings" w:hint="default"/>
+        <w:sz w:val="20"/>
+      </w:rPr>
+    </w:lvl>
+    <w:lvl w:ilvl="8" w:tentative="1">
+      <w:start w:val="1"/>
+      <w:numFmt w:val="bullet"/>
+      <w:lvlText w:val=""/>
+      <w:lvlJc w:val="left"/>
+      <w:pPr>
+        <w:tabs>
+          <w:tab w:val="num" w:pos="6480"/>
+        </w:tabs>
+        <w:ind w:left="6480" w:hanging="360"/>
+      </w:pPr>
+      <w:rPr>
+        <w:rFonts w:ascii="Wingdings" w:hAnsi="Wingdings" w:hint="default"/>
+        <w:sz w:val="20"/>
+      </w:rPr>
+    </w:lvl>
+  </w:abstractNum>
+  <w:abstractNum w:abstractNumId="6" w15:restartNumberingAfterBreak="0">
     <w:nsid w:val="625B76A7"/>
     <w:multiLevelType w:val="hybridMultilevel"/>
     <w:tmpl w:val="7ABCDD32"/>
@@ -2326,7 +3664,156 @@
       </w:rPr>
     </w:lvl>
   </w:abstractNum>
-  <w:abstractNum w:abstractNumId="5" w15:restartNumberingAfterBreak="0">
+  <w:abstractNum w:abstractNumId="7" w15:restartNumberingAfterBreak="0">
+    <w:nsid w:val="6D9A0C43"/>
+    <w:multiLevelType w:val="multilevel"/>
+    <w:tmpl w:val="1ABC2742"/>
+    <w:lvl w:ilvl="0">
+      <w:start w:val="1"/>
+      <w:numFmt w:val="bullet"/>
+      <w:lvlText w:val=""/>
+      <w:lvlJc w:val="left"/>
+      <w:pPr>
+        <w:tabs>
+          <w:tab w:val="num" w:pos="720"/>
+        </w:tabs>
+        <w:ind w:left="720" w:hanging="360"/>
+      </w:pPr>
+      <w:rPr>
+        <w:rFonts w:ascii="Symbol" w:hAnsi="Symbol" w:hint="default"/>
+        <w:sz w:val="20"/>
+      </w:rPr>
+    </w:lvl>
+    <w:lvl w:ilvl="1">
+      <w:start w:val="1"/>
+      <w:numFmt w:val="bullet"/>
+      <w:lvlText w:val="o"/>
+      <w:lvlJc w:val="left"/>
+      <w:pPr>
+        <w:tabs>
+          <w:tab w:val="num" w:pos="1440"/>
+        </w:tabs>
+        <w:ind w:left="1440" w:hanging="360"/>
+      </w:pPr>
+      <w:rPr>
+        <w:rFonts w:ascii="Courier New" w:hAnsi="Courier New" w:hint="default"/>
+        <w:sz w:val="20"/>
+      </w:rPr>
+    </w:lvl>
+    <w:lvl w:ilvl="2">
+      <w:start w:val="1"/>
+      <w:numFmt w:val="bullet"/>
+      <w:lvlText w:val=""/>
+      <w:lvlJc w:val="left"/>
+      <w:pPr>
+        <w:tabs>
+          <w:tab w:val="num" w:pos="2160"/>
+        </w:tabs>
+        <w:ind w:left="2160" w:hanging="360"/>
+      </w:pPr>
+      <w:rPr>
+        <w:rFonts w:ascii="Wingdings" w:hAnsi="Wingdings" w:hint="default"/>
+        <w:sz w:val="20"/>
+      </w:rPr>
+    </w:lvl>
+    <w:lvl w:ilvl="3" w:tentative="1">
+      <w:start w:val="1"/>
+      <w:numFmt w:val="bullet"/>
+      <w:lvlText w:val=""/>
+      <w:lvlJc w:val="left"/>
+      <w:pPr>
+        <w:tabs>
+          <w:tab w:val="num" w:pos="2880"/>
+        </w:tabs>
+        <w:ind w:left="2880" w:hanging="360"/>
+      </w:pPr>
+      <w:rPr>
+        <w:rFonts w:ascii="Wingdings" w:hAnsi="Wingdings" w:hint="default"/>
+        <w:sz w:val="20"/>
+      </w:rPr>
+    </w:lvl>
+    <w:lvl w:ilvl="4" w:tentative="1">
+      <w:start w:val="1"/>
+      <w:numFmt w:val="bullet"/>
+      <w:lvlText w:val=""/>
+      <w:lvlJc w:val="left"/>
+      <w:pPr>
+        <w:tabs>
+          <w:tab w:val="num" w:pos="3600"/>
+        </w:tabs>
+        <w:ind w:left="3600" w:hanging="360"/>
+      </w:pPr>
+      <w:rPr>
+        <w:rFonts w:ascii="Wingdings" w:hAnsi="Wingdings" w:hint="default"/>
+        <w:sz w:val="20"/>
+      </w:rPr>
+    </w:lvl>
+    <w:lvl w:ilvl="5" w:tentative="1">
+      <w:start w:val="1"/>
+      <w:numFmt w:val="bullet"/>
+      <w:lvlText w:val=""/>
+      <w:lvlJc w:val="left"/>
+      <w:pPr>
+        <w:tabs>
+          <w:tab w:val="num" w:pos="4320"/>
+        </w:tabs>
+        <w:ind w:left="4320" w:hanging="360"/>
+      </w:pPr>
+      <w:rPr>
+        <w:rFonts w:ascii="Wingdings" w:hAnsi="Wingdings" w:hint="default"/>
+        <w:sz w:val="20"/>
+      </w:rPr>
+    </w:lvl>
+    <w:lvl w:ilvl="6" w:tentative="1">
+      <w:start w:val="1"/>
+      <w:numFmt w:val="bullet"/>
+      <w:lvlText w:val=""/>
+      <w:lvlJc w:val="left"/>
+      <w:pPr>
+        <w:tabs>
+          <w:tab w:val="num" w:pos="5040"/>
+        </w:tabs>
+        <w:ind w:left="5040" w:hanging="360"/>
+      </w:pPr>
+      <w:rPr>
+        <w:rFonts w:ascii="Wingdings" w:hAnsi="Wingdings" w:hint="default"/>
+        <w:sz w:val="20"/>
+      </w:rPr>
+    </w:lvl>
+    <w:lvl w:ilvl="7" w:tentative="1">
+      <w:start w:val="1"/>
+      <w:numFmt w:val="bullet"/>
+      <w:lvlText w:val=""/>
+      <w:lvlJc w:val="left"/>
+      <w:pPr>
+        <w:tabs>
+          <w:tab w:val="num" w:pos="5760"/>
+        </w:tabs>
+        <w:ind w:left="5760" w:hanging="360"/>
+      </w:pPr>
+      <w:rPr>
+        <w:rFonts w:ascii="Wingdings" w:hAnsi="Wingdings" w:hint="default"/>
+        <w:sz w:val="20"/>
+      </w:rPr>
+    </w:lvl>
+    <w:lvl w:ilvl="8" w:tentative="1">
+      <w:start w:val="1"/>
+      <w:numFmt w:val="bullet"/>
+      <w:lvlText w:val=""/>
+      <w:lvlJc w:val="left"/>
+      <w:pPr>
+        <w:tabs>
+          <w:tab w:val="num" w:pos="6480"/>
+        </w:tabs>
+        <w:ind w:left="6480" w:hanging="360"/>
+      </w:pPr>
+      <w:rPr>
+        <w:rFonts w:ascii="Wingdings" w:hAnsi="Wingdings" w:hint="default"/>
+        <w:sz w:val="20"/>
+      </w:rPr>
+    </w:lvl>
+  </w:abstractNum>
+  <w:abstractNum w:abstractNumId="8" w15:restartNumberingAfterBreak="0">
     <w:nsid w:val="774A2F92"/>
     <w:multiLevelType w:val="hybridMultilevel"/>
     <w:tmpl w:val="66A092EA"/>
@@ -2443,19 +3930,28 @@
     <w:abstractNumId w:val="3"/>
   </w:num>
   <w:num w:numId="2" w16cid:durableId="1227765165">
-    <w:abstractNumId w:val="5"/>
+    <w:abstractNumId w:val="8"/>
   </w:num>
   <w:num w:numId="3" w16cid:durableId="306053813">
     <w:abstractNumId w:val="0"/>
   </w:num>
   <w:num w:numId="4" w16cid:durableId="789787903">
-    <w:abstractNumId w:val="4"/>
+    <w:abstractNumId w:val="6"/>
   </w:num>
   <w:num w:numId="5" w16cid:durableId="1800685460">
     <w:abstractNumId w:val="1"/>
   </w:num>
   <w:num w:numId="6" w16cid:durableId="134184712">
     <w:abstractNumId w:val="2"/>
+  </w:num>
+  <w:num w:numId="7" w16cid:durableId="559487977">
+    <w:abstractNumId w:val="4"/>
+  </w:num>
+  <w:num w:numId="8" w16cid:durableId="1905673798">
+    <w:abstractNumId w:val="5"/>
+  </w:num>
+  <w:num w:numId="9" w16cid:durableId="1124691115">
+    <w:abstractNumId w:val="7"/>
   </w:num>
 </w:numbering>
 </file>
@@ -3071,7 +4567,6 @@
   <w:style w:type="character" w:default="1" w:styleId="DefaultParagraphFont">
     <w:name w:val="Default Paragraph Font"/>
     <w:uiPriority w:val="1"/>
-    <w:semiHidden/>
     <w:unhideWhenUsed/>
   </w:style>
   <w:style w:type="table" w:default="1" w:styleId="TableNormal">

</xml_diff>

<commit_message>
Added to the BRUV steps - need to first figure out the plankton data. Think about what to remove - if anything, how to groups things etc.
</commit_message>
<xml_diff>
--- a/PNMS BRUV steps.docx
+++ b/PNMS BRUV steps.docx
@@ -1311,14 +1311,16 @@
           <w:rFonts w:ascii="Arial" w:hAnsi="Arial" w:cs="Arial"/>
           <w:sz w:val="22"/>
           <w:szCs w:val="22"/>
-          <w:lang w:val="en-US"/>
-        </w:rPr>
-      </w:pPr>
-      <w:r>
-        <w:rPr>
-          <w:rFonts w:ascii="Arial" w:hAnsi="Arial" w:cs="Arial"/>
-          <w:sz w:val="22"/>
-          <w:szCs w:val="22"/>
+          <w:highlight w:val="yellow"/>
+          <w:lang w:val="en-US"/>
+        </w:rPr>
+      </w:pPr>
+      <w:r>
+        <w:rPr>
+          <w:rFonts w:ascii="Arial" w:hAnsi="Arial" w:cs="Arial"/>
+          <w:sz w:val="22"/>
+          <w:szCs w:val="22"/>
+          <w:highlight w:val="yellow"/>
           <w:lang w:val="en-US"/>
         </w:rPr>
         <w:t>Cephalopods: SUPER low abundance and uncertain IDs</w:t>
@@ -1335,6 +1337,7 @@
           <w:rFonts w:ascii="Arial" w:hAnsi="Arial" w:cs="Arial"/>
           <w:sz w:val="22"/>
           <w:szCs w:val="22"/>
+          <w:highlight w:val="yellow"/>
           <w:lang w:val="en-US"/>
         </w:rPr>
       </w:pPr>
@@ -1344,6 +1347,7 @@
           <w:rFonts w:ascii="Arial" w:hAnsi="Arial" w:cs="Arial"/>
           <w:sz w:val="22"/>
           <w:szCs w:val="22"/>
+          <w:highlight w:val="yellow"/>
           <w:lang w:val="en-US"/>
         </w:rPr>
         <w:t>Ascidean</w:t>
@@ -1354,6 +1358,7 @@
           <w:rFonts w:ascii="Arial" w:hAnsi="Arial" w:cs="Arial"/>
           <w:sz w:val="22"/>
           <w:szCs w:val="22"/>
+          <w:highlight w:val="yellow"/>
           <w:lang w:val="en-US"/>
         </w:rPr>
         <w:t xml:space="preserve"> </w:t>
@@ -1364,6 +1369,7 @@
           <w:rFonts w:ascii="Arial" w:hAnsi="Arial" w:cs="Arial"/>
           <w:sz w:val="22"/>
           <w:szCs w:val="22"/>
+          <w:highlight w:val="yellow"/>
           <w:lang w:val="en-US"/>
         </w:rPr>
         <w:t>Tadpoles+Larvaceans</w:t>
@@ -1374,6 +1380,7 @@
           <w:rFonts w:ascii="Arial" w:hAnsi="Arial" w:cs="Arial"/>
           <w:sz w:val="22"/>
           <w:szCs w:val="22"/>
+          <w:highlight w:val="yellow"/>
           <w:lang w:val="en-US"/>
         </w:rPr>
         <w:t>: lumped into Other Gelatinous</w:t>
@@ -1390,14 +1397,16 @@
           <w:rFonts w:ascii="Arial" w:hAnsi="Arial" w:cs="Arial"/>
           <w:sz w:val="22"/>
           <w:szCs w:val="22"/>
-          <w:lang w:val="en-US"/>
-        </w:rPr>
-      </w:pPr>
-      <w:r>
-        <w:rPr>
-          <w:rFonts w:ascii="Arial" w:hAnsi="Arial" w:cs="Arial"/>
-          <w:sz w:val="22"/>
-          <w:szCs w:val="22"/>
+          <w:highlight w:val="green"/>
+          <w:lang w:val="en-US"/>
+        </w:rPr>
+      </w:pPr>
+      <w:r>
+        <w:rPr>
+          <w:rFonts w:ascii="Arial" w:hAnsi="Arial" w:cs="Arial"/>
+          <w:sz w:val="22"/>
+          <w:szCs w:val="22"/>
+          <w:highlight w:val="green"/>
           <w:lang w:val="en-US"/>
         </w:rPr>
         <w:t>Copepod 10: singleton with failed ID, uncertain of its copepod-ness</w:t>
@@ -1414,14 +1423,16 @@
           <w:rFonts w:ascii="Arial" w:hAnsi="Arial" w:cs="Arial"/>
           <w:sz w:val="22"/>
           <w:szCs w:val="22"/>
-          <w:lang w:val="en-US"/>
-        </w:rPr>
-      </w:pPr>
-      <w:r>
-        <w:rPr>
-          <w:rFonts w:ascii="Arial" w:hAnsi="Arial" w:cs="Arial"/>
-          <w:sz w:val="22"/>
-          <w:szCs w:val="22"/>
+          <w:highlight w:val="yellow"/>
+          <w:lang w:val="en-US"/>
+        </w:rPr>
+      </w:pPr>
+      <w:r>
+        <w:rPr>
+          <w:rFonts w:ascii="Arial" w:hAnsi="Arial" w:cs="Arial"/>
+          <w:sz w:val="22"/>
+          <w:szCs w:val="22"/>
+          <w:highlight w:val="yellow"/>
           <w:lang w:val="en-US"/>
         </w:rPr>
         <w:t>Deciduous Larvae: Not abundant AT ALL.</w:t>
@@ -1438,14 +1449,16 @@
           <w:rFonts w:ascii="Arial" w:hAnsi="Arial" w:cs="Arial"/>
           <w:sz w:val="22"/>
           <w:szCs w:val="22"/>
-          <w:lang w:val="en-US"/>
-        </w:rPr>
-      </w:pPr>
-      <w:r>
-        <w:rPr>
-          <w:rFonts w:ascii="Arial" w:hAnsi="Arial" w:cs="Arial"/>
-          <w:sz w:val="22"/>
-          <w:szCs w:val="22"/>
+          <w:highlight w:val="green"/>
+          <w:lang w:val="en-US"/>
+        </w:rPr>
+      </w:pPr>
+      <w:r>
+        <w:rPr>
+          <w:rFonts w:ascii="Arial" w:hAnsi="Arial" w:cs="Arial"/>
+          <w:sz w:val="22"/>
+          <w:szCs w:val="22"/>
+          <w:highlight w:val="green"/>
           <w:lang w:val="en-US"/>
         </w:rPr>
         <w:t>A handful of Echinoderms that were not abundant or uncertain of ID</w:t>
@@ -1462,6 +1475,7 @@
           <w:rFonts w:ascii="Arial" w:hAnsi="Arial" w:cs="Arial"/>
           <w:sz w:val="22"/>
           <w:szCs w:val="22"/>
+          <w:highlight w:val="yellow"/>
           <w:lang w:val="en-US"/>
         </w:rPr>
       </w:pPr>
@@ -1471,6 +1485,7 @@
           <w:rFonts w:ascii="Arial" w:hAnsi="Arial" w:cs="Arial"/>
           <w:sz w:val="22"/>
           <w:szCs w:val="22"/>
+          <w:highlight w:val="yellow"/>
           <w:lang w:val="en-US"/>
         </w:rPr>
         <w:t>Nemerteans</w:t>
@@ -1481,6 +1496,7 @@
           <w:rFonts w:ascii="Arial" w:hAnsi="Arial" w:cs="Arial"/>
           <w:sz w:val="22"/>
           <w:szCs w:val="22"/>
+          <w:highlight w:val="yellow"/>
           <w:lang w:val="en-US"/>
         </w:rPr>
         <w:t>: Uncertain of IDs and not abundant at all</w:t>
@@ -1497,14 +1513,16 @@
           <w:rFonts w:ascii="Arial" w:hAnsi="Arial" w:cs="Arial"/>
           <w:sz w:val="22"/>
           <w:szCs w:val="22"/>
-          <w:lang w:val="en-US"/>
-        </w:rPr>
-      </w:pPr>
-      <w:r>
-        <w:rPr>
-          <w:rFonts w:ascii="Arial" w:hAnsi="Arial" w:cs="Arial"/>
-          <w:sz w:val="22"/>
-          <w:szCs w:val="22"/>
+          <w:highlight w:val="yellow"/>
+          <w:lang w:val="en-US"/>
+        </w:rPr>
+      </w:pPr>
+      <w:r>
+        <w:rPr>
+          <w:rFonts w:ascii="Arial" w:hAnsi="Arial" w:cs="Arial"/>
+          <w:sz w:val="22"/>
+          <w:szCs w:val="22"/>
+          <w:highlight w:val="yellow"/>
           <w:lang w:val="en-US"/>
         </w:rPr>
         <w:t>Oligochaete: Singleton</w:t>
@@ -1521,14 +1539,16 @@
           <w:rFonts w:ascii="Arial" w:hAnsi="Arial" w:cs="Arial"/>
           <w:sz w:val="22"/>
           <w:szCs w:val="22"/>
-          <w:lang w:val="en-US"/>
-        </w:rPr>
-      </w:pPr>
-      <w:r>
-        <w:rPr>
-          <w:rFonts w:ascii="Arial" w:hAnsi="Arial" w:cs="Arial"/>
-          <w:sz w:val="22"/>
-          <w:szCs w:val="22"/>
+          <w:highlight w:val="yellow"/>
+          <w:lang w:val="en-US"/>
+        </w:rPr>
+      </w:pPr>
+      <w:r>
+        <w:rPr>
+          <w:rFonts w:ascii="Arial" w:hAnsi="Arial" w:cs="Arial"/>
+          <w:sz w:val="22"/>
+          <w:szCs w:val="22"/>
+          <w:highlight w:val="yellow"/>
           <w:lang w:val="en-US"/>
         </w:rPr>
         <w:t xml:space="preserve">Digeneans: shouldn’t have been free floating in the </w:t>
@@ -1539,6 +1559,7 @@
           <w:rFonts w:ascii="Arial" w:hAnsi="Arial" w:cs="Arial"/>
           <w:sz w:val="22"/>
           <w:szCs w:val="22"/>
+          <w:highlight w:val="yellow"/>
           <w:lang w:val="en-US"/>
         </w:rPr>
         <w:t>lifestage</w:t>
@@ -1549,6 +1570,7 @@
           <w:rFonts w:ascii="Arial" w:hAnsi="Arial" w:cs="Arial"/>
           <w:sz w:val="22"/>
           <w:szCs w:val="22"/>
+          <w:highlight w:val="yellow"/>
           <w:lang w:val="en-US"/>
         </w:rPr>
         <w:t xml:space="preserve"> found/shouldn’t be counted as part of the plankton population/abundance. Though a relevant part of the ecosystem.</w:t>
@@ -1565,14 +1587,16 @@
           <w:rFonts w:ascii="Arial" w:hAnsi="Arial" w:cs="Arial"/>
           <w:sz w:val="22"/>
           <w:szCs w:val="22"/>
-          <w:lang w:val="en-US"/>
-        </w:rPr>
-      </w:pPr>
-      <w:r>
-        <w:rPr>
-          <w:rFonts w:ascii="Arial" w:hAnsi="Arial" w:cs="Arial"/>
-          <w:sz w:val="22"/>
-          <w:szCs w:val="22"/>
+          <w:highlight w:val="yellow"/>
+          <w:lang w:val="en-US"/>
+        </w:rPr>
+      </w:pPr>
+      <w:r>
+        <w:rPr>
+          <w:rFonts w:ascii="Arial" w:hAnsi="Arial" w:cs="Arial"/>
+          <w:sz w:val="22"/>
+          <w:szCs w:val="22"/>
+          <w:highlight w:val="yellow"/>
           <w:lang w:val="en-US"/>
         </w:rPr>
         <w:t>Porifera: very not abundant</w:t>
@@ -1589,14 +1613,16 @@
           <w:rFonts w:ascii="Arial" w:hAnsi="Arial" w:cs="Arial"/>
           <w:sz w:val="22"/>
           <w:szCs w:val="22"/>
-          <w:lang w:val="en-US"/>
-        </w:rPr>
-      </w:pPr>
-      <w:r>
-        <w:rPr>
-          <w:rFonts w:ascii="Arial" w:hAnsi="Arial" w:cs="Arial"/>
-          <w:sz w:val="22"/>
-          <w:szCs w:val="22"/>
+          <w:highlight w:val="yellow"/>
+          <w:lang w:val="en-US"/>
+        </w:rPr>
+      </w:pPr>
+      <w:r>
+        <w:rPr>
+          <w:rFonts w:ascii="Arial" w:hAnsi="Arial" w:cs="Arial"/>
+          <w:sz w:val="22"/>
+          <w:szCs w:val="22"/>
+          <w:highlight w:val="yellow"/>
           <w:lang w:val="en-US"/>
         </w:rPr>
         <w:t>Some uncertain Sipunculan IDs</w:t>
@@ -1613,14 +1639,16 @@
           <w:rFonts w:ascii="Arial" w:hAnsi="Arial" w:cs="Arial"/>
           <w:sz w:val="22"/>
           <w:szCs w:val="22"/>
-          <w:lang w:val="en-US"/>
-        </w:rPr>
-      </w:pPr>
-      <w:r>
-        <w:rPr>
-          <w:rFonts w:ascii="Arial" w:hAnsi="Arial" w:cs="Arial"/>
-          <w:sz w:val="22"/>
-          <w:szCs w:val="22"/>
+          <w:highlight w:val="yellow"/>
+          <w:lang w:val="en-US"/>
+        </w:rPr>
+      </w:pPr>
+      <w:r>
+        <w:rPr>
+          <w:rFonts w:ascii="Arial" w:hAnsi="Arial" w:cs="Arial"/>
+          <w:sz w:val="22"/>
+          <w:szCs w:val="22"/>
+          <w:highlight w:val="yellow"/>
           <w:lang w:val="en-US"/>
         </w:rPr>
         <w:t>Tick: singleton</w:t>
@@ -1642,200 +1670,52 @@
           <w:szCs w:val="22"/>
           <w:lang w:val="en-US"/>
         </w:rPr>
-        <w:t>We also removed:</w:t>
-      </w:r>
-    </w:p>
-    <w:p>
-      <w:pPr>
-        <w:rPr>
-          <w:rFonts w:ascii="Arial" w:hAnsi="Arial" w:cs="Arial"/>
-          <w:sz w:val="22"/>
-          <w:szCs w:val="22"/>
-          <w:lang w:val="en-US"/>
-        </w:rPr>
-      </w:pPr>
-      <w:r>
-        <w:rPr>
-          <w:rFonts w:ascii="Arial" w:hAnsi="Arial" w:cs="Arial"/>
-          <w:sz w:val="22"/>
-          <w:szCs w:val="22"/>
-          <w:lang w:val="en-US"/>
-        </w:rPr>
-        <w:t>1. All the single specimens from a single site that cannot be grouped into a 'larger' classification</w:t>
-      </w:r>
-    </w:p>
-    <w:p>
-      <w:pPr>
-        <w:rPr>
-          <w:rFonts w:ascii="Arial" w:hAnsi="Arial" w:cs="Arial"/>
-          <w:sz w:val="22"/>
-          <w:szCs w:val="22"/>
-          <w:lang w:val="en-US"/>
-        </w:rPr>
-      </w:pPr>
-      <w:r>
-        <w:rPr>
-          <w:rFonts w:ascii="Arial" w:hAnsi="Arial" w:cs="Arial"/>
-          <w:sz w:val="22"/>
-          <w:szCs w:val="22"/>
-          <w:lang w:val="en-US"/>
-        </w:rPr>
-        <w:t>2. All those types that were not quantified (e.g. ciliates and bryozoans - is that right?)</w:t>
-      </w:r>
-    </w:p>
-    <w:p>
-      <w:pPr>
-        <w:rPr>
-          <w:rFonts w:ascii="Arial" w:hAnsi="Arial" w:cs="Arial"/>
-          <w:sz w:val="22"/>
-          <w:szCs w:val="22"/>
-          <w:lang w:val="en-US"/>
-        </w:rPr>
-      </w:pPr>
-      <w:r>
-        <w:rPr>
-          <w:rFonts w:ascii="Arial" w:hAnsi="Arial" w:cs="Arial"/>
-          <w:sz w:val="22"/>
-          <w:szCs w:val="22"/>
-          <w:lang w:val="en-US"/>
-        </w:rPr>
-        <w:t>3. All the unknown specimens</w:t>
-      </w:r>
-    </w:p>
-    <w:p>
-      <w:pPr>
-        <w:rPr>
-          <w:rFonts w:ascii="Arial" w:hAnsi="Arial" w:cs="Arial"/>
-          <w:sz w:val="22"/>
-          <w:szCs w:val="22"/>
-          <w:lang w:val="en-US"/>
-        </w:rPr>
-      </w:pPr>
-    </w:p>
-    <w:p>
-      <w:pPr>
-        <w:rPr>
-          <w:rFonts w:ascii="Arial" w:hAnsi="Arial" w:cs="Arial"/>
-          <w:sz w:val="22"/>
-          <w:szCs w:val="22"/>
-          <w:lang w:val="en-US"/>
-        </w:rPr>
-      </w:pPr>
-      <w:r>
-        <w:rPr>
-          <w:rFonts w:ascii="Arial" w:hAnsi="Arial" w:cs="Arial"/>
-          <w:sz w:val="22"/>
-          <w:szCs w:val="22"/>
-          <w:lang w:val="en-US"/>
-        </w:rPr>
-        <w:t>Checked for outliers – and it seems there are only 2 major outliers – not sure I want to remove them though?</w:t>
-      </w:r>
-    </w:p>
-    <w:p>
-      <w:pPr>
-        <w:rPr>
-          <w:rFonts w:ascii="Arial" w:hAnsi="Arial" w:cs="Arial"/>
-          <w:sz w:val="22"/>
-          <w:szCs w:val="22"/>
-          <w:lang w:val="en-US"/>
-        </w:rPr>
-      </w:pPr>
-    </w:p>
-    <w:p>
-      <w:pPr>
-        <w:rPr>
-          <w:rFonts w:ascii="Arial" w:hAnsi="Arial" w:cs="Arial"/>
-          <w:sz w:val="22"/>
-          <w:szCs w:val="22"/>
-          <w:lang w:val="en-US"/>
-        </w:rPr>
-      </w:pPr>
-      <w:r>
-        <w:rPr>
-          <w:rFonts w:ascii="Arial" w:hAnsi="Arial" w:cs="Arial"/>
-          <w:sz w:val="22"/>
-          <w:szCs w:val="22"/>
-          <w:lang w:val="en-US"/>
-        </w:rPr>
-        <w:t>Edited spreadsheet shared by Sarah – with the different groupings will be used for analyses.</w:t>
-      </w:r>
-    </w:p>
-    <w:p>
-      <w:pPr>
-        <w:rPr>
-          <w:rFonts w:ascii="Arial" w:hAnsi="Arial" w:cs="Arial"/>
-          <w:sz w:val="22"/>
-          <w:szCs w:val="22"/>
-          <w:lang w:val="en-US"/>
-        </w:rPr>
-      </w:pPr>
-      <w:r>
-        <w:rPr>
-          <w:rFonts w:ascii="Arial" w:hAnsi="Arial" w:cs="Arial"/>
-          <w:sz w:val="22"/>
-          <w:szCs w:val="22"/>
-          <w:lang w:val="en-US"/>
-        </w:rPr>
-        <w:t>Need to format this spreadsheet – and run in R.</w:t>
-      </w:r>
-    </w:p>
-    <w:p>
-      <w:pPr>
-        <w:rPr>
-          <w:rFonts w:ascii="Arial" w:hAnsi="Arial" w:cs="Arial"/>
-          <w:sz w:val="22"/>
-          <w:szCs w:val="22"/>
-          <w:lang w:val="en-US"/>
-        </w:rPr>
-      </w:pPr>
-      <w:r>
-        <w:rPr>
-          <w:rFonts w:ascii="Arial" w:hAnsi="Arial" w:cs="Arial"/>
-          <w:sz w:val="22"/>
-          <w:szCs w:val="22"/>
-          <w:lang w:val="en-US"/>
-        </w:rPr>
-        <w:t xml:space="preserve">Did some basic Plankton check and </w:t>
-      </w:r>
-      <w:proofErr w:type="spellStart"/>
-      <w:r>
-        <w:rPr>
-          <w:rFonts w:ascii="Arial" w:hAnsi="Arial" w:cs="Arial"/>
-          <w:sz w:val="22"/>
-          <w:szCs w:val="22"/>
-          <w:lang w:val="en-US"/>
-        </w:rPr>
-        <w:t>visualisations</w:t>
-      </w:r>
-      <w:proofErr w:type="spellEnd"/>
-      <w:r>
-        <w:rPr>
-          <w:rFonts w:ascii="Arial" w:hAnsi="Arial" w:cs="Arial"/>
-          <w:sz w:val="22"/>
-          <w:szCs w:val="22"/>
-          <w:lang w:val="en-US"/>
-        </w:rPr>
-        <w:t>.</w:t>
-      </w:r>
-    </w:p>
-    <w:p>
-      <w:pPr>
-        <w:rPr>
-          <w:rFonts w:ascii="Arial" w:hAnsi="Arial" w:cs="Arial"/>
-          <w:sz w:val="22"/>
-          <w:szCs w:val="22"/>
-          <w:lang w:val="en-US"/>
-        </w:rPr>
-      </w:pPr>
-      <w:r>
-        <w:rPr>
-          <w:rFonts w:ascii="Arial" w:hAnsi="Arial" w:cs="Arial"/>
-          <w:sz w:val="22"/>
-          <w:szCs w:val="22"/>
-          <w:lang w:val="en-US"/>
-        </w:rPr>
-        <w:t xml:space="preserve">Also included BRUV string in the plankton data for each plankton sample – so that the data sets can be grouped </w:t>
-      </w:r>
+        <w:t>*****Had to go back and revise the Plankton data to align with what Sarah outlined above – the spreadsheet she shared was not cleaned up to this level.</w:t>
+      </w:r>
+    </w:p>
+    <w:p>
+      <w:pPr>
+        <w:rPr>
+          <w:rFonts w:ascii="Arial" w:hAnsi="Arial" w:cs="Arial"/>
+          <w:sz w:val="22"/>
+          <w:szCs w:val="22"/>
+          <w:lang w:val="en-US"/>
+        </w:rPr>
+      </w:pPr>
+    </w:p>
+    <w:p>
+      <w:pPr>
+        <w:rPr>
+          <w:rFonts w:ascii="Arial" w:hAnsi="Arial" w:cs="Arial"/>
+          <w:sz w:val="22"/>
+          <w:szCs w:val="22"/>
+          <w:lang w:val="en-US"/>
+        </w:rPr>
+      </w:pPr>
+      <w:r>
+        <w:rPr>
+          <w:rFonts w:ascii="Arial" w:hAnsi="Arial" w:cs="Arial"/>
+          <w:sz w:val="22"/>
+          <w:szCs w:val="22"/>
+          <w:lang w:val="en-US"/>
+        </w:rPr>
+        <w:t>This this end I:</w:t>
+      </w:r>
+    </w:p>
+    <w:p>
+      <w:pPr>
+        <w:pStyle w:val="ListParagraph"/>
+        <w:numPr>
+          <w:ilvl w:val="0"/>
+          <w:numId w:val="10"/>
+        </w:numPr>
+        <w:rPr>
+          <w:rFonts w:ascii="Arial" w:hAnsi="Arial" w:cs="Arial"/>
+          <w:sz w:val="22"/>
+          <w:szCs w:val="22"/>
+          <w:lang w:val="en-US"/>
+        </w:rPr>
+      </w:pPr>
       <w:proofErr w:type="gramStart"/>
       <w:r>
         <w:rPr>
@@ -1844,7 +1724,7 @@
           <w:szCs w:val="22"/>
           <w:lang w:val="en-US"/>
         </w:rPr>
-        <w:t>later on</w:t>
+        <w:t>First of all</w:t>
       </w:r>
       <w:proofErr w:type="gramEnd"/>
       <w:r>
@@ -1854,941 +1734,1235 @@
           <w:szCs w:val="22"/>
           <w:lang w:val="en-US"/>
         </w:rPr>
-        <w:t>.</w:t>
-      </w:r>
-    </w:p>
-    <w:p>
-      <w:pPr>
-        <w:rPr>
-          <w:rFonts w:ascii="Arial" w:hAnsi="Arial" w:cs="Arial"/>
-          <w:sz w:val="22"/>
-          <w:szCs w:val="22"/>
-          <w:lang w:val="en-US"/>
-        </w:rPr>
-      </w:pPr>
-    </w:p>
-    <w:p>
-      <w:pPr>
-        <w:rPr>
-          <w:rFonts w:ascii="Arial" w:hAnsi="Arial" w:cs="Arial"/>
-          <w:sz w:val="22"/>
-          <w:szCs w:val="22"/>
-          <w:lang w:val="en-US"/>
-        </w:rPr>
-      </w:pPr>
-      <w:r>
-        <w:rPr>
-          <w:rFonts w:ascii="Arial" w:hAnsi="Arial" w:cs="Arial"/>
-          <w:sz w:val="22"/>
-          <w:szCs w:val="22"/>
-          <w:lang w:val="en-US"/>
-        </w:rPr>
-        <w:t>COMBINED data:</w:t>
-      </w:r>
-    </w:p>
-    <w:p>
-      <w:pPr>
-        <w:rPr>
-          <w:rFonts w:ascii="Arial" w:hAnsi="Arial" w:cs="Arial"/>
+        <w:t>, I removed all NA or Unknown under specimen types (removed 87 lines)</w:t>
+      </w:r>
+    </w:p>
+    <w:p>
+      <w:pPr>
+        <w:pStyle w:val="ListParagraph"/>
+        <w:numPr>
+          <w:ilvl w:val="0"/>
+          <w:numId w:val="10"/>
+        </w:numPr>
+        <w:rPr>
+          <w:rFonts w:ascii="Arial" w:hAnsi="Arial" w:cs="Arial"/>
+          <w:sz w:val="22"/>
+          <w:szCs w:val="22"/>
+          <w:lang w:val="en-US"/>
+        </w:rPr>
+      </w:pPr>
+      <w:r>
+        <w:rPr>
+          <w:rFonts w:ascii="Arial" w:hAnsi="Arial" w:cs="Arial"/>
+          <w:sz w:val="22"/>
+          <w:szCs w:val="22"/>
+          <w:lang w:val="en-US"/>
+        </w:rPr>
+        <w:t xml:space="preserve">Removed singletons: </w:t>
+      </w:r>
+    </w:p>
+    <w:p>
+      <w:pPr>
+        <w:spacing w:after="0" w:line="240" w:lineRule="auto"/>
+        <w:rPr>
+          <w:rFonts w:ascii="Times New Roman" w:eastAsia="Times New Roman" w:hAnsi="Times New Roman" w:cs="Times New Roman"/>
+          <w:kern w:val="0"/>
+          <w14:ligatures w14:val="none"/>
+        </w:rPr>
+      </w:pPr>
+      <w:r>
+        <w:rPr>
+          <w:rFonts w:ascii="Times New Roman" w:eastAsia="Times New Roman" w:hAnsi="Symbol" w:cs="Times New Roman"/>
+          <w:kern w:val="0"/>
+          <w14:ligatures w14:val="none"/>
+        </w:rPr>
+        <w:t></w:t>
+      </w:r>
+      <w:r>
+        <w:rPr>
+          <w:rFonts w:ascii="Times New Roman" w:eastAsia="Times New Roman" w:hAnsi="Times New Roman" w:cs="Times New Roman"/>
+          <w:kern w:val="0"/>
+          <w14:ligatures w14:val="none"/>
+        </w:rPr>
+        <w:t xml:space="preserve">  </w:t>
+      </w:r>
+      <w:r>
+        <w:rPr>
+          <w:rFonts w:ascii="Times New Roman" w:eastAsia="Times New Roman" w:hAnsi="Times New Roman" w:cs="Times New Roman"/>
           <w:b/>
           <w:bCs/>
-          <w:sz w:val="22"/>
-          <w:szCs w:val="22"/>
-        </w:rPr>
-      </w:pPr>
-      <w:r>
-        <w:rPr>
-          <w:rFonts w:ascii="Arial" w:hAnsi="Arial" w:cs="Arial"/>
+          <w:kern w:val="0"/>
+          <w14:ligatures w14:val="none"/>
+        </w:rPr>
+        <w:t>Oligochaete</w:t>
+      </w:r>
+      <w:r>
+        <w:rPr>
+          <w:rFonts w:ascii="Times New Roman" w:eastAsia="Times New Roman" w:hAnsi="Times New Roman" w:cs="Times New Roman"/>
+          <w:kern w:val="0"/>
+          <w14:ligatures w14:val="none"/>
+        </w:rPr>
+        <w:t xml:space="preserve"> </w:t>
+      </w:r>
+    </w:p>
+    <w:p>
+      <w:pPr>
+        <w:numPr>
+          <w:ilvl w:val="0"/>
+          <w:numId w:val="11"/>
+        </w:numPr>
+        <w:spacing w:before="100" w:beforeAutospacing="1" w:after="100" w:afterAutospacing="1" w:line="240" w:lineRule="auto"/>
+        <w:rPr>
+          <w:rFonts w:ascii="Times New Roman" w:eastAsia="Times New Roman" w:hAnsi="Times New Roman" w:cs="Times New Roman"/>
+          <w:kern w:val="0"/>
+          <w14:ligatures w14:val="none"/>
+        </w:rPr>
+      </w:pPr>
+      <w:r>
+        <w:rPr>
+          <w:rFonts w:ascii="Times New Roman" w:eastAsia="Times New Roman" w:hAnsi="Times New Roman" w:cs="Times New Roman"/>
+          <w:kern w:val="0"/>
+          <w14:ligatures w14:val="none"/>
+        </w:rPr>
+        <w:t>Sample: PAL22_W3_1_S_1</w:t>
+      </w:r>
+    </w:p>
+    <w:p>
+      <w:pPr>
+        <w:numPr>
+          <w:ilvl w:val="0"/>
+          <w:numId w:val="11"/>
+        </w:numPr>
+        <w:spacing w:before="100" w:beforeAutospacing="1" w:after="100" w:afterAutospacing="1" w:line="240" w:lineRule="auto"/>
+        <w:rPr>
+          <w:rFonts w:ascii="Times New Roman" w:eastAsia="Times New Roman" w:hAnsi="Times New Roman" w:cs="Times New Roman"/>
+          <w:kern w:val="0"/>
+          <w14:ligatures w14:val="none"/>
+        </w:rPr>
+      </w:pPr>
+      <w:r>
+        <w:rPr>
+          <w:rFonts w:ascii="Times New Roman" w:eastAsia="Times New Roman" w:hAnsi="Times New Roman" w:cs="Times New Roman"/>
+          <w:kern w:val="0"/>
+          <w14:ligatures w14:val="none"/>
+        </w:rPr>
+        <w:t>Zone: West</w:t>
+      </w:r>
+    </w:p>
+    <w:p>
+      <w:pPr>
+        <w:numPr>
+          <w:ilvl w:val="0"/>
+          <w:numId w:val="11"/>
+        </w:numPr>
+        <w:spacing w:before="100" w:beforeAutospacing="1" w:after="100" w:afterAutospacing="1" w:line="240" w:lineRule="auto"/>
+        <w:rPr>
+          <w:rFonts w:ascii="Times New Roman" w:eastAsia="Times New Roman" w:hAnsi="Times New Roman" w:cs="Times New Roman"/>
+          <w:kern w:val="0"/>
+          <w14:ligatures w14:val="none"/>
+        </w:rPr>
+      </w:pPr>
+      <w:r>
+        <w:rPr>
+          <w:rFonts w:ascii="Times New Roman" w:eastAsia="Times New Roman" w:hAnsi="Times New Roman" w:cs="Times New Roman"/>
+          <w:kern w:val="0"/>
+          <w14:ligatures w14:val="none"/>
+        </w:rPr>
+        <w:t>Site: W3</w:t>
+      </w:r>
+    </w:p>
+    <w:p>
+      <w:pPr>
+        <w:numPr>
+          <w:ilvl w:val="0"/>
+          <w:numId w:val="11"/>
+        </w:numPr>
+        <w:spacing w:before="100" w:beforeAutospacing="1" w:after="100" w:afterAutospacing="1" w:line="240" w:lineRule="auto"/>
+        <w:rPr>
+          <w:rFonts w:ascii="Times New Roman" w:eastAsia="Times New Roman" w:hAnsi="Times New Roman" w:cs="Times New Roman"/>
+          <w:kern w:val="0"/>
+          <w14:ligatures w14:val="none"/>
+        </w:rPr>
+      </w:pPr>
+      <w:r>
+        <w:rPr>
+          <w:rFonts w:ascii="Times New Roman" w:eastAsia="Times New Roman" w:hAnsi="Times New Roman" w:cs="Times New Roman"/>
+          <w:kern w:val="0"/>
+          <w14:ligatures w14:val="none"/>
+        </w:rPr>
+        <w:t>Plankton Category: Meroplankton</w:t>
+      </w:r>
+    </w:p>
+    <w:p>
+      <w:pPr>
+        <w:spacing w:after="0" w:line="240" w:lineRule="auto"/>
+        <w:rPr>
+          <w:rFonts w:ascii="Times New Roman" w:eastAsia="Times New Roman" w:hAnsi="Times New Roman" w:cs="Times New Roman"/>
+          <w:kern w:val="0"/>
+          <w14:ligatures w14:val="none"/>
+        </w:rPr>
+      </w:pPr>
+      <w:r>
+        <w:rPr>
+          <w:rFonts w:ascii="Times New Roman" w:eastAsia="Times New Roman" w:hAnsi="Symbol" w:cs="Times New Roman"/>
+          <w:kern w:val="0"/>
+          <w14:ligatures w14:val="none"/>
+        </w:rPr>
+        <w:t></w:t>
+      </w:r>
+      <w:r>
+        <w:rPr>
+          <w:rFonts w:ascii="Times New Roman" w:eastAsia="Times New Roman" w:hAnsi="Times New Roman" w:cs="Times New Roman"/>
+          <w:kern w:val="0"/>
+          <w14:ligatures w14:val="none"/>
+        </w:rPr>
+        <w:t xml:space="preserve">  </w:t>
+      </w:r>
+      <w:r>
+        <w:rPr>
+          <w:rFonts w:ascii="Times New Roman" w:eastAsia="Times New Roman" w:hAnsi="Times New Roman" w:cs="Times New Roman"/>
           <w:b/>
           <w:bCs/>
-          <w:sz w:val="22"/>
-          <w:szCs w:val="22"/>
-        </w:rPr>
-        <w:t>1. Combined_Plankton_BRUV_All_Records.csv</w:t>
+          <w:kern w:val="0"/>
+          <w14:ligatures w14:val="none"/>
+        </w:rPr>
+        <w:t>Tick</w:t>
+      </w:r>
+      <w:r>
+        <w:rPr>
+          <w:rFonts w:ascii="Times New Roman" w:eastAsia="Times New Roman" w:hAnsi="Times New Roman" w:cs="Times New Roman"/>
+          <w:kern w:val="0"/>
+          <w14:ligatures w14:val="none"/>
+        </w:rPr>
+        <w:t xml:space="preserve"> </w:t>
       </w:r>
     </w:p>
     <w:p>
       <w:pPr>
         <w:numPr>
           <w:ilvl w:val="0"/>
-          <w:numId w:val="7"/>
+          <w:numId w:val="12"/>
         </w:numPr>
-        <w:rPr>
-          <w:rFonts w:ascii="Arial" w:hAnsi="Arial" w:cs="Arial"/>
-          <w:sz w:val="22"/>
-          <w:szCs w:val="22"/>
-        </w:rPr>
-      </w:pPr>
-      <w:r>
-        <w:rPr>
-          <w:rFonts w:ascii="Arial" w:hAnsi="Arial" w:cs="Arial"/>
-          <w:b/>
-          <w:bCs/>
-          <w:sz w:val="22"/>
-          <w:szCs w:val="22"/>
-        </w:rPr>
-        <w:t>Size</w:t>
-      </w:r>
-      <w:r>
-        <w:rPr>
-          <w:rFonts w:ascii="Arial" w:hAnsi="Arial" w:cs="Arial"/>
-          <w:sz w:val="22"/>
-          <w:szCs w:val="22"/>
-        </w:rPr>
-        <w:t>: 14,518 rows × 22 columns</w:t>
+        <w:spacing w:before="100" w:beforeAutospacing="1" w:after="100" w:afterAutospacing="1" w:line="240" w:lineRule="auto"/>
+        <w:rPr>
+          <w:rFonts w:ascii="Times New Roman" w:eastAsia="Times New Roman" w:hAnsi="Times New Roman" w:cs="Times New Roman"/>
+          <w:kern w:val="0"/>
+          <w14:ligatures w14:val="none"/>
+        </w:rPr>
+      </w:pPr>
+      <w:r>
+        <w:rPr>
+          <w:rFonts w:ascii="Times New Roman" w:eastAsia="Times New Roman" w:hAnsi="Times New Roman" w:cs="Times New Roman"/>
+          <w:kern w:val="0"/>
+          <w14:ligatures w14:val="none"/>
+        </w:rPr>
+        <w:t>Sample: PAL22_S3_2_S_2</w:t>
       </w:r>
     </w:p>
     <w:p>
       <w:pPr>
         <w:numPr>
           <w:ilvl w:val="0"/>
-          <w:numId w:val="7"/>
+          <w:numId w:val="12"/>
         </w:numPr>
-        <w:rPr>
-          <w:rFonts w:ascii="Arial" w:hAnsi="Arial" w:cs="Arial"/>
-          <w:sz w:val="22"/>
-          <w:szCs w:val="22"/>
-        </w:rPr>
-      </w:pPr>
-      <w:r>
-        <w:rPr>
-          <w:rFonts w:ascii="Arial" w:hAnsi="Arial" w:cs="Arial"/>
-          <w:b/>
-          <w:bCs/>
-          <w:sz w:val="22"/>
-          <w:szCs w:val="22"/>
-        </w:rPr>
-        <w:lastRenderedPageBreak/>
-        <w:t>Aggregation Method</w:t>
-      </w:r>
-      <w:r>
-        <w:rPr>
-          <w:rFonts w:ascii="Arial" w:hAnsi="Arial" w:cs="Arial"/>
-          <w:sz w:val="22"/>
-          <w:szCs w:val="22"/>
-        </w:rPr>
-        <w:t>: No aggregation - direct many-to-many joining</w:t>
+        <w:spacing w:before="100" w:beforeAutospacing="1" w:after="100" w:afterAutospacing="1" w:line="240" w:lineRule="auto"/>
+        <w:rPr>
+          <w:rFonts w:ascii="Times New Roman" w:eastAsia="Times New Roman" w:hAnsi="Times New Roman" w:cs="Times New Roman"/>
+          <w:kern w:val="0"/>
+          <w14:ligatures w14:val="none"/>
+        </w:rPr>
+      </w:pPr>
+      <w:r>
+        <w:rPr>
+          <w:rFonts w:ascii="Times New Roman" w:eastAsia="Times New Roman" w:hAnsi="Times New Roman" w:cs="Times New Roman"/>
+          <w:kern w:val="0"/>
+          <w14:ligatures w14:val="none"/>
+        </w:rPr>
+        <w:t>Zone: South</w:t>
       </w:r>
     </w:p>
     <w:p>
       <w:pPr>
         <w:numPr>
           <w:ilvl w:val="0"/>
-          <w:numId w:val="7"/>
+          <w:numId w:val="12"/>
         </w:numPr>
-        <w:rPr>
-          <w:rFonts w:ascii="Arial" w:hAnsi="Arial" w:cs="Arial"/>
-          <w:sz w:val="22"/>
-          <w:szCs w:val="22"/>
-        </w:rPr>
-      </w:pPr>
-      <w:r>
-        <w:rPr>
-          <w:rFonts w:ascii="Arial" w:hAnsi="Arial" w:cs="Arial"/>
-          <w:b/>
-          <w:bCs/>
-          <w:sz w:val="22"/>
-          <w:szCs w:val="22"/>
-        </w:rPr>
-        <w:t>Linking Variables</w:t>
-      </w:r>
-      <w:r>
-        <w:rPr>
-          <w:rFonts w:ascii="Arial" w:hAnsi="Arial" w:cs="Arial"/>
-          <w:sz w:val="22"/>
-          <w:szCs w:val="22"/>
-        </w:rPr>
-        <w:t>: Joined by BRUVString column</w:t>
+        <w:spacing w:before="100" w:beforeAutospacing="1" w:after="100" w:afterAutospacing="1" w:line="240" w:lineRule="auto"/>
+        <w:rPr>
+          <w:rFonts w:ascii="Times New Roman" w:eastAsia="Times New Roman" w:hAnsi="Times New Roman" w:cs="Times New Roman"/>
+          <w:kern w:val="0"/>
+          <w14:ligatures w14:val="none"/>
+        </w:rPr>
+      </w:pPr>
+      <w:r>
+        <w:rPr>
+          <w:rFonts w:ascii="Times New Roman" w:eastAsia="Times New Roman" w:hAnsi="Times New Roman" w:cs="Times New Roman"/>
+          <w:kern w:val="0"/>
+          <w14:ligatures w14:val="none"/>
+        </w:rPr>
+        <w:t>Site: S3</w:t>
       </w:r>
     </w:p>
     <w:p>
       <w:pPr>
         <w:numPr>
           <w:ilvl w:val="0"/>
-          <w:numId w:val="7"/>
+          <w:numId w:val="12"/>
         </w:numPr>
-        <w:rPr>
-          <w:rFonts w:ascii="Arial" w:hAnsi="Arial" w:cs="Arial"/>
-          <w:sz w:val="22"/>
-          <w:szCs w:val="22"/>
-        </w:rPr>
-      </w:pPr>
-      <w:r>
-        <w:rPr>
-          <w:rFonts w:ascii="Arial" w:hAnsi="Arial" w:cs="Arial"/>
-          <w:b/>
-          <w:bCs/>
-          <w:sz w:val="22"/>
-          <w:szCs w:val="22"/>
-        </w:rPr>
-        <w:t>Content</w:t>
-      </w:r>
-      <w:r>
-        <w:rPr>
-          <w:rFonts w:ascii="Arial" w:hAnsi="Arial" w:cs="Arial"/>
-          <w:sz w:val="22"/>
-          <w:szCs w:val="22"/>
-        </w:rPr>
-        <w:t xml:space="preserve">: </w:t>
-      </w:r>
-    </w:p>
-    <w:p>
-      <w:pPr>
-        <w:numPr>
-          <w:ilvl w:val="1"/>
-          <w:numId w:val="7"/>
-        </w:numPr>
-        <w:rPr>
-          <w:rFonts w:ascii="Arial" w:hAnsi="Arial" w:cs="Arial"/>
-          <w:sz w:val="22"/>
-          <w:szCs w:val="22"/>
-        </w:rPr>
-      </w:pPr>
-      <w:r>
-        <w:rPr>
-          <w:rFonts w:ascii="Arial" w:hAnsi="Arial" w:cs="Arial"/>
-          <w:sz w:val="22"/>
-          <w:szCs w:val="22"/>
-        </w:rPr>
-        <w:t>Contains every possible combination of plankton and fish records that share the same BRUVString</w:t>
-      </w:r>
-    </w:p>
-    <w:p>
-      <w:pPr>
-        <w:numPr>
-          <w:ilvl w:val="1"/>
-          <w:numId w:val="7"/>
-        </w:numPr>
-        <w:rPr>
-          <w:rFonts w:ascii="Arial" w:hAnsi="Arial" w:cs="Arial"/>
-          <w:sz w:val="22"/>
-          <w:szCs w:val="22"/>
-        </w:rPr>
-      </w:pPr>
-      <w:r>
-        <w:rPr>
-          <w:rFonts w:ascii="Arial" w:hAnsi="Arial" w:cs="Arial"/>
-          <w:sz w:val="22"/>
-          <w:szCs w:val="22"/>
-        </w:rPr>
-        <w:t>Preserves all original detail from both datasets</w:t>
-      </w:r>
-    </w:p>
-    <w:p>
-      <w:pPr>
-        <w:numPr>
-          <w:ilvl w:val="1"/>
-          <w:numId w:val="7"/>
-        </w:numPr>
-        <w:rPr>
-          <w:rFonts w:ascii="Arial" w:hAnsi="Arial" w:cs="Arial"/>
-          <w:sz w:val="22"/>
-          <w:szCs w:val="22"/>
-        </w:rPr>
-      </w:pPr>
-      <w:r>
-        <w:rPr>
-          <w:rFonts w:ascii="Arial" w:hAnsi="Arial" w:cs="Arial"/>
-          <w:sz w:val="22"/>
-          <w:szCs w:val="22"/>
-        </w:rPr>
-        <w:t>Column names have .x and .y suffixes to distinguish source (e.g., Sample.x from plankton, Sample.y from BRUV)</w:t>
-      </w:r>
-    </w:p>
-    <w:p>
-      <w:pPr>
-        <w:rPr>
-          <w:rFonts w:ascii="Arial" w:hAnsi="Arial" w:cs="Arial"/>
-          <w:b/>
-          <w:bCs/>
-          <w:sz w:val="22"/>
-          <w:szCs w:val="22"/>
-        </w:rPr>
-      </w:pPr>
-      <w:r>
-        <w:rPr>
-          <w:rFonts w:ascii="Arial" w:hAnsi="Arial" w:cs="Arial"/>
-          <w:b/>
-          <w:bCs/>
-          <w:sz w:val="22"/>
-          <w:szCs w:val="22"/>
-        </w:rPr>
-        <w:t>2. Combined_Plankton_BRUV_Summarized.csv</w:t>
-      </w:r>
-    </w:p>
-    <w:p>
-      <w:pPr>
+        <w:spacing w:before="100" w:beforeAutospacing="1" w:after="100" w:afterAutospacing="1" w:line="240" w:lineRule="auto"/>
+        <w:rPr>
+          <w:rFonts w:ascii="Times New Roman" w:eastAsia="Times New Roman" w:hAnsi="Times New Roman" w:cs="Times New Roman"/>
+          <w:kern w:val="0"/>
+          <w14:ligatures w14:val="none"/>
+        </w:rPr>
+      </w:pPr>
+      <w:r>
+        <w:rPr>
+          <w:rFonts w:ascii="Times New Roman" w:eastAsia="Times New Roman" w:hAnsi="Times New Roman" w:cs="Times New Roman"/>
+          <w:kern w:val="0"/>
+          <w14:ligatures w14:val="none"/>
+        </w:rPr>
+        <w:t>Plankton Category: Holoplankton</w:t>
+      </w:r>
+    </w:p>
+    <w:p>
+      <w:pPr>
+        <w:pStyle w:val="ListParagraph"/>
         <w:numPr>
           <w:ilvl w:val="0"/>
-          <w:numId w:val="8"/>
+          <w:numId w:val="10"/>
         </w:numPr>
         <w:rPr>
           <w:rFonts w:ascii="Arial" w:hAnsi="Arial" w:cs="Arial"/>
           <w:sz w:val="22"/>
           <w:szCs w:val="22"/>
-        </w:rPr>
-      </w:pPr>
-      <w:r>
-        <w:rPr>
-          <w:rFonts w:ascii="Arial" w:hAnsi="Arial" w:cs="Arial"/>
-          <w:b/>
-          <w:bCs/>
-          <w:sz w:val="22"/>
-          <w:szCs w:val="22"/>
-        </w:rPr>
-        <w:t>Size</w:t>
-      </w:r>
-      <w:r>
-        <w:rPr>
-          <w:rFonts w:ascii="Arial" w:hAnsi="Arial" w:cs="Arial"/>
-          <w:sz w:val="22"/>
-          <w:szCs w:val="22"/>
-        </w:rPr>
-        <w:t>: 3,979 rows × 19 columns</w:t>
-      </w:r>
-    </w:p>
-    <w:p>
-      <w:pPr>
+          <w:lang w:val="en-US"/>
+        </w:rPr>
+      </w:pPr>
+      <w:r>
+        <w:rPr>
+          <w:rFonts w:ascii="Arial" w:hAnsi="Arial" w:cs="Arial"/>
+          <w:sz w:val="22"/>
+          <w:szCs w:val="22"/>
+          <w:lang w:val="en-US"/>
+        </w:rPr>
+        <w:t>Platyhelminth digeneans - all</w:t>
+      </w:r>
+    </w:p>
+    <w:p>
+      <w:pPr>
+        <w:pStyle w:val="ListParagraph"/>
         <w:numPr>
           <w:ilvl w:val="0"/>
-          <w:numId w:val="8"/>
+          <w:numId w:val="10"/>
         </w:numPr>
         <w:rPr>
           <w:rFonts w:ascii="Arial" w:hAnsi="Arial" w:cs="Arial"/>
           <w:sz w:val="22"/>
           <w:szCs w:val="22"/>
-        </w:rPr>
-      </w:pPr>
-      <w:r>
-        <w:rPr>
-          <w:rFonts w:ascii="Arial" w:hAnsi="Arial" w:cs="Arial"/>
-          <w:b/>
-          <w:bCs/>
-          <w:sz w:val="22"/>
-          <w:szCs w:val="22"/>
-        </w:rPr>
-        <w:t>Aggregation Method</w:t>
-      </w:r>
-      <w:r>
-        <w:rPr>
-          <w:rFonts w:ascii="Arial" w:hAnsi="Arial" w:cs="Arial"/>
-          <w:sz w:val="22"/>
-          <w:szCs w:val="22"/>
-        </w:rPr>
-        <w:t>: Plankton data summarized by taxonomic grouping before joining</w:t>
-      </w:r>
-      <w:r>
-        <w:rPr>
-          <w:rFonts w:ascii="Arial" w:hAnsi="Arial" w:cs="Arial"/>
-          <w:sz w:val="22"/>
-          <w:szCs w:val="22"/>
-        </w:rPr>
-        <w:t xml:space="preserve"> – so the larger groups.</w:t>
-      </w:r>
-    </w:p>
-    <w:p>
-      <w:pPr>
+          <w:lang w:val="en-US"/>
+        </w:rPr>
+      </w:pPr>
+      <w:proofErr w:type="spellStart"/>
+      <w:r>
+        <w:rPr>
+          <w:rFonts w:ascii="Arial" w:hAnsi="Arial" w:cs="Arial"/>
+          <w:sz w:val="22"/>
+          <w:szCs w:val="22"/>
+          <w:lang w:val="en-US"/>
+        </w:rPr>
+        <w:t>Nemerteans</w:t>
+      </w:r>
+      <w:proofErr w:type="spellEnd"/>
+      <w:r>
+        <w:rPr>
+          <w:rFonts w:ascii="Arial" w:hAnsi="Arial" w:cs="Arial"/>
+          <w:sz w:val="22"/>
+          <w:szCs w:val="22"/>
+          <w:lang w:val="en-US"/>
+        </w:rPr>
+        <w:t xml:space="preserve"> – all</w:t>
+      </w:r>
+    </w:p>
+    <w:p>
+      <w:pPr>
+        <w:pStyle w:val="ListParagraph"/>
         <w:numPr>
           <w:ilvl w:val="0"/>
-          <w:numId w:val="8"/>
+          <w:numId w:val="10"/>
         </w:numPr>
         <w:rPr>
           <w:rFonts w:ascii="Arial" w:hAnsi="Arial" w:cs="Arial"/>
           <w:sz w:val="22"/>
           <w:szCs w:val="22"/>
-        </w:rPr>
-      </w:pPr>
-      <w:r>
-        <w:rPr>
-          <w:rFonts w:ascii="Arial" w:hAnsi="Arial" w:cs="Arial"/>
-          <w:b/>
-          <w:bCs/>
-          <w:sz w:val="22"/>
-          <w:szCs w:val="22"/>
-        </w:rPr>
-        <w:t>Linking Variables</w:t>
-      </w:r>
-      <w:r>
-        <w:rPr>
-          <w:rFonts w:ascii="Arial" w:hAnsi="Arial" w:cs="Arial"/>
-          <w:sz w:val="22"/>
-          <w:szCs w:val="22"/>
-        </w:rPr>
-        <w:t>: Joined by BRUVString column</w:t>
-      </w:r>
-    </w:p>
-    <w:p>
-      <w:pPr>
+          <w:lang w:val="en-US"/>
+        </w:rPr>
+      </w:pPr>
+      <w:proofErr w:type="spellStart"/>
+      <w:r>
+        <w:rPr>
+          <w:rFonts w:ascii="Arial" w:hAnsi="Arial" w:cs="Arial"/>
+          <w:sz w:val="22"/>
+          <w:szCs w:val="22"/>
+          <w:lang w:val="en-US"/>
+        </w:rPr>
+        <w:t>Decidious</w:t>
+      </w:r>
+      <w:proofErr w:type="spellEnd"/>
+      <w:r>
+        <w:rPr>
+          <w:rFonts w:ascii="Arial" w:hAnsi="Arial" w:cs="Arial"/>
+          <w:sz w:val="22"/>
+          <w:szCs w:val="22"/>
+          <w:lang w:val="en-US"/>
+        </w:rPr>
+        <w:t xml:space="preserve"> larvae – all</w:t>
+      </w:r>
+    </w:p>
+    <w:p>
+      <w:pPr>
+        <w:pStyle w:val="ListParagraph"/>
         <w:numPr>
           <w:ilvl w:val="0"/>
-          <w:numId w:val="8"/>
+          <w:numId w:val="10"/>
         </w:numPr>
         <w:rPr>
           <w:rFonts w:ascii="Arial" w:hAnsi="Arial" w:cs="Arial"/>
           <w:sz w:val="22"/>
           <w:szCs w:val="22"/>
-        </w:rPr>
-      </w:pPr>
-      <w:r>
-        <w:rPr>
-          <w:rFonts w:ascii="Arial" w:hAnsi="Arial" w:cs="Arial"/>
-          <w:b/>
-          <w:bCs/>
-          <w:sz w:val="22"/>
-          <w:szCs w:val="22"/>
-        </w:rPr>
-        <w:t>Content</w:t>
-      </w:r>
-      <w:r>
-        <w:rPr>
-          <w:rFonts w:ascii="Arial" w:hAnsi="Arial" w:cs="Arial"/>
-          <w:sz w:val="22"/>
-          <w:szCs w:val="22"/>
-        </w:rPr>
-        <w:t xml:space="preserve">: </w:t>
-      </w:r>
-    </w:p>
-    <w:p>
-      <w:pPr>
-        <w:numPr>
-          <w:ilvl w:val="1"/>
-          <w:numId w:val="8"/>
-        </w:numPr>
-        <w:rPr>
-          <w:rFonts w:ascii="Arial" w:hAnsi="Arial" w:cs="Arial"/>
-          <w:sz w:val="22"/>
-          <w:szCs w:val="22"/>
-        </w:rPr>
-      </w:pPr>
-      <w:r>
-        <w:rPr>
-          <w:rFonts w:ascii="Arial" w:hAnsi="Arial" w:cs="Arial"/>
-          <w:sz w:val="22"/>
-          <w:szCs w:val="22"/>
-        </w:rPr>
-        <w:t>Plankton data aggregated by BRUVString, Zone, Site, Type, Plankton_Category and Specimen_Type</w:t>
-      </w:r>
-    </w:p>
-    <w:p>
-      <w:pPr>
-        <w:numPr>
-          <w:ilvl w:val="1"/>
-          <w:numId w:val="8"/>
-        </w:numPr>
-        <w:rPr>
-          <w:rFonts w:ascii="Arial" w:hAnsi="Arial" w:cs="Arial"/>
-          <w:sz w:val="22"/>
-          <w:szCs w:val="22"/>
-        </w:rPr>
-      </w:pPr>
-      <w:r>
-        <w:rPr>
-          <w:rFonts w:ascii="Arial" w:hAnsi="Arial" w:cs="Arial"/>
-          <w:sz w:val="22"/>
-          <w:szCs w:val="22"/>
-        </w:rPr>
-        <w:t>For each plankton group, shows total specimens and unique morphotype count</w:t>
-      </w:r>
-    </w:p>
-    <w:p>
-      <w:pPr>
-        <w:numPr>
-          <w:ilvl w:val="1"/>
-          <w:numId w:val="8"/>
-        </w:numPr>
-        <w:rPr>
-          <w:rFonts w:ascii="Arial" w:hAnsi="Arial" w:cs="Arial"/>
-          <w:sz w:val="22"/>
-          <w:szCs w:val="22"/>
-        </w:rPr>
-      </w:pPr>
-      <w:r>
-        <w:rPr>
-          <w:rFonts w:ascii="Arial" w:hAnsi="Arial" w:cs="Arial"/>
-          <w:sz w:val="22"/>
-          <w:szCs w:val="22"/>
-        </w:rPr>
-        <w:t>All fish data preserved at original detail level (Family, Binomial, etc.)</w:t>
-      </w:r>
-    </w:p>
-    <w:p>
-      <w:pPr>
+          <w:lang w:val="en-US"/>
+        </w:rPr>
+      </w:pPr>
+      <w:proofErr w:type="spellStart"/>
+      <w:r>
+        <w:rPr>
+          <w:rFonts w:ascii="Arial" w:hAnsi="Arial" w:cs="Arial"/>
+          <w:sz w:val="22"/>
+          <w:szCs w:val="22"/>
+          <w:lang w:val="en-US"/>
+        </w:rPr>
+        <w:lastRenderedPageBreak/>
+        <w:t>Ascidean</w:t>
+      </w:r>
+      <w:proofErr w:type="spellEnd"/>
+      <w:r>
+        <w:rPr>
+          <w:rFonts w:ascii="Arial" w:hAnsi="Arial" w:cs="Arial"/>
+          <w:sz w:val="22"/>
+          <w:szCs w:val="22"/>
+          <w:lang w:val="en-US"/>
+        </w:rPr>
+        <w:t xml:space="preserve"> </w:t>
+      </w:r>
+      <w:proofErr w:type="spellStart"/>
+      <w:r>
+        <w:rPr>
+          <w:rFonts w:ascii="Arial" w:hAnsi="Arial" w:cs="Arial"/>
+          <w:sz w:val="22"/>
+          <w:szCs w:val="22"/>
+          <w:lang w:val="en-US"/>
+        </w:rPr>
+        <w:t>Tadpoles+Larvaceans</w:t>
+      </w:r>
+      <w:proofErr w:type="spellEnd"/>
+      <w:r>
+        <w:rPr>
+          <w:rFonts w:ascii="Arial" w:hAnsi="Arial" w:cs="Arial"/>
+          <w:sz w:val="22"/>
+          <w:szCs w:val="22"/>
+          <w:lang w:val="en-US"/>
+        </w:rPr>
+        <w:t xml:space="preserve"> – grouped with other gelatinous</w:t>
+      </w:r>
+    </w:p>
+    <w:p>
+      <w:pPr>
+        <w:pStyle w:val="ListParagraph"/>
         <w:numPr>
           <w:ilvl w:val="0"/>
-          <w:numId w:val="8"/>
+          <w:numId w:val="10"/>
         </w:numPr>
         <w:rPr>
           <w:rFonts w:ascii="Arial" w:hAnsi="Arial" w:cs="Arial"/>
           <w:sz w:val="22"/>
           <w:szCs w:val="22"/>
-        </w:rPr>
-      </w:pPr>
-      <w:r>
-        <w:rPr>
-          <w:rFonts w:ascii="Arial" w:hAnsi="Arial" w:cs="Arial"/>
-          <w:b/>
-          <w:bCs/>
-          <w:sz w:val="22"/>
-          <w:szCs w:val="22"/>
-        </w:rPr>
-        <w:t>Best Used For</w:t>
-      </w:r>
-      <w:r>
-        <w:rPr>
-          <w:rFonts w:ascii="Arial" w:hAnsi="Arial" w:cs="Arial"/>
-          <w:sz w:val="22"/>
-          <w:szCs w:val="22"/>
-        </w:rPr>
-        <w:t xml:space="preserve">: </w:t>
-      </w:r>
-    </w:p>
-    <w:p>
-      <w:pPr>
-        <w:numPr>
-          <w:ilvl w:val="1"/>
-          <w:numId w:val="8"/>
-        </w:numPr>
-        <w:rPr>
-          <w:rFonts w:ascii="Arial" w:hAnsi="Arial" w:cs="Arial"/>
-          <w:sz w:val="22"/>
-          <w:szCs w:val="22"/>
-        </w:rPr>
-      </w:pPr>
-      <w:r>
-        <w:rPr>
-          <w:rFonts w:ascii="Arial" w:hAnsi="Arial" w:cs="Arial"/>
-          <w:sz w:val="22"/>
-          <w:szCs w:val="22"/>
-        </w:rPr>
-        <w:t>Analysis of relationships between plankton taxonomic groups and fish observations</w:t>
-      </w:r>
-    </w:p>
-    <w:p>
-      <w:pPr>
-        <w:numPr>
-          <w:ilvl w:val="1"/>
-          <w:numId w:val="8"/>
-        </w:numPr>
-        <w:rPr>
-          <w:rFonts w:ascii="Arial" w:hAnsi="Arial" w:cs="Arial"/>
-          <w:sz w:val="22"/>
-          <w:szCs w:val="22"/>
-        </w:rPr>
-      </w:pPr>
-      <w:r>
-        <w:rPr>
-          <w:rFonts w:ascii="Arial" w:hAnsi="Arial" w:cs="Arial"/>
-          <w:sz w:val="22"/>
-          <w:szCs w:val="22"/>
-        </w:rPr>
-        <w:t>More manageable dataset size while maintaining fish taxonomic detail</w:t>
-      </w:r>
-    </w:p>
-    <w:p>
-      <w:pPr>
-        <w:numPr>
-          <w:ilvl w:val="1"/>
-          <w:numId w:val="8"/>
-        </w:numPr>
-        <w:rPr>
-          <w:rFonts w:ascii="Arial" w:hAnsi="Arial" w:cs="Arial"/>
-          <w:sz w:val="22"/>
-          <w:szCs w:val="22"/>
-        </w:rPr>
-      </w:pPr>
-      <w:r>
-        <w:rPr>
-          <w:rFonts w:ascii="Arial" w:hAnsi="Arial" w:cs="Arial"/>
-          <w:sz w:val="22"/>
-          <w:szCs w:val="22"/>
-        </w:rPr>
-        <w:t>Plankton community composition analysis alongside fish data</w:t>
-      </w:r>
-    </w:p>
-    <w:p>
-      <w:pPr>
-        <w:rPr>
-          <w:rFonts w:ascii="Arial" w:hAnsi="Arial" w:cs="Arial"/>
-          <w:b/>
-          <w:bCs/>
-          <w:sz w:val="22"/>
-          <w:szCs w:val="22"/>
-        </w:rPr>
-      </w:pPr>
-      <w:r>
-        <w:rPr>
-          <w:rFonts w:ascii="Arial" w:hAnsi="Arial" w:cs="Arial"/>
-          <w:sz w:val="22"/>
-          <w:szCs w:val="22"/>
-          <w:lang w:val="en-US"/>
-        </w:rPr>
-        <w:t xml:space="preserve"> </w:t>
-      </w:r>
-      <w:r>
-        <w:rPr>
-          <w:rFonts w:ascii="Arial" w:hAnsi="Arial" w:cs="Arial"/>
-          <w:b/>
-          <w:bCs/>
-          <w:sz w:val="22"/>
-          <w:szCs w:val="22"/>
-        </w:rPr>
-        <w:t>3. Combined_Plankton_BRUV_Site_Level.csv</w:t>
-      </w:r>
-    </w:p>
-    <w:p>
-      <w:pPr>
-        <w:numPr>
-          <w:ilvl w:val="0"/>
-          <w:numId w:val="9"/>
-        </w:numPr>
-        <w:rPr>
-          <w:rFonts w:ascii="Arial" w:hAnsi="Arial" w:cs="Arial"/>
-          <w:sz w:val="22"/>
-          <w:szCs w:val="22"/>
-        </w:rPr>
-      </w:pPr>
-      <w:r>
-        <w:rPr>
-          <w:rFonts w:ascii="Arial" w:hAnsi="Arial" w:cs="Arial"/>
-          <w:b/>
-          <w:bCs/>
-          <w:sz w:val="22"/>
-          <w:szCs w:val="22"/>
-        </w:rPr>
-        <w:t>Size</w:t>
-      </w:r>
-      <w:r>
-        <w:rPr>
-          <w:rFonts w:ascii="Arial" w:hAnsi="Arial" w:cs="Arial"/>
-          <w:sz w:val="22"/>
-          <w:szCs w:val="22"/>
-        </w:rPr>
-        <w:t>: 11 rows × 7 columns</w:t>
-      </w:r>
-    </w:p>
-    <w:p>
-      <w:pPr>
-        <w:numPr>
-          <w:ilvl w:val="0"/>
-          <w:numId w:val="9"/>
-        </w:numPr>
-        <w:rPr>
-          <w:rFonts w:ascii="Arial" w:hAnsi="Arial" w:cs="Arial"/>
-          <w:sz w:val="22"/>
-          <w:szCs w:val="22"/>
-        </w:rPr>
-      </w:pPr>
-      <w:r>
-        <w:rPr>
-          <w:rFonts w:ascii="Arial" w:hAnsi="Arial" w:cs="Arial"/>
-          <w:b/>
-          <w:bCs/>
-          <w:sz w:val="22"/>
-          <w:szCs w:val="22"/>
-        </w:rPr>
-        <w:t>Aggregation Method</w:t>
-      </w:r>
-      <w:r>
-        <w:rPr>
-          <w:rFonts w:ascii="Arial" w:hAnsi="Arial" w:cs="Arial"/>
-          <w:sz w:val="22"/>
-          <w:szCs w:val="22"/>
-        </w:rPr>
-        <w:t>: Highest level of aggregation - both datasets summarized to site level</w:t>
-      </w:r>
-    </w:p>
-    <w:p>
-      <w:pPr>
-        <w:numPr>
-          <w:ilvl w:val="0"/>
-          <w:numId w:val="9"/>
-        </w:numPr>
-        <w:rPr>
-          <w:rFonts w:ascii="Arial" w:hAnsi="Arial" w:cs="Arial"/>
-          <w:sz w:val="22"/>
-          <w:szCs w:val="22"/>
-        </w:rPr>
-      </w:pPr>
-      <w:r>
-        <w:rPr>
-          <w:rFonts w:ascii="Arial" w:hAnsi="Arial" w:cs="Arial"/>
-          <w:b/>
-          <w:bCs/>
-          <w:sz w:val="22"/>
-          <w:szCs w:val="22"/>
-        </w:rPr>
-        <w:t>Linking Variables</w:t>
-      </w:r>
-      <w:r>
-        <w:rPr>
-          <w:rFonts w:ascii="Arial" w:hAnsi="Arial" w:cs="Arial"/>
-          <w:sz w:val="22"/>
-          <w:szCs w:val="22"/>
-        </w:rPr>
-        <w:t>: Joined by Site and Zone columns</w:t>
-      </w:r>
-    </w:p>
-    <w:p>
-      <w:pPr>
-        <w:numPr>
-          <w:ilvl w:val="0"/>
-          <w:numId w:val="9"/>
-        </w:numPr>
-        <w:rPr>
-          <w:rFonts w:ascii="Arial" w:hAnsi="Arial" w:cs="Arial"/>
-          <w:sz w:val="22"/>
-          <w:szCs w:val="22"/>
-        </w:rPr>
-      </w:pPr>
-      <w:r>
-        <w:rPr>
-          <w:rFonts w:ascii="Arial" w:hAnsi="Arial" w:cs="Arial"/>
-          <w:b/>
-          <w:bCs/>
-          <w:sz w:val="22"/>
-          <w:szCs w:val="22"/>
-        </w:rPr>
-        <w:t>Content</w:t>
-      </w:r>
-      <w:r>
-        <w:rPr>
-          <w:rFonts w:ascii="Arial" w:hAnsi="Arial" w:cs="Arial"/>
-          <w:sz w:val="22"/>
-          <w:szCs w:val="22"/>
-        </w:rPr>
-        <w:t xml:space="preserve">: </w:t>
-      </w:r>
-    </w:p>
-    <w:p>
-      <w:pPr>
-        <w:numPr>
-          <w:ilvl w:val="1"/>
-          <w:numId w:val="9"/>
-        </w:numPr>
-        <w:rPr>
-          <w:rFonts w:ascii="Arial" w:hAnsi="Arial" w:cs="Arial"/>
-          <w:sz w:val="22"/>
-          <w:szCs w:val="22"/>
-        </w:rPr>
-      </w:pPr>
-      <w:r>
-        <w:rPr>
-          <w:rFonts w:ascii="Arial" w:hAnsi="Arial" w:cs="Arial"/>
-          <w:sz w:val="22"/>
-          <w:szCs w:val="22"/>
-        </w:rPr>
-        <w:t>One row per sampling site (11 sites total)</w:t>
-      </w:r>
-    </w:p>
-    <w:p>
-      <w:pPr>
-        <w:numPr>
-          <w:ilvl w:val="1"/>
-          <w:numId w:val="9"/>
-        </w:numPr>
-        <w:rPr>
-          <w:rFonts w:ascii="Arial" w:hAnsi="Arial" w:cs="Arial"/>
-          <w:sz w:val="22"/>
-          <w:szCs w:val="22"/>
-        </w:rPr>
-      </w:pPr>
-      <w:r>
-        <w:rPr>
-          <w:rFonts w:ascii="Arial" w:hAnsi="Arial" w:cs="Arial"/>
-          <w:sz w:val="22"/>
-          <w:szCs w:val="22"/>
-        </w:rPr>
-        <w:t xml:space="preserve">Summarized metrics for each site: </w:t>
-      </w:r>
-    </w:p>
-    <w:p>
-      <w:pPr>
-        <w:numPr>
-          <w:ilvl w:val="2"/>
-          <w:numId w:val="9"/>
-        </w:numPr>
-        <w:rPr>
-          <w:rFonts w:ascii="Arial" w:hAnsi="Arial" w:cs="Arial"/>
-          <w:sz w:val="22"/>
-          <w:szCs w:val="22"/>
-        </w:rPr>
-      </w:pPr>
-      <w:r>
-        <w:rPr>
-          <w:rFonts w:ascii="Arial" w:hAnsi="Arial" w:cs="Arial"/>
-          <w:sz w:val="22"/>
-          <w:szCs w:val="22"/>
+          <w:lang w:val="en-US"/>
+        </w:rPr>
+      </w:pPr>
+      <w:r>
+        <w:rPr>
+          <w:rFonts w:ascii="Arial" w:hAnsi="Arial" w:cs="Arial"/>
+          <w:sz w:val="22"/>
+          <w:szCs w:val="22"/>
+          <w:lang w:val="en-US"/>
+        </w:rPr>
+        <w:t>Cephalopods - all</w:t>
+      </w:r>
+    </w:p>
+    <w:p>
+      <w:pPr>
+        <w:rPr>
+          <w:rFonts w:ascii="Arial" w:hAnsi="Arial" w:cs="Arial"/>
+          <w:sz w:val="22"/>
+          <w:szCs w:val="22"/>
+          <w:lang w:val="en-US"/>
+        </w:rPr>
+      </w:pPr>
+      <w:r>
+        <w:rPr>
+          <w:rFonts w:ascii="Arial" w:hAnsi="Arial" w:cs="Arial"/>
+          <w:sz w:val="22"/>
+          <w:szCs w:val="22"/>
+          <w:lang w:val="en-US"/>
+        </w:rPr>
+        <w:t>Now I have the following specimen type groups:</w:t>
+      </w:r>
+    </w:p>
+    <w:p>
+      <w:pPr>
+        <w:rPr>
+          <w:rFonts w:ascii="Arial" w:hAnsi="Arial" w:cs="Arial"/>
+          <w:sz w:val="22"/>
+          <w:szCs w:val="22"/>
+          <w:lang w:val="en-US"/>
+        </w:rPr>
+      </w:pPr>
+      <w:r>
+        <w:rPr>
+          <w:rFonts w:ascii="Arial" w:hAnsi="Arial" w:cs="Arial"/>
+          <w:sz w:val="22"/>
+          <w:szCs w:val="22"/>
+          <w:lang w:val="en-US"/>
+        </w:rPr>
+        <w:t>Specimen Type Summary (sorted by total abundance)</w:t>
+      </w:r>
+    </w:p>
+    <w:p>
+      <w:pPr>
+        <w:rPr>
+          <w:rFonts w:ascii="Arial" w:hAnsi="Arial" w:cs="Arial"/>
+          <w:sz w:val="22"/>
+          <w:szCs w:val="22"/>
+          <w:lang w:val="en-US"/>
+        </w:rPr>
+      </w:pPr>
+    </w:p>
+    <w:p>
+      <w:pPr>
+        <w:rPr>
+          <w:rFonts w:ascii="Arial" w:hAnsi="Arial" w:cs="Arial"/>
+          <w:sz w:val="22"/>
+          <w:szCs w:val="22"/>
+          <w:lang w:val="en-US"/>
+        </w:rPr>
+      </w:pPr>
+      <w:r>
+        <w:rPr>
+          <w:rFonts w:ascii="Arial" w:hAnsi="Arial" w:cs="Arial"/>
+          <w:sz w:val="22"/>
+          <w:szCs w:val="22"/>
+          <w:lang w:val="en-US"/>
+        </w:rPr>
+        <w:t>Specimen Type | Plankton Category | # of Records | Total Count</w:t>
+      </w:r>
+    </w:p>
+    <w:p>
+      <w:pPr>
+        <w:rPr>
+          <w:rFonts w:ascii="Arial" w:hAnsi="Arial" w:cs="Arial"/>
+          <w:sz w:val="22"/>
+          <w:szCs w:val="22"/>
+          <w:lang w:val="en-US"/>
+        </w:rPr>
+      </w:pPr>
+      <w:r>
+        <w:rPr>
+          <w:rFonts w:ascii="Arial" w:hAnsi="Arial" w:cs="Arial"/>
+          <w:sz w:val="22"/>
+          <w:szCs w:val="22"/>
+          <w:lang w:val="en-US"/>
+        </w:rPr>
+        <w:t>-------------|-------------------|--------------|------------</w:t>
+      </w:r>
+    </w:p>
+    <w:p>
+      <w:pPr>
+        <w:rPr>
+          <w:rFonts w:ascii="Arial" w:hAnsi="Arial" w:cs="Arial"/>
+          <w:sz w:val="22"/>
+          <w:szCs w:val="22"/>
+          <w:lang w:val="en-US"/>
+        </w:rPr>
+      </w:pPr>
+      <w:r>
+        <w:rPr>
+          <w:rFonts w:ascii="Arial" w:hAnsi="Arial" w:cs="Arial"/>
+          <w:sz w:val="22"/>
+          <w:szCs w:val="22"/>
+          <w:lang w:val="en-US"/>
+        </w:rPr>
+        <w:t>Copepod | Holoplankton | 202 | 153,675</w:t>
+      </w:r>
+    </w:p>
+    <w:p>
+      <w:pPr>
+        <w:rPr>
+          <w:rFonts w:ascii="Arial" w:hAnsi="Arial" w:cs="Arial"/>
+          <w:sz w:val="22"/>
+          <w:szCs w:val="22"/>
+          <w:lang w:val="en-US"/>
+        </w:rPr>
+      </w:pPr>
+      <w:r>
+        <w:rPr>
+          <w:rFonts w:ascii="Arial" w:hAnsi="Arial" w:cs="Arial"/>
+          <w:sz w:val="22"/>
+          <w:szCs w:val="22"/>
+          <w:lang w:val="en-US"/>
+        </w:rPr>
+        <w:t>Evadne | Holoplankton | 24 | 26,149</w:t>
+      </w:r>
+    </w:p>
+    <w:p>
+      <w:pPr>
+        <w:rPr>
+          <w:rFonts w:ascii="Arial" w:hAnsi="Arial" w:cs="Arial"/>
+          <w:sz w:val="22"/>
+          <w:szCs w:val="22"/>
+          <w:lang w:val="en-US"/>
+        </w:rPr>
+      </w:pPr>
+      <w:r>
+        <w:rPr>
+          <w:rFonts w:ascii="Arial" w:hAnsi="Arial" w:cs="Arial"/>
+          <w:sz w:val="22"/>
+          <w:szCs w:val="22"/>
+          <w:lang w:val="en-US"/>
+        </w:rPr>
+        <w:t>Benthic Snail | Meroplankton | 385 | 25,562</w:t>
+      </w:r>
+    </w:p>
+    <w:p>
+      <w:pPr>
+        <w:rPr>
+          <w:rFonts w:ascii="Arial" w:hAnsi="Arial" w:cs="Arial"/>
+          <w:sz w:val="22"/>
+          <w:szCs w:val="22"/>
+          <w:lang w:val="en-US"/>
+        </w:rPr>
+      </w:pPr>
+      <w:r>
+        <w:rPr>
+          <w:rFonts w:ascii="Arial" w:hAnsi="Arial" w:cs="Arial"/>
+          <w:sz w:val="22"/>
+          <w:szCs w:val="22"/>
+          <w:lang w:val="en-US"/>
+        </w:rPr>
+        <w:t>Other Gelatinous | Holoplankton | 52 | 16,956</w:t>
+      </w:r>
+    </w:p>
+    <w:p>
+      <w:pPr>
+        <w:rPr>
+          <w:rFonts w:ascii="Arial" w:hAnsi="Arial" w:cs="Arial"/>
+          <w:sz w:val="22"/>
+          <w:szCs w:val="22"/>
+          <w:lang w:val="en-US"/>
+        </w:rPr>
+      </w:pPr>
+      <w:r>
+        <w:rPr>
+          <w:rFonts w:ascii="Arial" w:hAnsi="Arial" w:cs="Arial"/>
+          <w:sz w:val="22"/>
+          <w:szCs w:val="22"/>
+          <w:lang w:val="en-US"/>
+        </w:rPr>
+        <w:t>Chaetognath | Holoplankton | 44 | 4,328</w:t>
+      </w:r>
+    </w:p>
+    <w:p>
+      <w:pPr>
+        <w:rPr>
+          <w:rFonts w:ascii="Arial" w:hAnsi="Arial" w:cs="Arial"/>
+          <w:sz w:val="22"/>
+          <w:szCs w:val="22"/>
+          <w:lang w:val="en-US"/>
+        </w:rPr>
+      </w:pPr>
+      <w:r>
+        <w:rPr>
+          <w:rFonts w:ascii="Arial" w:hAnsi="Arial" w:cs="Arial"/>
+          <w:sz w:val="22"/>
+          <w:szCs w:val="22"/>
+          <w:lang w:val="en-US"/>
+        </w:rPr>
+        <w:t>Pteropod | Holoplankton | 242 | 4,113</w:t>
+      </w:r>
+    </w:p>
+    <w:p>
+      <w:pPr>
+        <w:rPr>
+          <w:rFonts w:ascii="Arial" w:hAnsi="Arial" w:cs="Arial"/>
+          <w:sz w:val="22"/>
+          <w:szCs w:val="22"/>
+          <w:lang w:val="en-US"/>
+        </w:rPr>
+      </w:pPr>
+      <w:r>
+        <w:rPr>
+          <w:rFonts w:ascii="Arial" w:hAnsi="Arial" w:cs="Arial"/>
+          <w:sz w:val="22"/>
+          <w:szCs w:val="22"/>
+          <w:lang w:val="en-US"/>
+        </w:rPr>
+        <w:t>Fish | Holoplankton | 111 | 2,869</w:t>
+      </w:r>
+    </w:p>
+    <w:p>
+      <w:pPr>
+        <w:rPr>
+          <w:rFonts w:ascii="Arial" w:hAnsi="Arial" w:cs="Arial"/>
+          <w:sz w:val="22"/>
+          <w:szCs w:val="22"/>
+          <w:lang w:val="en-US"/>
+        </w:rPr>
+      </w:pPr>
+      <w:r>
+        <w:rPr>
+          <w:rFonts w:ascii="Arial" w:hAnsi="Arial" w:cs="Arial"/>
+          <w:sz w:val="22"/>
+          <w:szCs w:val="22"/>
+          <w:lang w:val="en-US"/>
+        </w:rPr>
+        <w:t>Shrimp | Holoplankton | 114 | 1,804</w:t>
+      </w:r>
+    </w:p>
+    <w:p>
+      <w:pPr>
+        <w:rPr>
+          <w:rFonts w:ascii="Arial" w:hAnsi="Arial" w:cs="Arial"/>
+          <w:sz w:val="22"/>
+          <w:szCs w:val="22"/>
+          <w:lang w:val="en-US"/>
+        </w:rPr>
+      </w:pPr>
+      <w:r>
+        <w:rPr>
+          <w:rFonts w:ascii="Arial" w:hAnsi="Arial" w:cs="Arial"/>
+          <w:sz w:val="22"/>
+          <w:szCs w:val="22"/>
+          <w:lang w:val="en-US"/>
+        </w:rPr>
+        <w:t>Echinoderm | Meroplankton | 105 | 749</w:t>
+      </w:r>
+    </w:p>
+    <w:p>
+      <w:pPr>
+        <w:rPr>
+          <w:rFonts w:ascii="Arial" w:hAnsi="Arial" w:cs="Arial"/>
+          <w:sz w:val="22"/>
+          <w:szCs w:val="22"/>
+          <w:lang w:val="en-US"/>
+        </w:rPr>
+      </w:pPr>
+      <w:r>
+        <w:rPr>
+          <w:rFonts w:ascii="Arial" w:hAnsi="Arial" w:cs="Arial"/>
+          <w:sz w:val="22"/>
+          <w:szCs w:val="22"/>
+          <w:lang w:val="en-US"/>
+        </w:rPr>
+        <w:t>Nudibranch | Meroplankton | 44 | 576</w:t>
+      </w:r>
+    </w:p>
+    <w:p>
+      <w:pPr>
+        <w:rPr>
+          <w:rFonts w:ascii="Arial" w:hAnsi="Arial" w:cs="Arial"/>
+          <w:sz w:val="22"/>
+          <w:szCs w:val="22"/>
+          <w:lang w:val="en-US"/>
+        </w:rPr>
+      </w:pPr>
+      <w:r>
+        <w:rPr>
+          <w:rFonts w:ascii="Arial" w:hAnsi="Arial" w:cs="Arial"/>
+          <w:sz w:val="22"/>
+          <w:szCs w:val="22"/>
+          <w:lang w:val="en-US"/>
+        </w:rPr>
+        <w:t>Amphipod | Holoplankton | 85 | 496</w:t>
+      </w:r>
+    </w:p>
+    <w:p>
+      <w:pPr>
+        <w:rPr>
+          <w:rFonts w:ascii="Arial" w:hAnsi="Arial" w:cs="Arial"/>
+          <w:sz w:val="22"/>
+          <w:szCs w:val="22"/>
+          <w:lang w:val="en-US"/>
+        </w:rPr>
+      </w:pPr>
+      <w:r>
+        <w:rPr>
+          <w:rFonts w:ascii="Arial" w:hAnsi="Arial" w:cs="Arial"/>
+          <w:sz w:val="22"/>
+          <w:szCs w:val="22"/>
+          <w:lang w:val="en-US"/>
+        </w:rPr>
+        <w:t>Krill | Holoplankton | 31 | 430</w:t>
+      </w:r>
+    </w:p>
+    <w:p>
+      <w:pPr>
+        <w:rPr>
+          <w:rFonts w:ascii="Arial" w:hAnsi="Arial" w:cs="Arial"/>
+          <w:sz w:val="22"/>
+          <w:szCs w:val="22"/>
+          <w:lang w:val="en-US"/>
+        </w:rPr>
+      </w:pPr>
+      <w:r>
+        <w:rPr>
+          <w:rFonts w:ascii="Arial" w:hAnsi="Arial" w:cs="Arial"/>
+          <w:sz w:val="22"/>
+          <w:szCs w:val="22"/>
+          <w:lang w:val="en-US"/>
+        </w:rPr>
+        <w:t>Barnacle | Meroplankton | 32 | 385</w:t>
+      </w:r>
+    </w:p>
+    <w:p>
+      <w:pPr>
+        <w:rPr>
+          <w:rFonts w:ascii="Arial" w:hAnsi="Arial" w:cs="Arial"/>
+          <w:sz w:val="22"/>
+          <w:szCs w:val="22"/>
+          <w:lang w:val="en-US"/>
+        </w:rPr>
+      </w:pPr>
+      <w:proofErr w:type="spellStart"/>
+      <w:r>
+        <w:rPr>
+          <w:rFonts w:ascii="Arial" w:hAnsi="Arial" w:cs="Arial"/>
+          <w:sz w:val="22"/>
+          <w:szCs w:val="22"/>
+          <w:lang w:val="en-US"/>
+        </w:rPr>
+        <w:t>Polychaete</w:t>
+      </w:r>
+      <w:proofErr w:type="spellEnd"/>
+      <w:r>
+        <w:rPr>
+          <w:rFonts w:ascii="Arial" w:hAnsi="Arial" w:cs="Arial"/>
+          <w:sz w:val="22"/>
+          <w:szCs w:val="22"/>
+          <w:lang w:val="en-US"/>
+        </w:rPr>
+        <w:t xml:space="preserve"> | Meroplankton | 126 | 345</w:t>
+      </w:r>
+    </w:p>
+    <w:p>
+      <w:pPr>
+        <w:rPr>
+          <w:rFonts w:ascii="Arial" w:hAnsi="Arial" w:cs="Arial"/>
+          <w:sz w:val="22"/>
+          <w:szCs w:val="22"/>
+          <w:lang w:val="en-US"/>
+        </w:rPr>
+      </w:pPr>
+      <w:r>
+        <w:rPr>
+          <w:rFonts w:ascii="Arial" w:hAnsi="Arial" w:cs="Arial"/>
+          <w:sz w:val="22"/>
+          <w:szCs w:val="22"/>
+          <w:lang w:val="en-US"/>
+        </w:rPr>
+        <w:t>Sipunculan | Meroplankton | 58 | 309</w:t>
+      </w:r>
+    </w:p>
+    <w:p>
+      <w:pPr>
+        <w:rPr>
+          <w:rFonts w:ascii="Arial" w:hAnsi="Arial" w:cs="Arial"/>
+          <w:sz w:val="22"/>
+          <w:szCs w:val="22"/>
+          <w:lang w:val="en-US"/>
+        </w:rPr>
+      </w:pPr>
+      <w:r>
+        <w:rPr>
+          <w:rFonts w:ascii="Arial" w:hAnsi="Arial" w:cs="Arial"/>
+          <w:sz w:val="22"/>
+          <w:szCs w:val="22"/>
+          <w:lang w:val="en-US"/>
+        </w:rPr>
+        <w:t>Cnidaria | Meroplankton | 29 | 287</w:t>
+      </w:r>
+    </w:p>
+    <w:p>
+      <w:pPr>
+        <w:rPr>
+          <w:rFonts w:ascii="Arial" w:hAnsi="Arial" w:cs="Arial"/>
+          <w:sz w:val="22"/>
+          <w:szCs w:val="22"/>
+          <w:lang w:val="en-US"/>
+        </w:rPr>
+      </w:pPr>
+      <w:r>
+        <w:rPr>
+          <w:rFonts w:ascii="Arial" w:hAnsi="Arial" w:cs="Arial"/>
+          <w:sz w:val="22"/>
+          <w:szCs w:val="22"/>
+          <w:lang w:val="en-US"/>
+        </w:rPr>
+        <w:t>Bivalve | Meroplankton | 49 | 247</w:t>
+      </w:r>
+    </w:p>
+    <w:p>
+      <w:pPr>
+        <w:rPr>
+          <w:rFonts w:ascii="Arial" w:hAnsi="Arial" w:cs="Arial"/>
+          <w:sz w:val="22"/>
+          <w:szCs w:val="22"/>
+          <w:lang w:val="en-US"/>
+        </w:rPr>
+      </w:pPr>
+      <w:proofErr w:type="spellStart"/>
+      <w:r>
+        <w:rPr>
+          <w:rFonts w:ascii="Arial" w:hAnsi="Arial" w:cs="Arial"/>
+          <w:sz w:val="22"/>
+          <w:szCs w:val="22"/>
+          <w:lang w:val="en-US"/>
+        </w:rPr>
+        <w:t>Salp</w:t>
+      </w:r>
+      <w:proofErr w:type="spellEnd"/>
+      <w:r>
+        <w:rPr>
+          <w:rFonts w:ascii="Arial" w:hAnsi="Arial" w:cs="Arial"/>
+          <w:sz w:val="22"/>
+          <w:szCs w:val="22"/>
+          <w:lang w:val="en-US"/>
+        </w:rPr>
+        <w:t xml:space="preserve"> | Holoplankton | 7 | 124</w:t>
+      </w:r>
+    </w:p>
+    <w:p>
+      <w:pPr>
+        <w:rPr>
+          <w:rFonts w:ascii="Arial" w:hAnsi="Arial" w:cs="Arial"/>
+          <w:sz w:val="22"/>
+          <w:szCs w:val="22"/>
+          <w:lang w:val="en-US"/>
+        </w:rPr>
+      </w:pPr>
+      <w:r>
+        <w:rPr>
+          <w:rFonts w:ascii="Arial" w:hAnsi="Arial" w:cs="Arial"/>
+          <w:sz w:val="22"/>
+          <w:szCs w:val="22"/>
+          <w:lang w:val="en-US"/>
+        </w:rPr>
+        <w:t>Crab | Meroplankton | 25 | 123</w:t>
+      </w:r>
+    </w:p>
+    <w:p>
+      <w:pPr>
+        <w:rPr>
+          <w:rFonts w:ascii="Arial" w:hAnsi="Arial" w:cs="Arial"/>
+          <w:sz w:val="22"/>
+          <w:szCs w:val="22"/>
+          <w:lang w:val="en-US"/>
+        </w:rPr>
+      </w:pPr>
+      <w:r>
+        <w:rPr>
+          <w:rFonts w:ascii="Arial" w:hAnsi="Arial" w:cs="Arial"/>
+          <w:sz w:val="22"/>
+          <w:szCs w:val="22"/>
+          <w:lang w:val="en-US"/>
+        </w:rPr>
+        <w:t>Limpet | Meroplankton | 11 | 98</w:t>
+      </w:r>
+    </w:p>
+    <w:p>
+      <w:pPr>
+        <w:rPr>
+          <w:rFonts w:ascii="Arial" w:hAnsi="Arial" w:cs="Arial"/>
+          <w:sz w:val="22"/>
+          <w:szCs w:val="22"/>
+          <w:lang w:val="en-US"/>
+        </w:rPr>
+      </w:pPr>
+      <w:r>
+        <w:rPr>
+          <w:rFonts w:ascii="Arial" w:hAnsi="Arial" w:cs="Arial"/>
+          <w:sz w:val="22"/>
+          <w:szCs w:val="22"/>
+          <w:lang w:val="en-US"/>
+        </w:rPr>
+        <w:t>Jelly | Holoplankton | 29 | 80</w:t>
+      </w:r>
+    </w:p>
+    <w:p>
+      <w:pPr>
+        <w:rPr>
+          <w:rFonts w:ascii="Arial" w:hAnsi="Arial" w:cs="Arial"/>
+          <w:sz w:val="22"/>
+          <w:szCs w:val="22"/>
+          <w:lang w:val="en-US"/>
+        </w:rPr>
+      </w:pPr>
+      <w:r>
+        <w:rPr>
+          <w:rFonts w:ascii="Arial" w:hAnsi="Arial" w:cs="Arial"/>
+          <w:sz w:val="22"/>
+          <w:szCs w:val="22"/>
+          <w:lang w:val="en-US"/>
+        </w:rPr>
+        <w:t>Stomatopod | Meroplankton | 15 | 80</w:t>
+      </w:r>
+    </w:p>
+    <w:p>
+      <w:pPr>
+        <w:rPr>
+          <w:rFonts w:ascii="Arial" w:hAnsi="Arial" w:cs="Arial"/>
+          <w:sz w:val="22"/>
+          <w:szCs w:val="22"/>
+          <w:lang w:val="en-US"/>
+        </w:rPr>
+      </w:pPr>
+      <w:r>
+        <w:rPr>
+          <w:rFonts w:ascii="Arial" w:hAnsi="Arial" w:cs="Arial"/>
+          <w:sz w:val="22"/>
+          <w:szCs w:val="22"/>
+          <w:lang w:val="en-US"/>
         </w:rPr>
         <w:lastRenderedPageBreak/>
-        <w:t>Plankton: total count and unique morphotype count</w:t>
-      </w:r>
-    </w:p>
-    <w:p>
-      <w:pPr>
-        <w:numPr>
-          <w:ilvl w:val="2"/>
-          <w:numId w:val="9"/>
-        </w:numPr>
-        <w:rPr>
-          <w:rFonts w:ascii="Arial" w:hAnsi="Arial" w:cs="Arial"/>
-          <w:sz w:val="22"/>
-          <w:szCs w:val="22"/>
-        </w:rPr>
-      </w:pPr>
-      <w:r>
-        <w:rPr>
-          <w:rFonts w:ascii="Arial" w:hAnsi="Arial" w:cs="Arial"/>
-          <w:sz w:val="22"/>
-          <w:szCs w:val="22"/>
-        </w:rPr>
-        <w:t>Fish: total MaxN, total biomass, and species richness</w:t>
-      </w:r>
-    </w:p>
-    <w:p>
-      <w:pPr>
-        <w:numPr>
-          <w:ilvl w:val="0"/>
-          <w:numId w:val="9"/>
-        </w:numPr>
-        <w:rPr>
-          <w:rFonts w:ascii="Arial" w:hAnsi="Arial" w:cs="Arial"/>
-          <w:sz w:val="22"/>
-          <w:szCs w:val="22"/>
-        </w:rPr>
-      </w:pPr>
-      <w:r>
-        <w:rPr>
-          <w:rFonts w:ascii="Arial" w:hAnsi="Arial" w:cs="Arial"/>
-          <w:b/>
-          <w:bCs/>
-          <w:sz w:val="22"/>
-          <w:szCs w:val="22"/>
-        </w:rPr>
-        <w:t>Best Used For</w:t>
-      </w:r>
-      <w:r>
-        <w:rPr>
-          <w:rFonts w:ascii="Arial" w:hAnsi="Arial" w:cs="Arial"/>
-          <w:sz w:val="22"/>
-          <w:szCs w:val="22"/>
-        </w:rPr>
-        <w:t xml:space="preserve">: </w:t>
-      </w:r>
-    </w:p>
-    <w:p>
-      <w:pPr>
-        <w:numPr>
-          <w:ilvl w:val="1"/>
-          <w:numId w:val="9"/>
-        </w:numPr>
-        <w:rPr>
-          <w:rFonts w:ascii="Arial" w:hAnsi="Arial" w:cs="Arial"/>
-          <w:sz w:val="22"/>
-          <w:szCs w:val="22"/>
-        </w:rPr>
-      </w:pPr>
-      <w:r>
-        <w:rPr>
-          <w:rFonts w:ascii="Arial" w:hAnsi="Arial" w:cs="Arial"/>
-          <w:sz w:val="22"/>
-          <w:szCs w:val="22"/>
-        </w:rPr>
-        <w:t>Site-level ecological analyses</w:t>
-      </w:r>
-    </w:p>
-    <w:p>
-      <w:pPr>
-        <w:numPr>
-          <w:ilvl w:val="1"/>
-          <w:numId w:val="9"/>
-        </w:numPr>
-        <w:rPr>
-          <w:rFonts w:ascii="Arial" w:hAnsi="Arial" w:cs="Arial"/>
-          <w:sz w:val="22"/>
-          <w:szCs w:val="22"/>
-        </w:rPr>
-      </w:pPr>
-      <w:r>
-        <w:rPr>
-          <w:rFonts w:ascii="Arial" w:hAnsi="Arial" w:cs="Arial"/>
-          <w:sz w:val="22"/>
-          <w:szCs w:val="22"/>
-        </w:rPr>
-        <w:t>Broad patterns and correlations between plankton and fish communities</w:t>
-      </w:r>
-    </w:p>
-    <w:p>
-      <w:pPr>
-        <w:numPr>
-          <w:ilvl w:val="1"/>
-          <w:numId w:val="9"/>
-        </w:numPr>
-        <w:rPr>
-          <w:rFonts w:ascii="Arial" w:hAnsi="Arial" w:cs="Arial"/>
-          <w:sz w:val="22"/>
-          <w:szCs w:val="22"/>
-        </w:rPr>
-      </w:pPr>
-      <w:r>
-        <w:rPr>
-          <w:rFonts w:ascii="Arial" w:hAnsi="Arial" w:cs="Arial"/>
-          <w:sz w:val="22"/>
-          <w:szCs w:val="22"/>
-        </w:rPr>
-        <w:t>Statistical testing of hypotheses about site characteristics</w:t>
-      </w:r>
-    </w:p>
-    <w:p>
-      <w:pPr>
-        <w:numPr>
-          <w:ilvl w:val="1"/>
-          <w:numId w:val="9"/>
-        </w:numPr>
-        <w:rPr>
-          <w:rFonts w:ascii="Arial" w:hAnsi="Arial" w:cs="Arial"/>
-          <w:sz w:val="22"/>
-          <w:szCs w:val="22"/>
-        </w:rPr>
-      </w:pPr>
-      <w:r>
-        <w:rPr>
-          <w:rFonts w:ascii="Arial" w:hAnsi="Arial" w:cs="Arial"/>
-          <w:sz w:val="22"/>
-          <w:szCs w:val="22"/>
-        </w:rPr>
-        <w:t>Visualization of spatial patterns across the study area</w:t>
-      </w:r>
-    </w:p>
-    <w:p>
-      <w:pPr>
-        <w:numPr>
-          <w:ilvl w:val="1"/>
-          <w:numId w:val="9"/>
-        </w:numPr>
-        <w:rPr>
-          <w:rFonts w:ascii="Arial" w:hAnsi="Arial" w:cs="Arial"/>
-          <w:sz w:val="22"/>
-          <w:szCs w:val="22"/>
-        </w:rPr>
-      </w:pPr>
-      <w:r>
-        <w:rPr>
-          <w:rFonts w:ascii="Arial" w:hAnsi="Arial" w:cs="Arial"/>
-          <w:sz w:val="22"/>
-          <w:szCs w:val="22"/>
-        </w:rPr>
-        <w:t>Quick overview of biodiversity and abundance patterns</w:t>
-      </w:r>
-    </w:p>
-    <w:p>
-      <w:pPr>
-        <w:rPr>
-          <w:rFonts w:ascii="Arial" w:hAnsi="Arial" w:cs="Arial"/>
-          <w:sz w:val="22"/>
-          <w:szCs w:val="22"/>
-          <w:lang w:val="en-US"/>
-        </w:rPr>
-      </w:pPr>
+        <w:t>Isopod | Holoplankton | 16 | 75</w:t>
+      </w:r>
+    </w:p>
+    <w:p>
+      <w:pPr>
+        <w:rPr>
+          <w:rFonts w:ascii="Arial" w:hAnsi="Arial" w:cs="Arial"/>
+          <w:sz w:val="22"/>
+          <w:szCs w:val="22"/>
+          <w:lang w:val="en-US"/>
+        </w:rPr>
+      </w:pPr>
+      <w:r>
+        <w:rPr>
+          <w:rFonts w:ascii="Arial" w:hAnsi="Arial" w:cs="Arial"/>
+          <w:sz w:val="22"/>
+          <w:szCs w:val="22"/>
+          <w:lang w:val="en-US"/>
+        </w:rPr>
+        <w:t>Embryo | Holoplankton | 25 | 70</w:t>
+      </w:r>
+    </w:p>
+    <w:p>
+      <w:pPr>
+        <w:rPr>
+          <w:rFonts w:ascii="Arial" w:hAnsi="Arial" w:cs="Arial"/>
+          <w:sz w:val="22"/>
+          <w:szCs w:val="22"/>
+          <w:lang w:val="en-US"/>
+        </w:rPr>
+      </w:pPr>
+      <w:r>
+        <w:rPr>
+          <w:rFonts w:ascii="Arial" w:hAnsi="Arial" w:cs="Arial"/>
+          <w:sz w:val="22"/>
+          <w:szCs w:val="22"/>
+          <w:lang w:val="en-US"/>
+        </w:rPr>
+        <w:t>Ostracod | Holoplankton | 18 | 33</w:t>
+      </w:r>
+    </w:p>
+    <w:p>
+      <w:pPr>
+        <w:rPr>
+          <w:rFonts w:ascii="Arial" w:hAnsi="Arial" w:cs="Arial"/>
+          <w:sz w:val="22"/>
+          <w:szCs w:val="22"/>
+          <w:lang w:val="en-US"/>
+        </w:rPr>
+      </w:pPr>
+      <w:r>
+        <w:rPr>
+          <w:rFonts w:ascii="Arial" w:hAnsi="Arial" w:cs="Arial"/>
+          <w:sz w:val="22"/>
+          <w:szCs w:val="22"/>
+          <w:lang w:val="en-US"/>
+        </w:rPr>
+        <w:t>Platyhelminth | Meroplankton | 9 | 33</w:t>
+      </w:r>
+    </w:p>
+    <w:p>
+      <w:pPr>
+        <w:rPr>
+          <w:rFonts w:ascii="Arial" w:hAnsi="Arial" w:cs="Arial"/>
+          <w:sz w:val="22"/>
+          <w:szCs w:val="22"/>
+          <w:lang w:val="en-US"/>
+        </w:rPr>
+      </w:pPr>
+      <w:r>
+        <w:rPr>
+          <w:rFonts w:ascii="Arial" w:hAnsi="Arial" w:cs="Arial"/>
+          <w:sz w:val="22"/>
+          <w:szCs w:val="22"/>
+          <w:lang w:val="en-US"/>
+        </w:rPr>
+        <w:t>Bryozoan | Meroplankton | 2 | 25</w:t>
+      </w:r>
+    </w:p>
+    <w:p>
+      <w:pPr>
+        <w:rPr>
+          <w:rFonts w:ascii="Arial" w:hAnsi="Arial" w:cs="Arial"/>
+          <w:sz w:val="22"/>
+          <w:szCs w:val="22"/>
+          <w:lang w:val="en-US"/>
+        </w:rPr>
+      </w:pPr>
+      <w:r>
+        <w:rPr>
+          <w:rFonts w:ascii="Arial" w:hAnsi="Arial" w:cs="Arial"/>
+          <w:sz w:val="22"/>
+          <w:szCs w:val="22"/>
+          <w:lang w:val="en-US"/>
+        </w:rPr>
+        <w:t>Porifera | Meroplankton | 12 | 21</w:t>
+      </w:r>
+    </w:p>
+    <w:p>
+      <w:pPr>
+        <w:rPr>
+          <w:rFonts w:ascii="Arial" w:hAnsi="Arial" w:cs="Arial"/>
+          <w:sz w:val="22"/>
+          <w:szCs w:val="22"/>
+          <w:lang w:val="en-US"/>
+        </w:rPr>
+      </w:pPr>
+      <w:r>
+        <w:rPr>
+          <w:rFonts w:ascii="Arial" w:hAnsi="Arial" w:cs="Arial"/>
+          <w:sz w:val="22"/>
+          <w:szCs w:val="22"/>
+          <w:lang w:val="en-US"/>
+        </w:rPr>
+        <w:t>Huge Hairy Egg | Holoplankton | 9 | 20</w:t>
+      </w:r>
+    </w:p>
+    <w:p>
+      <w:pPr>
+        <w:rPr>
+          <w:rFonts w:ascii="Arial" w:hAnsi="Arial" w:cs="Arial"/>
+          <w:sz w:val="22"/>
+          <w:szCs w:val="22"/>
+          <w:lang w:val="en-US"/>
+        </w:rPr>
+      </w:pPr>
+      <w:r>
+        <w:rPr>
+          <w:rFonts w:ascii="Arial" w:hAnsi="Arial" w:cs="Arial"/>
+          <w:sz w:val="22"/>
+          <w:szCs w:val="22"/>
+          <w:lang w:val="en-US"/>
+        </w:rPr>
+        <w:t>Hemichordate | Meroplankton | 1 | 2</w:t>
+      </w:r>
+    </w:p>
+    <w:p>
+      <w:pPr>
+        <w:rPr>
+          <w:rFonts w:ascii="Arial" w:hAnsi="Arial" w:cs="Arial"/>
+          <w:sz w:val="22"/>
+          <w:szCs w:val="22"/>
+          <w:lang w:val="en-US"/>
+        </w:rPr>
+      </w:pPr>
+      <w:r>
+        <w:rPr>
+          <w:rFonts w:ascii="Arial" w:hAnsi="Arial" w:cs="Arial"/>
+          <w:sz w:val="22"/>
+          <w:szCs w:val="22"/>
+          <w:lang w:val="en-US"/>
+        </w:rPr>
+        <w:t>Phoronid | Meroplankton | 1 | 2</w:t>
+      </w:r>
+    </w:p>
+    <w:p>
+      <w:pPr>
+        <w:rPr>
+          <w:rFonts w:ascii="Arial" w:hAnsi="Arial" w:cs="Arial"/>
+          <w:sz w:val="22"/>
+          <w:szCs w:val="22"/>
+          <w:lang w:val="en-US"/>
+        </w:rPr>
+      </w:pPr>
+    </w:p>
+    <w:p>
+      <w:pPr>
+        <w:rPr>
+          <w:rFonts w:ascii="Arial" w:hAnsi="Arial" w:cs="Arial"/>
+          <w:sz w:val="22"/>
+          <w:szCs w:val="22"/>
+          <w:lang w:val="en-US"/>
+        </w:rPr>
+      </w:pPr>
+      <w:r>
+        <w:rPr>
+          <w:rFonts w:ascii="Arial" w:hAnsi="Arial" w:cs="Arial"/>
+          <w:sz w:val="22"/>
+          <w:szCs w:val="22"/>
+          <w:lang w:val="en-US"/>
+        </w:rPr>
+        <w:t>Summary by Plankton Category:</w:t>
+      </w:r>
+    </w:p>
+    <w:p>
+      <w:pPr>
+        <w:rPr>
+          <w:rFonts w:ascii="Arial" w:hAnsi="Arial" w:cs="Arial"/>
+          <w:sz w:val="22"/>
+          <w:szCs w:val="22"/>
+          <w:lang w:val="en-US"/>
+        </w:rPr>
+      </w:pPr>
+      <w:r>
+        <w:rPr>
+          <w:rFonts w:ascii="Arial" w:hAnsi="Arial" w:cs="Arial"/>
+          <w:sz w:val="22"/>
+          <w:szCs w:val="22"/>
+          <w:lang w:val="en-US"/>
+        </w:rPr>
+        <w:t>Holoplankton: 15 specimen types (48.39%), Total abundance: 211,222</w:t>
+      </w:r>
+    </w:p>
+    <w:p>
+      <w:pPr>
+        <w:rPr>
+          <w:rFonts w:ascii="Arial" w:hAnsi="Arial" w:cs="Arial"/>
+          <w:sz w:val="22"/>
+          <w:szCs w:val="22"/>
+          <w:lang w:val="en-US"/>
+        </w:rPr>
+      </w:pPr>
+      <w:r>
+        <w:rPr>
+          <w:rFonts w:ascii="Arial" w:hAnsi="Arial" w:cs="Arial"/>
+          <w:sz w:val="22"/>
+          <w:szCs w:val="22"/>
+          <w:lang w:val="en-US"/>
+        </w:rPr>
+        <w:t>Meroplankton: 16 specimen types (51.61%), Total abundance: 28,844</w:t>
+      </w:r>
     </w:p>
     <w:sectPr>
       <w:pgSz w:w="12240" w:h="15840"/>
@@ -3183,6 +3357,393 @@
     </w:lvl>
   </w:abstractNum>
   <w:abstractNum w:abstractNumId="3" w15:restartNumberingAfterBreak="0">
+    <w:nsid w:val="4D980480"/>
+    <w:multiLevelType w:val="multilevel"/>
+    <w:tmpl w:val="8C1ED22A"/>
+    <w:lvl w:ilvl="0">
+      <w:start w:val="1"/>
+      <w:numFmt w:val="bullet"/>
+      <w:lvlText w:val=""/>
+      <w:lvlJc w:val="left"/>
+      <w:pPr>
+        <w:tabs>
+          <w:tab w:val="num" w:pos="720"/>
+        </w:tabs>
+        <w:ind w:left="720" w:hanging="360"/>
+      </w:pPr>
+      <w:rPr>
+        <w:rFonts w:ascii="Symbol" w:hAnsi="Symbol" w:hint="default"/>
+        <w:sz w:val="20"/>
+      </w:rPr>
+    </w:lvl>
+    <w:lvl w:ilvl="1" w:tentative="1">
+      <w:start w:val="1"/>
+      <w:numFmt w:val="bullet"/>
+      <w:lvlText w:val="o"/>
+      <w:lvlJc w:val="left"/>
+      <w:pPr>
+        <w:tabs>
+          <w:tab w:val="num" w:pos="1440"/>
+        </w:tabs>
+        <w:ind w:left="1440" w:hanging="360"/>
+      </w:pPr>
+      <w:rPr>
+        <w:rFonts w:ascii="Courier New" w:hAnsi="Courier New" w:hint="default"/>
+        <w:sz w:val="20"/>
+      </w:rPr>
+    </w:lvl>
+    <w:lvl w:ilvl="2" w:tentative="1">
+      <w:start w:val="1"/>
+      <w:numFmt w:val="bullet"/>
+      <w:lvlText w:val=""/>
+      <w:lvlJc w:val="left"/>
+      <w:pPr>
+        <w:tabs>
+          <w:tab w:val="num" w:pos="2160"/>
+        </w:tabs>
+        <w:ind w:left="2160" w:hanging="360"/>
+      </w:pPr>
+      <w:rPr>
+        <w:rFonts w:ascii="Wingdings" w:hAnsi="Wingdings" w:hint="default"/>
+        <w:sz w:val="20"/>
+      </w:rPr>
+    </w:lvl>
+    <w:lvl w:ilvl="3" w:tentative="1">
+      <w:start w:val="1"/>
+      <w:numFmt w:val="bullet"/>
+      <w:lvlText w:val=""/>
+      <w:lvlJc w:val="left"/>
+      <w:pPr>
+        <w:tabs>
+          <w:tab w:val="num" w:pos="2880"/>
+        </w:tabs>
+        <w:ind w:left="2880" w:hanging="360"/>
+      </w:pPr>
+      <w:rPr>
+        <w:rFonts w:ascii="Wingdings" w:hAnsi="Wingdings" w:hint="default"/>
+        <w:sz w:val="20"/>
+      </w:rPr>
+    </w:lvl>
+    <w:lvl w:ilvl="4" w:tentative="1">
+      <w:start w:val="1"/>
+      <w:numFmt w:val="bullet"/>
+      <w:lvlText w:val=""/>
+      <w:lvlJc w:val="left"/>
+      <w:pPr>
+        <w:tabs>
+          <w:tab w:val="num" w:pos="3600"/>
+        </w:tabs>
+        <w:ind w:left="3600" w:hanging="360"/>
+      </w:pPr>
+      <w:rPr>
+        <w:rFonts w:ascii="Wingdings" w:hAnsi="Wingdings" w:hint="default"/>
+        <w:sz w:val="20"/>
+      </w:rPr>
+    </w:lvl>
+    <w:lvl w:ilvl="5" w:tentative="1">
+      <w:start w:val="1"/>
+      <w:numFmt w:val="bullet"/>
+      <w:lvlText w:val=""/>
+      <w:lvlJc w:val="left"/>
+      <w:pPr>
+        <w:tabs>
+          <w:tab w:val="num" w:pos="4320"/>
+        </w:tabs>
+        <w:ind w:left="4320" w:hanging="360"/>
+      </w:pPr>
+      <w:rPr>
+        <w:rFonts w:ascii="Wingdings" w:hAnsi="Wingdings" w:hint="default"/>
+        <w:sz w:val="20"/>
+      </w:rPr>
+    </w:lvl>
+    <w:lvl w:ilvl="6" w:tentative="1">
+      <w:start w:val="1"/>
+      <w:numFmt w:val="bullet"/>
+      <w:lvlText w:val=""/>
+      <w:lvlJc w:val="left"/>
+      <w:pPr>
+        <w:tabs>
+          <w:tab w:val="num" w:pos="5040"/>
+        </w:tabs>
+        <w:ind w:left="5040" w:hanging="360"/>
+      </w:pPr>
+      <w:rPr>
+        <w:rFonts w:ascii="Wingdings" w:hAnsi="Wingdings" w:hint="default"/>
+        <w:sz w:val="20"/>
+      </w:rPr>
+    </w:lvl>
+    <w:lvl w:ilvl="7" w:tentative="1">
+      <w:start w:val="1"/>
+      <w:numFmt w:val="bullet"/>
+      <w:lvlText w:val=""/>
+      <w:lvlJc w:val="left"/>
+      <w:pPr>
+        <w:tabs>
+          <w:tab w:val="num" w:pos="5760"/>
+        </w:tabs>
+        <w:ind w:left="5760" w:hanging="360"/>
+      </w:pPr>
+      <w:rPr>
+        <w:rFonts w:ascii="Wingdings" w:hAnsi="Wingdings" w:hint="default"/>
+        <w:sz w:val="20"/>
+      </w:rPr>
+    </w:lvl>
+    <w:lvl w:ilvl="8" w:tentative="1">
+      <w:start w:val="1"/>
+      <w:numFmt w:val="bullet"/>
+      <w:lvlText w:val=""/>
+      <w:lvlJc w:val="left"/>
+      <w:pPr>
+        <w:tabs>
+          <w:tab w:val="num" w:pos="6480"/>
+        </w:tabs>
+        <w:ind w:left="6480" w:hanging="360"/>
+      </w:pPr>
+      <w:rPr>
+        <w:rFonts w:ascii="Wingdings" w:hAnsi="Wingdings" w:hint="default"/>
+        <w:sz w:val="20"/>
+      </w:rPr>
+    </w:lvl>
+  </w:abstractNum>
+  <w:abstractNum w:abstractNumId="4" w15:restartNumberingAfterBreak="0">
+    <w:nsid w:val="55E31EE4"/>
+    <w:multiLevelType w:val="hybridMultilevel"/>
+    <w:tmpl w:val="C442C356"/>
+    <w:lvl w:ilvl="0" w:tplc="0409000F">
+      <w:start w:val="1"/>
+      <w:numFmt w:val="decimal"/>
+      <w:lvlText w:val="%1."/>
+      <w:lvlJc w:val="left"/>
+      <w:pPr>
+        <w:ind w:left="720" w:hanging="360"/>
+      </w:pPr>
+      <w:rPr>
+        <w:rFonts w:hint="default"/>
+      </w:rPr>
+    </w:lvl>
+    <w:lvl w:ilvl="1" w:tplc="04090019">
+      <w:start w:val="1"/>
+      <w:numFmt w:val="lowerLetter"/>
+      <w:lvlText w:val="%2."/>
+      <w:lvlJc w:val="left"/>
+      <w:pPr>
+        <w:ind w:left="1440" w:hanging="360"/>
+      </w:pPr>
+    </w:lvl>
+    <w:lvl w:ilvl="2" w:tplc="0409001B" w:tentative="1">
+      <w:start w:val="1"/>
+      <w:numFmt w:val="lowerRoman"/>
+      <w:lvlText w:val="%3."/>
+      <w:lvlJc w:val="right"/>
+      <w:pPr>
+        <w:ind w:left="2160" w:hanging="180"/>
+      </w:pPr>
+    </w:lvl>
+    <w:lvl w:ilvl="3" w:tplc="0409000F" w:tentative="1">
+      <w:start w:val="1"/>
+      <w:numFmt w:val="decimal"/>
+      <w:lvlText w:val="%4."/>
+      <w:lvlJc w:val="left"/>
+      <w:pPr>
+        <w:ind w:left="2880" w:hanging="360"/>
+      </w:pPr>
+    </w:lvl>
+    <w:lvl w:ilvl="4" w:tplc="04090019" w:tentative="1">
+      <w:start w:val="1"/>
+      <w:numFmt w:val="lowerLetter"/>
+      <w:lvlText w:val="%5."/>
+      <w:lvlJc w:val="left"/>
+      <w:pPr>
+        <w:ind w:left="3600" w:hanging="360"/>
+      </w:pPr>
+    </w:lvl>
+    <w:lvl w:ilvl="5" w:tplc="0409001B" w:tentative="1">
+      <w:start w:val="1"/>
+      <w:numFmt w:val="lowerRoman"/>
+      <w:lvlText w:val="%6."/>
+      <w:lvlJc w:val="right"/>
+      <w:pPr>
+        <w:ind w:left="4320" w:hanging="180"/>
+      </w:pPr>
+    </w:lvl>
+    <w:lvl w:ilvl="6" w:tplc="0409000F" w:tentative="1">
+      <w:start w:val="1"/>
+      <w:numFmt w:val="decimal"/>
+      <w:lvlText w:val="%7."/>
+      <w:lvlJc w:val="left"/>
+      <w:pPr>
+        <w:ind w:left="5040" w:hanging="360"/>
+      </w:pPr>
+    </w:lvl>
+    <w:lvl w:ilvl="7" w:tplc="04090019" w:tentative="1">
+      <w:start w:val="1"/>
+      <w:numFmt w:val="lowerLetter"/>
+      <w:lvlText w:val="%8."/>
+      <w:lvlJc w:val="left"/>
+      <w:pPr>
+        <w:ind w:left="5760" w:hanging="360"/>
+      </w:pPr>
+    </w:lvl>
+    <w:lvl w:ilvl="8" w:tplc="0409001B" w:tentative="1">
+      <w:start w:val="1"/>
+      <w:numFmt w:val="lowerRoman"/>
+      <w:lvlText w:val="%9."/>
+      <w:lvlJc w:val="right"/>
+      <w:pPr>
+        <w:ind w:left="6480" w:hanging="180"/>
+      </w:pPr>
+    </w:lvl>
+  </w:abstractNum>
+  <w:abstractNum w:abstractNumId="5" w15:restartNumberingAfterBreak="0">
+    <w:nsid w:val="593A5AA9"/>
+    <w:multiLevelType w:val="multilevel"/>
+    <w:tmpl w:val="8028038C"/>
+    <w:lvl w:ilvl="0">
+      <w:start w:val="1"/>
+      <w:numFmt w:val="bullet"/>
+      <w:lvlText w:val=""/>
+      <w:lvlJc w:val="left"/>
+      <w:pPr>
+        <w:tabs>
+          <w:tab w:val="num" w:pos="720"/>
+        </w:tabs>
+        <w:ind w:left="720" w:hanging="360"/>
+      </w:pPr>
+      <w:rPr>
+        <w:rFonts w:ascii="Symbol" w:hAnsi="Symbol" w:hint="default"/>
+        <w:sz w:val="20"/>
+      </w:rPr>
+    </w:lvl>
+    <w:lvl w:ilvl="1" w:tentative="1">
+      <w:start w:val="1"/>
+      <w:numFmt w:val="bullet"/>
+      <w:lvlText w:val="o"/>
+      <w:lvlJc w:val="left"/>
+      <w:pPr>
+        <w:tabs>
+          <w:tab w:val="num" w:pos="1440"/>
+        </w:tabs>
+        <w:ind w:left="1440" w:hanging="360"/>
+      </w:pPr>
+      <w:rPr>
+        <w:rFonts w:ascii="Courier New" w:hAnsi="Courier New" w:hint="default"/>
+        <w:sz w:val="20"/>
+      </w:rPr>
+    </w:lvl>
+    <w:lvl w:ilvl="2" w:tentative="1">
+      <w:start w:val="1"/>
+      <w:numFmt w:val="bullet"/>
+      <w:lvlText w:val=""/>
+      <w:lvlJc w:val="left"/>
+      <w:pPr>
+        <w:tabs>
+          <w:tab w:val="num" w:pos="2160"/>
+        </w:tabs>
+        <w:ind w:left="2160" w:hanging="360"/>
+      </w:pPr>
+      <w:rPr>
+        <w:rFonts w:ascii="Wingdings" w:hAnsi="Wingdings" w:hint="default"/>
+        <w:sz w:val="20"/>
+      </w:rPr>
+    </w:lvl>
+    <w:lvl w:ilvl="3" w:tentative="1">
+      <w:start w:val="1"/>
+      <w:numFmt w:val="bullet"/>
+      <w:lvlText w:val=""/>
+      <w:lvlJc w:val="left"/>
+      <w:pPr>
+        <w:tabs>
+          <w:tab w:val="num" w:pos="2880"/>
+        </w:tabs>
+        <w:ind w:left="2880" w:hanging="360"/>
+      </w:pPr>
+      <w:rPr>
+        <w:rFonts w:ascii="Wingdings" w:hAnsi="Wingdings" w:hint="default"/>
+        <w:sz w:val="20"/>
+      </w:rPr>
+    </w:lvl>
+    <w:lvl w:ilvl="4" w:tentative="1">
+      <w:start w:val="1"/>
+      <w:numFmt w:val="bullet"/>
+      <w:lvlText w:val=""/>
+      <w:lvlJc w:val="left"/>
+      <w:pPr>
+        <w:tabs>
+          <w:tab w:val="num" w:pos="3600"/>
+        </w:tabs>
+        <w:ind w:left="3600" w:hanging="360"/>
+      </w:pPr>
+      <w:rPr>
+        <w:rFonts w:ascii="Wingdings" w:hAnsi="Wingdings" w:hint="default"/>
+        <w:sz w:val="20"/>
+      </w:rPr>
+    </w:lvl>
+    <w:lvl w:ilvl="5" w:tentative="1">
+      <w:start w:val="1"/>
+      <w:numFmt w:val="bullet"/>
+      <w:lvlText w:val=""/>
+      <w:lvlJc w:val="left"/>
+      <w:pPr>
+        <w:tabs>
+          <w:tab w:val="num" w:pos="4320"/>
+        </w:tabs>
+        <w:ind w:left="4320" w:hanging="360"/>
+      </w:pPr>
+      <w:rPr>
+        <w:rFonts w:ascii="Wingdings" w:hAnsi="Wingdings" w:hint="default"/>
+        <w:sz w:val="20"/>
+      </w:rPr>
+    </w:lvl>
+    <w:lvl w:ilvl="6" w:tentative="1">
+      <w:start w:val="1"/>
+      <w:numFmt w:val="bullet"/>
+      <w:lvlText w:val=""/>
+      <w:lvlJc w:val="left"/>
+      <w:pPr>
+        <w:tabs>
+          <w:tab w:val="num" w:pos="5040"/>
+        </w:tabs>
+        <w:ind w:left="5040" w:hanging="360"/>
+      </w:pPr>
+      <w:rPr>
+        <w:rFonts w:ascii="Wingdings" w:hAnsi="Wingdings" w:hint="default"/>
+        <w:sz w:val="20"/>
+      </w:rPr>
+    </w:lvl>
+    <w:lvl w:ilvl="7" w:tentative="1">
+      <w:start w:val="1"/>
+      <w:numFmt w:val="bullet"/>
+      <w:lvlText w:val=""/>
+      <w:lvlJc w:val="left"/>
+      <w:pPr>
+        <w:tabs>
+          <w:tab w:val="num" w:pos="5760"/>
+        </w:tabs>
+        <w:ind w:left="5760" w:hanging="360"/>
+      </w:pPr>
+      <w:rPr>
+        <w:rFonts w:ascii="Wingdings" w:hAnsi="Wingdings" w:hint="default"/>
+        <w:sz w:val="20"/>
+      </w:rPr>
+    </w:lvl>
+    <w:lvl w:ilvl="8" w:tentative="1">
+      <w:start w:val="1"/>
+      <w:numFmt w:val="bullet"/>
+      <w:lvlText w:val=""/>
+      <w:lvlJc w:val="left"/>
+      <w:pPr>
+        <w:tabs>
+          <w:tab w:val="num" w:pos="6480"/>
+        </w:tabs>
+        <w:ind w:left="6480" w:hanging="360"/>
+      </w:pPr>
+      <w:rPr>
+        <w:rFonts w:ascii="Wingdings" w:hAnsi="Wingdings" w:hint="default"/>
+        <w:sz w:val="20"/>
+      </w:rPr>
+    </w:lvl>
+  </w:abstractNum>
+  <w:abstractNum w:abstractNumId="6" w15:restartNumberingAfterBreak="0">
     <w:nsid w:val="5C8F1E41"/>
     <w:multiLevelType w:val="hybridMultilevel"/>
     <w:tmpl w:val="37CE36F0"/>
@@ -3271,7 +3832,7 @@
       </w:pPr>
     </w:lvl>
   </w:abstractNum>
-  <w:abstractNum w:abstractNumId="4" w15:restartNumberingAfterBreak="0">
+  <w:abstractNum w:abstractNumId="7" w15:restartNumberingAfterBreak="0">
     <w:nsid w:val="61652479"/>
     <w:multiLevelType w:val="multilevel"/>
     <w:tmpl w:val="01FA1524"/>
@@ -3420,7 +3981,7 @@
       </w:rPr>
     </w:lvl>
   </w:abstractNum>
-  <w:abstractNum w:abstractNumId="5" w15:restartNumberingAfterBreak="0">
+  <w:abstractNum w:abstractNumId="8" w15:restartNumberingAfterBreak="0">
     <w:nsid w:val="61BA6D2F"/>
     <w:multiLevelType w:val="multilevel"/>
     <w:tmpl w:val="E806F4EE"/>
@@ -3569,7 +4130,7 @@
       </w:rPr>
     </w:lvl>
   </w:abstractNum>
-  <w:abstractNum w:abstractNumId="6" w15:restartNumberingAfterBreak="0">
+  <w:abstractNum w:abstractNumId="9" w15:restartNumberingAfterBreak="0">
     <w:nsid w:val="625B76A7"/>
     <w:multiLevelType w:val="hybridMultilevel"/>
     <w:tmpl w:val="7ABCDD32"/>
@@ -3682,7 +4243,7 @@
       </w:rPr>
     </w:lvl>
   </w:abstractNum>
-  <w:abstractNum w:abstractNumId="7" w15:restartNumberingAfterBreak="0">
+  <w:abstractNum w:abstractNumId="10" w15:restartNumberingAfterBreak="0">
     <w:nsid w:val="6D9A0C43"/>
     <w:multiLevelType w:val="multilevel"/>
     <w:tmpl w:val="1ABC2742"/>
@@ -3831,7 +4392,7 @@
       </w:rPr>
     </w:lvl>
   </w:abstractNum>
-  <w:abstractNum w:abstractNumId="8" w15:restartNumberingAfterBreak="0">
+  <w:abstractNum w:abstractNumId="11" w15:restartNumberingAfterBreak="0">
     <w:nsid w:val="774A2F92"/>
     <w:multiLevelType w:val="hybridMultilevel"/>
     <w:tmpl w:val="66A092EA"/>
@@ -3945,16 +4506,16 @@
     </w:lvl>
   </w:abstractNum>
   <w:num w:numId="1" w16cid:durableId="9647628">
-    <w:abstractNumId w:val="3"/>
+    <w:abstractNumId w:val="6"/>
   </w:num>
   <w:num w:numId="2" w16cid:durableId="1227765165">
-    <w:abstractNumId w:val="8"/>
+    <w:abstractNumId w:val="11"/>
   </w:num>
   <w:num w:numId="3" w16cid:durableId="306053813">
     <w:abstractNumId w:val="0"/>
   </w:num>
   <w:num w:numId="4" w16cid:durableId="789787903">
-    <w:abstractNumId w:val="6"/>
+    <w:abstractNumId w:val="9"/>
   </w:num>
   <w:num w:numId="5" w16cid:durableId="1800685460">
     <w:abstractNumId w:val="1"/>
@@ -3963,13 +4524,22 @@
     <w:abstractNumId w:val="2"/>
   </w:num>
   <w:num w:numId="7" w16cid:durableId="559487977">
+    <w:abstractNumId w:val="7"/>
+  </w:num>
+  <w:num w:numId="8" w16cid:durableId="1905673798">
+    <w:abstractNumId w:val="8"/>
+  </w:num>
+  <w:num w:numId="9" w16cid:durableId="1124691115">
+    <w:abstractNumId w:val="10"/>
+  </w:num>
+  <w:num w:numId="10" w16cid:durableId="980310234">
     <w:abstractNumId w:val="4"/>
   </w:num>
-  <w:num w:numId="8" w16cid:durableId="1905673798">
+  <w:num w:numId="11" w16cid:durableId="236789096">
+    <w:abstractNumId w:val="3"/>
+  </w:num>
+  <w:num w:numId="12" w16cid:durableId="669675587">
     <w:abstractNumId w:val="5"/>
-  </w:num>
-  <w:num w:numId="9" w16cid:durableId="1124691115">
-    <w:abstractNumId w:val="7"/>
   </w:num>
 </w:numbering>
 </file>
@@ -4585,7 +5155,6 @@
   <w:style w:type="character" w:default="1" w:styleId="DefaultParagraphFont">
     <w:name w:val="Default Paragraph Font"/>
     <w:uiPriority w:val="1"/>
-    <w:semiHidden/>
     <w:unhideWhenUsed/>
   </w:style>
   <w:style w:type="table" w:default="1" w:styleId="TableNormal">
@@ -4967,6 +5536,30 @@
       <w:szCs w:val="20"/>
     </w:rPr>
   </w:style>
+  <w:style w:type="character" w:styleId="Strong">
+    <w:name w:val="Strong"/>
+    <w:basedOn w:val="DefaultParagraphFont"/>
+    <w:uiPriority w:val="22"/>
+    <w:qFormat/>
+    <w:rsid w:val="00D97856"/>
+    <w:rPr>
+      <w:b/>
+      <w:bCs/>
+    </w:rPr>
+  </w:style>
+  <w:style w:type="paragraph" w:customStyle="1" w:styleId="whitespace-normal">
+    <w:name w:val="whitespace-normal"/>
+    <w:basedOn w:val="Normal"/>
+    <w:rsid w:val="00D97856"/>
+    <w:pPr>
+      <w:spacing w:before="100" w:beforeAutospacing="1" w:after="100" w:afterAutospacing="1" w:line="240" w:lineRule="auto"/>
+    </w:pPr>
+    <w:rPr>
+      <w:rFonts w:ascii="Times New Roman" w:eastAsia="Times New Roman" w:hAnsi="Times New Roman" w:cs="Times New Roman"/>
+      <w:kern w:val="0"/>
+      <w14:ligatures w14:val="none"/>
+    </w:rPr>
+  </w:style>
 </w:styles>
 </file>
 

</xml_diff>